<commit_message>
Merged revisions 1971-2028 from release branch to trunk. Skipped 1969-1970 because they cause a tree conflict (file renames were committed in both places).
git-svn-id: http://dminfo:8686/svn/repository/models/trunk@2030 cdc4813b-4270-ec4f-936e-925f93a782c2

Former-commit-id: 3a944179b73b2fdcec5ee6651ba1364b2e91ce5d
</commit_message>
<xml_diff>
--- a/dsm2/DSM2_v8_0_Compiling_and_Packaging.docx
+++ b/dsm2/DSM2_v8_0_Compiling_and_Packaging.docx
@@ -274,6 +274,48 @@
       </w:pPr>
       <w:r>
         <w:t xml:space="preserve">                Yu Zhou</w:t>
+      </w:r>
+    </w:p>
+    <w:p>
+      <w:pPr>
+        <w:tabs>
+          <w:tab w:val="left" w:pos="720"/>
+          <w:tab w:val="left" w:pos="990"/>
+          <w:tab w:val="right" w:pos="11070"/>
+        </w:tabs>
+      </w:pPr>
+      <w:r>
+        <w:t>Date:</w:t>
+      </w:r>
+      <w:r>
+        <w:tab/>
+      </w:r>
+      <w:r>
+        <w:tab/>
+        <w:t>10/20/2010</w:t>
+      </w:r>
+    </w:p>
+    <w:p>
+      <w:pPr>
+        <w:tabs>
+          <w:tab w:val="left" w:pos="720"/>
+          <w:tab w:val="left" w:pos="990"/>
+        </w:tabs>
+      </w:pPr>
+      <w:r>
+        <w:t>Rev 2:</w:t>
+      </w:r>
+      <w:r>
+        <w:t xml:space="preserve">      Yu Zhou</w:t>
+      </w:r>
+      <w:r>
+        <w:t xml:space="preserve"> (PTM compiling addition, before</w:t>
+      </w:r>
+      <w:r>
+        <w:t xml:space="preserve"> 8.0.6</w:t>
+      </w:r>
+      <w:r>
+        <w:t xml:space="preserve"> release)</w:t>
       </w:r>
     </w:p>
     <w:p>
@@ -536,6 +578,18 @@
     <w:p>
       <w:pPr>
         <w:pStyle w:val="ListParagraph"/>
+        <w:tabs>
+          <w:tab w:val="left" w:pos="720"/>
+          <w:tab w:val="left" w:pos="990"/>
+        </w:tabs>
+      </w:pPr>
+      <w:r>
+        <w:t>(make sure ../cywin/bin set in the environment path)</w:t>
+      </w:r>
+    </w:p>
+    <w:p>
+      <w:pPr>
+        <w:pStyle w:val="ListParagraph"/>
         <w:numPr>
           <w:ilvl w:val="0"/>
           <w:numId w:val="4"/>
@@ -632,6 +686,88 @@
     </w:p>
     <w:p>
       <w:pPr>
+        <w:pStyle w:val="ListParagraph"/>
+        <w:numPr>
+          <w:ilvl w:val="0"/>
+          <w:numId w:val="4"/>
+        </w:numPr>
+        <w:tabs>
+          <w:tab w:val="left" w:pos="720"/>
+          <w:tab w:val="left" w:pos="990"/>
+        </w:tabs>
+      </w:pPr>
+      <w:r>
+        <w:t xml:space="preserve">Apache ANT </w:t>
+      </w:r>
+      <w:r>
+        <w:rPr>
+          <w:rStyle w:val="Hyperlink"/>
+        </w:rPr>
+        <w:t>http://ant.apache.org/bindownload.cgi</w:t>
+      </w:r>
+    </w:p>
+    <w:p>
+      <w:pPr>
+        <w:pStyle w:val="ListParagraph"/>
+        <w:tabs>
+          <w:tab w:val="left" w:pos="720"/>
+          <w:tab w:val="left" w:pos="990"/>
+        </w:tabs>
+      </w:pPr>
+    </w:p>
+    <w:p>
+      <w:pPr>
+        <w:pStyle w:val="ListParagraph"/>
+        <w:tabs>
+          <w:tab w:val="left" w:pos="720"/>
+          <w:tab w:val="left" w:pos="990"/>
+        </w:tabs>
+      </w:pPr>
+      <w:r>
+        <w:t xml:space="preserve">Note: make sure all </w:t>
+      </w:r>
+      <w:r>
+        <w:t>software</w:t>
+      </w:r>
+      <w:r>
+        <w:t xml:space="preserve"> hav</w:t>
+      </w:r>
+      <w:r>
+        <w:t>e</w:t>
+      </w:r>
+      <w:r>
+        <w:t xml:space="preserve"> their binary</w:t>
+      </w:r>
+      <w:r>
+        <w:t>, header,</w:t>
+      </w:r>
+      <w:r>
+        <w:t xml:space="preserve"> and library folder</w:t>
+      </w:r>
+      <w:r>
+        <w:t xml:space="preserve"> set in the environment variables.</w:t>
+      </w:r>
+    </w:p>
+    <w:p>
+      <w:pPr>
+        <w:tabs>
+          <w:tab w:val="left" w:pos="720"/>
+          <w:tab w:val="left" w:pos="990"/>
+        </w:tabs>
+      </w:pPr>
+    </w:p>
+    <w:p>
+      <w:pPr>
+        <w:pStyle w:val="ListParagraph"/>
+        <w:tabs>
+          <w:tab w:val="left" w:pos="720"/>
+          <w:tab w:val="left" w:pos="990"/>
+        </w:tabs>
+      </w:pPr>
+    </w:p>
+    <w:p>
+      <w:pPr>
+        <w:pStyle w:val="ListParagraph"/>
         <w:tabs>
           <w:tab w:val="left" w:pos="720"/>
           <w:tab w:val="left" w:pos="990"/>
@@ -661,6 +797,7 @@
         <w:rPr>
           <w:b/>
         </w:rPr>
+        <w:lastRenderedPageBreak/>
         <w:t>Visual Studio Configurations</w:t>
       </w:r>
     </w:p>
@@ -766,6 +903,68 @@
     </w:p>
     <w:p>
       <w:pPr>
+        <w:pStyle w:val="ListParagraph"/>
+        <w:numPr>
+          <w:ilvl w:val="0"/>
+          <w:numId w:val="10"/>
+        </w:numPr>
+        <w:tabs>
+          <w:tab w:val="left" w:pos="720"/>
+          <w:tab w:val="left" w:pos="990"/>
+        </w:tabs>
+      </w:pPr>
+      <w:r>
+        <w:t xml:space="preserve">Go to the library section instead of the include section: “Tools → Options → VC++ Directories → Library Files”. Add the fortran library location. This will be something like </w:t>
+      </w:r>
+      <w:r>
+        <w:t>C:\Program Files (x86)\Intel\Compiler\11.1\065\lib\ia32</w:t>
+      </w:r>
+      <w:r>
+        <w:t>. You should find a file ifconsol.lib in this directory.</w:t>
+      </w:r>
+    </w:p>
+    <w:p>
+      <w:pPr>
+        <w:tabs>
+          <w:tab w:val="left" w:pos="720"/>
+          <w:tab w:val="left" w:pos="990"/>
+        </w:tabs>
+      </w:pPr>
+    </w:p>
+    <w:p>
+      <w:pPr>
+        <w:tabs>
+          <w:tab w:val="left" w:pos="720"/>
+          <w:tab w:val="left" w:pos="990"/>
+        </w:tabs>
+      </w:pPr>
+    </w:p>
+    <w:p>
+      <w:pPr>
+        <w:tabs>
+          <w:tab w:val="left" w:pos="720"/>
+          <w:tab w:val="left" w:pos="990"/>
+        </w:tabs>
+      </w:pPr>
+    </w:p>
+    <w:p>
+      <w:pPr>
+        <w:tabs>
+          <w:tab w:val="left" w:pos="720"/>
+          <w:tab w:val="left" w:pos="990"/>
+        </w:tabs>
+      </w:pPr>
+    </w:p>
+    <w:p>
+      <w:pPr>
+        <w:tabs>
+          <w:tab w:val="left" w:pos="720"/>
+          <w:tab w:val="left" w:pos="990"/>
+        </w:tabs>
+      </w:pPr>
+    </w:p>
+    <w:p>
+      <w:pPr>
         <w:tabs>
           <w:tab w:val="left" w:pos="720"/>
           <w:tab w:val="left" w:pos="990"/>
@@ -777,7 +976,6 @@
           <w:noProof/>
           <w:lang w:eastAsia="zh-CN"/>
         </w:rPr>
-        <w:lastRenderedPageBreak/>
         <w:drawing>
           <wp:inline distT="0" distB="0" distL="0" distR="0">
             <wp:extent cx="4953000" cy="4867275"/>
@@ -1028,80 +1226,167 @@
         <w:t>The subversion number is embedded automatically at compilation time.</w:t>
       </w:r>
       <w:r>
-        <w:t xml:space="preserve"> To modify or increment DSM2 version number, please edit the Python script “version_generate.py</w:t>
-      </w:r>
-      <w:r>
-        <w:t>” in</w:t>
-      </w:r>
-      <w:r>
-        <w:t xml:space="preserve"> the folder “D:\delta\models\dsm2\src\common”</w:t>
+        <w:t xml:space="preserve"> To modify or increment DSM2 version number, please edit the </w:t>
+      </w:r>
+      <w:r>
+        <w:t xml:space="preserve">version no in the </w:t>
+      </w:r>
+      <w:r>
+        <w:t>following 3 files:</w:t>
+      </w:r>
+    </w:p>
+    <w:p>
+      <w:pPr>
+        <w:pStyle w:val="ListParagraph"/>
+        <w:tabs>
+          <w:tab w:val="left" w:pos="720"/>
+          <w:tab w:val="left" w:pos="990"/>
+        </w:tabs>
+      </w:pPr>
+      <w:r>
+        <w:t>D:\delta\models\dsm2\src\common</w:t>
+      </w:r>
+      <w:r>
+        <w:t xml:space="preserve"> </w:t>
+      </w:r>
+      <w:r>
+        <w:t>version_generate.py</w:t>
+      </w:r>
+    </w:p>
+    <w:p>
+      <w:pPr>
+        <w:pStyle w:val="ListParagraph"/>
+        <w:tabs>
+          <w:tab w:val="left" w:pos="720"/>
+          <w:tab w:val="left" w:pos="990"/>
+        </w:tabs>
+        <w:rPr>
+          <w:sz w:val="22"/>
+          <w:szCs w:val="22"/>
+        </w:rPr>
+      </w:pPr>
+      <w:r>
+        <w:rPr>
+          <w:sz w:val="22"/>
+          <w:szCs w:val="22"/>
+        </w:rPr>
+        <w:t>D:\delta\mode</w:t>
+      </w:r>
+      <w:r>
+        <w:rPr>
+          <w:sz w:val="22"/>
+          <w:szCs w:val="22"/>
+        </w:rPr>
+        <w:t>ls\dsm2_distribute\dsm2\install</w:t>
+      </w:r>
+      <w:r>
+        <w:rPr>
+          <w:sz w:val="22"/>
+          <w:szCs w:val="22"/>
+        </w:rPr>
+        <w:t xml:space="preserve"> </w:t>
+      </w:r>
+      <w:r>
+        <w:rPr>
+          <w:sz w:val="22"/>
+          <w:szCs w:val="22"/>
+        </w:rPr>
+        <w:t>copy_hydr</w:t>
+      </w:r>
+      <w:r>
+        <w:rPr>
+          <w:sz w:val="22"/>
+          <w:szCs w:val="22"/>
+        </w:rPr>
+        <w:t>o_qual_ptmDLL_notepad_style.bat</w:t>
+      </w:r>
+    </w:p>
+    <w:p>
+      <w:pPr>
+        <w:pStyle w:val="ListParagraph"/>
+        <w:tabs>
+          <w:tab w:val="left" w:pos="720"/>
+          <w:tab w:val="left" w:pos="990"/>
+        </w:tabs>
+        <w:rPr>
+          <w:sz w:val="22"/>
+          <w:szCs w:val="22"/>
+        </w:rPr>
+      </w:pPr>
+      <w:r>
+        <w:rPr>
+          <w:sz w:val="22"/>
+          <w:szCs w:val="22"/>
+        </w:rPr>
+        <w:t>D:\delta\mode</w:t>
+      </w:r>
+      <w:r>
+        <w:rPr>
+          <w:sz w:val="22"/>
+          <w:szCs w:val="22"/>
+        </w:rPr>
+        <w:t>ls\dsm2_distribute\dsm2\install\DSM2setup_Script_Generate.py</w:t>
+      </w:r>
+    </w:p>
+    <w:p>
+      <w:pPr>
+        <w:pStyle w:val="ListParagraph"/>
+        <w:tabs>
+          <w:tab w:val="left" w:pos="720"/>
+          <w:tab w:val="left" w:pos="990"/>
+        </w:tabs>
+        <w:rPr>
+          <w:u w:val="single"/>
+        </w:rPr>
+      </w:pPr>
+    </w:p>
+    <w:p>
+      <w:pPr>
+        <w:pStyle w:val="ListParagraph"/>
+        <w:tabs>
+          <w:tab w:val="left" w:pos="720"/>
+          <w:tab w:val="left" w:pos="990"/>
+        </w:tabs>
+      </w:pPr>
+      <w:r>
+        <w:t>*BDO is using a</w:t>
+      </w:r>
+      <w:r>
+        <w:t>n</w:t>
+      </w:r>
+      <w:r>
+        <w:t xml:space="preserve"> </w:t>
+      </w:r>
+      <w:r>
+        <w:t>‘</w:t>
+      </w:r>
+      <w:r>
+        <w:t>unstable trunk</w:t>
+      </w:r>
+      <w:r>
+        <w:t xml:space="preserve">’ </w:t>
+      </w:r>
+      <w:r>
+        <w:t xml:space="preserve">branching </w:t>
+      </w:r>
+      <w:r>
+        <w:t>strategy</w:t>
+      </w:r>
+      <w:r>
+        <w:t xml:space="preserve"> </w:t>
+      </w:r>
+      <w:r>
+        <w:t xml:space="preserve">in SVN </w:t>
+      </w:r>
+      <w:r>
+        <w:t xml:space="preserve">for </w:t>
+      </w:r>
+      <w:r>
+        <w:t>DSM2 development</w:t>
       </w:r>
       <w:r>
         <w:t>.</w:t>
       </w:r>
-      <w:r>
-        <w:t xml:space="preserve"> </w:t>
-      </w:r>
-    </w:p>
-    <w:p>
-      <w:pPr>
-        <w:pStyle w:val="ListParagraph"/>
-        <w:tabs>
-          <w:tab w:val="left" w:pos="720"/>
-          <w:tab w:val="left" w:pos="990"/>
-        </w:tabs>
-        <w:rPr>
-          <w:u w:val="single"/>
-        </w:rPr>
-      </w:pPr>
-    </w:p>
-    <w:p>
-      <w:pPr>
-        <w:pStyle w:val="ListParagraph"/>
-        <w:tabs>
-          <w:tab w:val="left" w:pos="720"/>
-          <w:tab w:val="left" w:pos="990"/>
-        </w:tabs>
-      </w:pPr>
-      <w:r>
-        <w:t>*BDO is using a</w:t>
-      </w:r>
-      <w:r>
-        <w:t>n</w:t>
-      </w:r>
-      <w:r>
-        <w:t xml:space="preserve"> </w:t>
-      </w:r>
-      <w:r>
-        <w:t>‘</w:t>
-      </w:r>
-      <w:r>
-        <w:t>unstable trunk</w:t>
-      </w:r>
-      <w:r>
-        <w:t xml:space="preserve">’ </w:t>
-      </w:r>
-      <w:r>
-        <w:t xml:space="preserve">branching </w:t>
-      </w:r>
-      <w:r>
-        <w:t>strategy</w:t>
-      </w:r>
-      <w:r>
-        <w:t xml:space="preserve"> </w:t>
-      </w:r>
-      <w:r>
-        <w:t xml:space="preserve">in SVN </w:t>
-      </w:r>
-      <w:r>
-        <w:t xml:space="preserve">for </w:t>
-      </w:r>
-      <w:r>
-        <w:t>DSM2 development</w:t>
-      </w:r>
-      <w:r>
-        <w:t>.</w:t>
-      </w:r>
     </w:p>
     <w:p>
       <w:pPr>
@@ -1139,7 +1424,13 @@
         <w:t>rd</w:t>
       </w:r>
       <w:r>
-        <w:t xml:space="preserve"> digit in the version number) is designed to use odd number for Internal use, and even number for formal release</w:t>
+        <w:t xml:space="preserve"> digit in the version number) is designed to use odd number for </w:t>
+      </w:r>
+      <w:r>
+        <w:t>internal</w:t>
+      </w:r>
+      <w:r>
+        <w:t xml:space="preserve"> use, and even number for formal release</w:t>
       </w:r>
     </w:p>
     <w:p>
@@ -1225,6 +1516,7 @@
         </w:rPr>
       </w:pPr>
       <w:r>
+        <w:lastRenderedPageBreak/>
         <w:t xml:space="preserve">Checkout </w:t>
       </w:r>
       <w:r>
@@ -1636,6 +1928,42 @@
           <w:tab w:val="left" w:pos="990"/>
         </w:tabs>
       </w:pPr>
+      <w:r>
+        <w:t>(</w:t>
+      </w:r>
+      <w:r>
+        <w:t xml:space="preserve">generate.py has been already set as </w:t>
+      </w:r>
+      <w:r>
+        <w:t>automatic</w:t>
+      </w:r>
+      <w:r>
+        <w:t xml:space="preserve"> running before Build</w:t>
+      </w:r>
+      <w:r>
+        <w:t xml:space="preserve"> in different projects</w:t>
+      </w:r>
+      <w:r>
+        <w:t xml:space="preserve">, no need to do the manual </w:t>
+      </w:r>
+      <w:r>
+        <w:t xml:space="preserve">python </w:t>
+      </w:r>
+      <w:r>
+        <w:t>compilation right now</w:t>
+      </w:r>
+      <w:r>
+        <w:t>)</w:t>
+      </w:r>
+    </w:p>
+    <w:p>
+      <w:pPr>
+        <w:pStyle w:val="ListParagraph"/>
+        <w:tabs>
+          <w:tab w:val="left" w:pos="720"/>
+          <w:tab w:val="left" w:pos="990"/>
+        </w:tabs>
+      </w:pPr>
     </w:p>
     <w:p>
       <w:pPr>
@@ -1699,6 +2027,7 @@
         <w:rPr>
           <w:u w:val="single"/>
         </w:rPr>
+        <w:lastRenderedPageBreak/>
         <w:t>Compile Oprule library:</w:t>
       </w:r>
     </w:p>
@@ -2113,7 +2442,13 @@
         <w:t xml:space="preserve"> Check the version number is correct in the Python script “version_generate.py“ under the folder “</w:t>
       </w:r>
       <w:r>
-        <w:t>D:\delta\models\dsm2\src\common</w:t>
+        <w:t>D:\delta\models\dsm2</w:t>
+      </w:r>
+      <w:r>
+        <w:t>_v8_0</w:t>
+      </w:r>
+      <w:r>
+        <w:t>\src\common</w:t>
       </w:r>
       <w:r>
         <w:t>”.</w:t>
@@ -2132,6 +2467,7 @@
         </w:tabs>
       </w:pPr>
       <w:r>
+        <w:lastRenderedPageBreak/>
         <w:t xml:space="preserve"> </w:t>
       </w:r>
       <w:r>
@@ -2232,7 +2568,13 @@
         <w:t>_v8_0</w:t>
       </w:r>
       <w:r>
-        <w:t>\build_vs2008sp1_ivf11\all</w:t>
+        <w:t>\build_vs2008sp1_</w:t>
+      </w:r>
+      <w:r>
+        <w:t>if</w:t>
+      </w:r>
+      <w:r>
+        <w:t>11\all</w:t>
       </w:r>
       <w:r>
         <w:t xml:space="preserve">” </w:t>
@@ -2241,7 +2583,13 @@
         <w:t>with Visual Studio 2008 and compile</w:t>
       </w:r>
       <w:r>
-        <w:t xml:space="preserve"> using Rebuild All</w:t>
+        <w:t xml:space="preserve"> using Rebuild </w:t>
+      </w:r>
+      <w:r>
+        <w:t>Solution</w:t>
+      </w:r>
+      <w:r>
+        <w:t xml:space="preserve"> with Release version</w:t>
       </w:r>
       <w:r>
         <w:t xml:space="preserve">. </w:t>
@@ -2260,7 +2608,6 @@
         </w:tabs>
       </w:pPr>
       <w:r>
-        <w:lastRenderedPageBreak/>
         <w:t xml:space="preserve"> Double check that the svn subversion in version.fi is a single number (eg. “194</w:t>
       </w:r>
       <w:r>
@@ -2326,7 +2673,13 @@
         <w:t>_v8_0</w:t>
       </w:r>
       <w:r>
-        <w:t>\build_vs2008sp1_ivf11\</w:t>
+        <w:t>\build_vs2008sp1_</w:t>
+      </w:r>
+      <w:r>
+        <w:t>if</w:t>
+      </w:r>
+      <w:r>
+        <w:t>11\</w:t>
       </w:r>
       <w:r>
         <w:t>all</w:t>
@@ -2350,10 +2703,13 @@
         <w:t>_v8_0</w:t>
       </w:r>
       <w:r>
-        <w:t>\build_vs2008sp1_ivf11\all\DLL</w:t>
-      </w:r>
-      <w:r>
-        <w:t>\</w:t>
+        <w:t>\build_vs2008sp1_</w:t>
+      </w:r>
+      <w:r>
+        <w:t>if</w:t>
+      </w:r>
+      <w:r>
+        <w:t>11\all\DLL</w:t>
       </w:r>
       <w:r>
         <w:t xml:space="preserve">    (ptm</w:t>
@@ -2368,6 +2724,46 @@
     <w:p>
       <w:pPr>
         <w:pStyle w:val="ListParagraph"/>
+        <w:numPr>
+          <w:ilvl w:val="0"/>
+          <w:numId w:val="13"/>
+        </w:numPr>
+        <w:tabs>
+          <w:tab w:val="left" w:pos="720"/>
+          <w:tab w:val="left" w:pos="990"/>
+        </w:tabs>
+      </w:pPr>
+      <w:r>
+        <w:t xml:space="preserve"> </w:t>
+      </w:r>
+      <w:r>
+        <w:t xml:space="preserve"> </w:t>
+      </w:r>
+      <w:r>
+        <w:t xml:space="preserve">The major part of </w:t>
+      </w:r>
+      <w:r>
+        <w:t xml:space="preserve">PTM module is </w:t>
+      </w:r>
+      <w:r>
+        <w:t xml:space="preserve">written in Java programming language and </w:t>
+      </w:r>
+      <w:r>
+        <w:t xml:space="preserve">placed in the source </w:t>
+      </w:r>
+      <w:r>
+        <w:t xml:space="preserve">code </w:t>
+      </w:r>
+      <w:r>
+        <w:t>folder</w:t>
+      </w:r>
+      <w:r>
+        <w:t>:</w:t>
+      </w:r>
+    </w:p>
+    <w:p>
+      <w:pPr>
+        <w:pStyle w:val="ListParagraph"/>
         <w:tabs>
           <w:tab w:val="left" w:pos="720"/>
           <w:tab w:val="left" w:pos="990"/>
@@ -2375,26 +2771,98 @@
         <w:ind w:left="1080"/>
       </w:pPr>
       <w:r>
-        <w:t xml:space="preserve">*ptm.jar is generated with </w:t>
-      </w:r>
-      <w:r>
-        <w:t>related</w:t>
-      </w:r>
-      <w:r>
-        <w:t xml:space="preserve"> Java codes</w:t>
-      </w:r>
-      <w:r>
-        <w:t xml:space="preserve">, which would be </w:t>
-      </w:r>
-      <w:r>
-        <w:t xml:space="preserve">incorporated </w:t>
-      </w:r>
-      <w:r>
-        <w:t>later</w:t>
-      </w:r>
-    </w:p>
-    <w:p>
-      <w:pPr>
+        <w:t>D:\delta\models\dsm2_v8_0\src\ptm</w:t>
+      </w:r>
+    </w:p>
+    <w:p>
+      <w:pPr>
+        <w:pStyle w:val="ListParagraph"/>
+        <w:tabs>
+          <w:tab w:val="left" w:pos="720"/>
+          <w:tab w:val="left" w:pos="990"/>
+        </w:tabs>
+        <w:ind w:left="1080"/>
+      </w:pPr>
+      <w:r>
+        <w:t xml:space="preserve">The default PTM Java compiling procedure is set in build.xml; open the command window and run ‘ant’ </w:t>
+      </w:r>
+      <w:r>
+        <w:t>(build.xml as default</w:t>
+      </w:r>
+      <w:r>
+        <w:t xml:space="preserve"> running file</w:t>
+      </w:r>
+      <w:r>
+        <w:t xml:space="preserve">) </w:t>
+      </w:r>
+      <w:r>
+        <w:t xml:space="preserve">at </w:t>
+      </w:r>
+      <w:r>
+        <w:t>current</w:t>
+      </w:r>
+      <w:r>
+        <w:t xml:space="preserve"> folde</w:t>
+      </w:r>
+      <w:r>
+        <w:t>r</w:t>
+      </w:r>
+      <w:r>
+        <w:t>.</w:t>
+      </w:r>
+      <w:r>
+        <w:t xml:space="preserve"> </w:t>
+      </w:r>
+      <w:r>
+        <w:t xml:space="preserve">The release version of compiled </w:t>
+      </w:r>
+      <w:r>
+        <w:t>application</w:t>
+      </w:r>
+      <w:r>
+        <w:t xml:space="preserve"> file will be automatically placed in the folder:</w:t>
+      </w:r>
+      <w:r>
+        <w:t xml:space="preserve"> </w:t>
+      </w:r>
+    </w:p>
+    <w:p>
+      <w:pPr>
+        <w:pStyle w:val="ListParagraph"/>
+        <w:tabs>
+          <w:tab w:val="left" w:pos="720"/>
+          <w:tab w:val="left" w:pos="990"/>
+        </w:tabs>
+        <w:ind w:left="1080"/>
+      </w:pPr>
+      <w:r>
+        <w:t>D:\delta\models\dsm2_v8_0\src\ptm\lib</w:t>
+      </w:r>
+      <w:r>
+        <w:t xml:space="preserve"> </w:t>
+      </w:r>
+      <w:r>
+        <w:t>(</w:t>
+      </w:r>
+      <w:r>
+        <w:t>ptm.jar</w:t>
+      </w:r>
+      <w:r>
+        <w:t>)</w:t>
+      </w:r>
+    </w:p>
+    <w:p>
+      <w:pPr>
+        <w:pStyle w:val="ListParagraph"/>
+        <w:tabs>
+          <w:tab w:val="left" w:pos="720"/>
+          <w:tab w:val="left" w:pos="990"/>
+        </w:tabs>
+      </w:pPr>
+    </w:p>
+    <w:p>
+      <w:pPr>
+        <w:pStyle w:val="ListParagraph"/>
         <w:tabs>
           <w:tab w:val="left" w:pos="720"/>
           <w:tab w:val="left" w:pos="990"/>
@@ -2699,7 +3167,25 @@
         <w:ind w:left="1080"/>
       </w:pPr>
       <w:r>
-        <w:t>Be aware of the version setting consistence.</w:t>
+        <w:t>Be aware of the version consistence</w:t>
+      </w:r>
+      <w:r>
+        <w:t xml:space="preserve"> for the 3 control files mentioned in ‘DSM2 Versioning’</w:t>
+      </w:r>
+      <w:r>
+        <w:t xml:space="preserve">; if not, </w:t>
+      </w:r>
+      <w:r>
+        <w:t>correct them</w:t>
+      </w:r>
+      <w:r>
+        <w:t xml:space="preserve"> and re-compile from 6-4 </w:t>
+      </w:r>
+      <w:r>
+        <w:t>in the previous sectio</w:t>
+      </w:r>
+      <w:r>
+        <w:t>n</w:t>
       </w:r>
     </w:p>
     <w:p>
@@ -2717,6 +3203,85 @@
       <w:r>
         <w:t xml:space="preserve"> Run the batch file “copy_hydro_qual_ptmDLL_notepad_style.bat”</w:t>
       </w:r>
+      <w:r>
+        <w:t>.</w:t>
+      </w:r>
+    </w:p>
+    <w:p>
+      <w:pPr>
+        <w:tabs>
+          <w:tab w:val="left" w:pos="720"/>
+          <w:tab w:val="left" w:pos="990"/>
+        </w:tabs>
+      </w:pPr>
+      <w:r>
+        <w:rPr>
+          <w:noProof/>
+          <w:lang w:eastAsia="zh-CN"/>
+        </w:rPr>
+        <w:lastRenderedPageBreak/>
+        <w:drawing>
+          <wp:inline distT="0" distB="0" distL="0" distR="0">
+            <wp:extent cx="5950318" cy="2785730"/>
+            <wp:effectExtent l="19050" t="0" r="0" b="0"/>
+            <wp:docPr id="10" name="Picture 9" descr="3.jpg"/>
+            <wp:cNvGraphicFramePr>
+              <a:graphicFrameLocks xmlns:a="http://schemas.openxmlformats.org/drawingml/2006/main" noChangeAspect="1"/>
+            </wp:cNvGraphicFramePr>
+            <a:graphic xmlns:a="http://schemas.openxmlformats.org/drawingml/2006/main">
+              <a:graphicData uri="http://schemas.openxmlformats.org/drawingml/2006/picture">
+                <pic:pic xmlns:pic="http://schemas.openxmlformats.org/drawingml/2006/picture">
+                  <pic:nvPicPr>
+                    <pic:cNvPr id="0" name="3.jpg"/>
+                    <pic:cNvPicPr/>
+                  </pic:nvPicPr>
+                  <pic:blipFill>
+                    <a:blip r:embed="rId24" cstate="print"/>
+                    <a:srcRect l="1000" t="12894" r="40999" b="43553"/>
+                    <a:stretch>
+                      <a:fillRect/>
+                    </a:stretch>
+                  </pic:blipFill>
+                  <pic:spPr>
+                    <a:xfrm>
+                      <a:off x="0" y="0"/>
+                      <a:ext cx="5950318" cy="2785730"/>
+                    </a:xfrm>
+                    <a:prstGeom prst="rect">
+                      <a:avLst/>
+                    </a:prstGeom>
+                  </pic:spPr>
+                </pic:pic>
+              </a:graphicData>
+            </a:graphic>
+          </wp:inline>
+        </w:drawing>
+      </w:r>
+    </w:p>
+    <w:p>
+      <w:pPr>
+        <w:pStyle w:val="Caption"/>
+        <w:jc w:val="center"/>
+      </w:pPr>
+      <w:r>
+        <w:t xml:space="preserve">Figure </w:t>
+      </w:r>
+      <w:fldSimple w:instr=" SEQ Figure \* ARABIC ">
+        <w:r>
+          <w:rPr>
+            <w:noProof/>
+          </w:rPr>
+          <w:t>5</w:t>
+        </w:r>
+      </w:fldSimple>
+    </w:p>
+    <w:p>
+      <w:pPr>
+        <w:tabs>
+          <w:tab w:val="left" w:pos="720"/>
+          <w:tab w:val="left" w:pos="990"/>
+        </w:tabs>
+      </w:pPr>
     </w:p>
     <w:p>
       <w:pPr>
@@ -2836,7 +3401,10 @@
         <w:ind w:left="1080"/>
       </w:pPr>
       <w:r>
-        <w:t>Be aware of the version setting consistence.</w:t>
+        <w:t xml:space="preserve">Be </w:t>
+      </w:r>
+      <w:r>
+        <w:t>aware of the version consistence for the 3 control files mentioned in ‘DSM2 Versioning’; if not, correct them and re-compile from 6-4 in the previous section</w:t>
       </w:r>
     </w:p>
     <w:p>
@@ -2877,6 +3445,81 @@
           <w:tab w:val="left" w:pos="990"/>
         </w:tabs>
       </w:pPr>
+      <w:r>
+        <w:rPr>
+          <w:noProof/>
+          <w:lang w:eastAsia="zh-CN"/>
+        </w:rPr>
+        <w:drawing>
+          <wp:inline distT="0" distB="0" distL="0" distR="0">
+            <wp:extent cx="5856585" cy="765544"/>
+            <wp:effectExtent l="19050" t="0" r="0" b="0"/>
+            <wp:docPr id="3" name="Picture 2" descr="2.jpg"/>
+            <wp:cNvGraphicFramePr>
+              <a:graphicFrameLocks xmlns:a="http://schemas.openxmlformats.org/drawingml/2006/main" noChangeAspect="1"/>
+            </wp:cNvGraphicFramePr>
+            <a:graphic xmlns:a="http://schemas.openxmlformats.org/drawingml/2006/main">
+              <a:graphicData uri="http://schemas.openxmlformats.org/drawingml/2006/picture">
+                <pic:pic xmlns:pic="http://schemas.openxmlformats.org/drawingml/2006/picture">
+                  <pic:nvPicPr>
+                    <pic:cNvPr id="0" name="2.jpg"/>
+                    <pic:cNvPicPr/>
+                  </pic:nvPicPr>
+                  <pic:blipFill>
+                    <a:blip r:embed="rId25" cstate="print"/>
+                    <a:srcRect l="774" t="38008" r="61006" b="53950"/>
+                    <a:stretch>
+                      <a:fillRect/>
+                    </a:stretch>
+                  </pic:blipFill>
+                  <pic:spPr>
+                    <a:xfrm>
+                      <a:off x="0" y="0"/>
+                      <a:ext cx="5860258" cy="766024"/>
+                    </a:xfrm>
+                    <a:prstGeom prst="rect">
+                      <a:avLst/>
+                    </a:prstGeom>
+                  </pic:spPr>
+                </pic:pic>
+              </a:graphicData>
+            </a:graphic>
+          </wp:inline>
+        </w:drawing>
+      </w:r>
+    </w:p>
+    <w:p>
+      <w:pPr>
+        <w:pStyle w:val="Caption"/>
+        <w:jc w:val="center"/>
+      </w:pPr>
+      <w:r>
+        <w:t xml:space="preserve">Figure </w:t>
+      </w:r>
+      <w:fldSimple w:instr=" SEQ Figure \* ARABIC ">
+        <w:r>
+          <w:rPr>
+            <w:noProof/>
+          </w:rPr>
+          <w:t>6</w:t>
+        </w:r>
+      </w:fldSimple>
+    </w:p>
+    <w:p>
+      <w:pPr>
+        <w:tabs>
+          <w:tab w:val="left" w:pos="720"/>
+          <w:tab w:val="left" w:pos="990"/>
+        </w:tabs>
+      </w:pPr>
+    </w:p>
+    <w:p>
+      <w:pPr>
+        <w:tabs>
+          <w:tab w:val="left" w:pos="720"/>
+          <w:tab w:val="left" w:pos="990"/>
+        </w:tabs>
+      </w:pPr>
     </w:p>
     <w:p>
       <w:pPr>
@@ -2987,6 +3630,84 @@
         </w:tabs>
         <w:ind w:left="720"/>
       </w:pPr>
+      <w:r>
+        <w:rPr>
+          <w:noProof/>
+          <w:lang w:eastAsia="zh-CN"/>
+        </w:rPr>
+        <w:lastRenderedPageBreak/>
+        <w:drawing>
+          <wp:inline distT="0" distB="0" distL="0" distR="0">
+            <wp:extent cx="5403555" cy="5199172"/>
+            <wp:effectExtent l="19050" t="0" r="6645" b="0"/>
+            <wp:docPr id="8" name="Picture 7" descr="4.jpg"/>
+            <wp:cNvGraphicFramePr>
+              <a:graphicFrameLocks xmlns:a="http://schemas.openxmlformats.org/drawingml/2006/main" noChangeAspect="1"/>
+            </wp:cNvGraphicFramePr>
+            <a:graphic xmlns:a="http://schemas.openxmlformats.org/drawingml/2006/main">
+              <a:graphicData uri="http://schemas.openxmlformats.org/drawingml/2006/picture">
+                <pic:pic xmlns:pic="http://schemas.openxmlformats.org/drawingml/2006/picture">
+                  <pic:nvPicPr>
+                    <pic:cNvPr id="0" name="4.jpg"/>
+                    <pic:cNvPicPr/>
+                  </pic:nvPicPr>
+                  <pic:blipFill>
+                    <a:blip r:embed="rId26" cstate="print"/>
+                    <a:srcRect r="37553" b="3725"/>
+                    <a:stretch>
+                      <a:fillRect/>
+                    </a:stretch>
+                  </pic:blipFill>
+                  <pic:spPr>
+                    <a:xfrm>
+                      <a:off x="0" y="0"/>
+                      <a:ext cx="5405404" cy="5200951"/>
+                    </a:xfrm>
+                    <a:prstGeom prst="rect">
+                      <a:avLst/>
+                    </a:prstGeom>
+                  </pic:spPr>
+                </pic:pic>
+              </a:graphicData>
+            </a:graphic>
+          </wp:inline>
+        </w:drawing>
+      </w:r>
+    </w:p>
+    <w:p>
+      <w:pPr>
+        <w:pStyle w:val="Caption"/>
+        <w:jc w:val="center"/>
+      </w:pPr>
+      <w:r>
+        <w:t xml:space="preserve">Figure </w:t>
+      </w:r>
+      <w:fldSimple w:instr=" SEQ Figure \* ARABIC ">
+        <w:r>
+          <w:rPr>
+            <w:noProof/>
+          </w:rPr>
+          <w:t>7</w:t>
+        </w:r>
+      </w:fldSimple>
+    </w:p>
+    <w:p>
+      <w:pPr>
+        <w:tabs>
+          <w:tab w:val="left" w:pos="720"/>
+          <w:tab w:val="left" w:pos="990"/>
+        </w:tabs>
+        <w:ind w:left="720"/>
+      </w:pPr>
+    </w:p>
+    <w:p>
+      <w:pPr>
+        <w:tabs>
+          <w:tab w:val="left" w:pos="720"/>
+          <w:tab w:val="left" w:pos="990"/>
+        </w:tabs>
+        <w:ind w:left="720"/>
+      </w:pPr>
     </w:p>
     <w:p>
       <w:pPr>
@@ -3264,17 +3985,6 @@
           <w:tab w:val="left" w:pos="720"/>
           <w:tab w:val="left" w:pos="990"/>
         </w:tabs>
-      </w:pPr>
-    </w:p>
-    <w:p>
-      <w:pPr>
-        <w:tabs>
-          <w:tab w:val="left" w:pos="720"/>
-          <w:tab w:val="left" w:pos="990"/>
-        </w:tabs>
-        <w:rPr>
-          <w:u w:val="single"/>
-        </w:rPr>
       </w:pPr>
     </w:p>
     <w:p>
@@ -3319,7 +4029,7 @@
                     </pic:cNvPicPr>
                   </pic:nvPicPr>
                   <pic:blipFill>
-                    <a:blip r:embed="rId24" cstate="print"/>
+                    <a:blip r:embed="rId27" cstate="print"/>
                     <a:srcRect/>
                     <a:stretch>
                       <a:fillRect/>
@@ -3362,27 +4072,11 @@
           <w:rPr>
             <w:noProof/>
           </w:rPr>
-          <w:t>5</w:t>
+          <w:t>8</w:t>
         </w:r>
       </w:fldSimple>
       <w:bookmarkEnd w:id="5"/>
     </w:p>
-    <w:p>
-      <w:pPr>
-        <w:tabs>
-          <w:tab w:val="left" w:pos="720"/>
-          <w:tab w:val="left" w:pos="990"/>
-        </w:tabs>
-      </w:pPr>
-    </w:p>
-    <w:p>
-      <w:pPr>
-        <w:tabs>
-          <w:tab w:val="left" w:pos="720"/>
-          <w:tab w:val="left" w:pos="990"/>
-        </w:tabs>
-      </w:pPr>
-    </w:p>
     <w:bookmarkEnd w:id="0"/>
     <w:p>
       <w:pPr>
@@ -3393,9 +4087,9 @@
       </w:pPr>
     </w:p>
     <w:sectPr>
-      <w:footerReference w:type="default" r:id="rId25"/>
-      <w:headerReference w:type="first" r:id="rId26"/>
-      <w:footerReference w:type="first" r:id="rId27"/>
+      <w:footerReference w:type="default" r:id="rId28"/>
+      <w:headerReference w:type="first" r:id="rId29"/>
+      <w:footerReference w:type="first" r:id="rId30"/>
       <w:pgSz w:w="12240" w:h="15840"/>
       <w:pgMar w:top="1440" w:right="1440" w:bottom="1440" w:left="1440" w:header="720" w:footer="720" w:gutter="0"/>
       <w:cols w:space="720"/>
@@ -3483,7 +4177,7 @@
         <w:snapToGrid w:val="0"/>
         <w:sz w:val="20"/>
       </w:rPr>
-      <w:t>2</w:t>
+      <w:t>9</w:t>
     </w:r>
     <w:r>
       <w:rPr>
@@ -3532,7 +4226,7 @@
         <w:snapToGrid w:val="0"/>
         <w:sz w:val="20"/>
       </w:rPr>
-      <w:t>7</w:t>
+      <w:t>9</w:t>
     </w:r>
     <w:r>
       <w:rPr>
@@ -3581,7 +4275,7 @@
         <w:snapToGrid w:val="0"/>
         <w:sz w:val="20"/>
       </w:rPr>
-      <w:t>07/14/10</w:t>
+      <w:t>10/20/10</w:t>
     </w:r>
     <w:r>
       <w:rPr>
@@ -3703,7 +4397,7 @@
         <w:snapToGrid w:val="0"/>
         <w:sz w:val="16"/>
       </w:rPr>
-      <w:t>7</w:t>
+      <w:t>8</w:t>
     </w:r>
     <w:r>
       <w:rPr>
@@ -5931,7 +6625,7 @@
 </file>
 
 <file path=customXml/itemProps1.xml><?xml version="1.0" encoding="utf-8"?>
-<ds:datastoreItem xmlns:ds="http://schemas.openxmlformats.org/officeDocument/2006/customXml" ds:itemID="{52743ED6-0023-4776-8769-4B4D4E592C95}">
+<ds:datastoreItem xmlns:ds="http://schemas.openxmlformats.org/officeDocument/2006/customXml" ds:itemID="{A09D2C99-E427-4532-B9B5-93C422693105}">
   <ds:schemaRefs>
     <ds:schemaRef ds:uri="http://schemas.openxmlformats.org/officeDocument/2006/bibliography"/>
   </ds:schemaRefs>

</xml_diff>

<commit_message>
Changes from release branch that could not be merged because of a tree conflict (this file was renamed in two places with different text changes).
git-svn-id: http://dminfo:8686/svn/repository/models/trunk@2031 cdc4813b-4270-ec4f-936e-925f93a782c2

Former-commit-id: 0965a82dd4b0918c5b5d68d515a97b7eb461c320
</commit_message>
<xml_diff>
--- a/dsm2/DSM2_v8_0_Compiling_and_Packaging.docx
+++ b/dsm2/DSM2_v8_0_Compiling_and_Packaging.docx
@@ -274,48 +274,6 @@
       </w:pPr>
       <w:r>
         <w:t xml:space="preserve">                Yu Zhou</w:t>
-      </w:r>
-    </w:p>
-    <w:p>
-      <w:pPr>
-        <w:tabs>
-          <w:tab w:val="left" w:pos="720"/>
-          <w:tab w:val="left" w:pos="990"/>
-          <w:tab w:val="right" w:pos="11070"/>
-        </w:tabs>
-      </w:pPr>
-      <w:r>
-        <w:t>Date:</w:t>
-      </w:r>
-      <w:r>
-        <w:tab/>
-      </w:r>
-      <w:r>
-        <w:tab/>
-        <w:t>10/20/2010</w:t>
-      </w:r>
-    </w:p>
-    <w:p>
-      <w:pPr>
-        <w:tabs>
-          <w:tab w:val="left" w:pos="720"/>
-          <w:tab w:val="left" w:pos="990"/>
-        </w:tabs>
-      </w:pPr>
-      <w:r>
-        <w:t>Rev 2:</w:t>
-      </w:r>
-      <w:r>
-        <w:t xml:space="preserve">      Yu Zhou</w:t>
-      </w:r>
-      <w:r>
-        <w:t xml:space="preserve"> (PTM compiling addition, before</w:t>
-      </w:r>
-      <w:r>
-        <w:t xml:space="preserve"> 8.0.6</w:t>
-      </w:r>
-      <w:r>
-        <w:t xml:space="preserve"> release)</w:t>
       </w:r>
     </w:p>
     <w:p>
@@ -686,88 +644,6 @@
     </w:p>
     <w:p>
       <w:pPr>
-        <w:pStyle w:val="ListParagraph"/>
-        <w:numPr>
-          <w:ilvl w:val="0"/>
-          <w:numId w:val="4"/>
-        </w:numPr>
-        <w:tabs>
-          <w:tab w:val="left" w:pos="720"/>
-          <w:tab w:val="left" w:pos="990"/>
-        </w:tabs>
-      </w:pPr>
-      <w:r>
-        <w:t xml:space="preserve">Apache ANT </w:t>
-      </w:r>
-      <w:r>
-        <w:rPr>
-          <w:rStyle w:val="Hyperlink"/>
-        </w:rPr>
-        <w:t>http://ant.apache.org/bindownload.cgi</w:t>
-      </w:r>
-    </w:p>
-    <w:p>
-      <w:pPr>
-        <w:pStyle w:val="ListParagraph"/>
-        <w:tabs>
-          <w:tab w:val="left" w:pos="720"/>
-          <w:tab w:val="left" w:pos="990"/>
-        </w:tabs>
-      </w:pPr>
-    </w:p>
-    <w:p>
-      <w:pPr>
-        <w:pStyle w:val="ListParagraph"/>
-        <w:tabs>
-          <w:tab w:val="left" w:pos="720"/>
-          <w:tab w:val="left" w:pos="990"/>
-        </w:tabs>
-      </w:pPr>
-      <w:r>
-        <w:t xml:space="preserve">Note: make sure all </w:t>
-      </w:r>
-      <w:r>
-        <w:t>software</w:t>
-      </w:r>
-      <w:r>
-        <w:t xml:space="preserve"> hav</w:t>
-      </w:r>
-      <w:r>
-        <w:t>e</w:t>
-      </w:r>
-      <w:r>
-        <w:t xml:space="preserve"> their binary</w:t>
-      </w:r>
-      <w:r>
-        <w:t>, header,</w:t>
-      </w:r>
-      <w:r>
-        <w:t xml:space="preserve"> and library folder</w:t>
-      </w:r>
-      <w:r>
-        <w:t xml:space="preserve"> set in the environment variables.</w:t>
-      </w:r>
-    </w:p>
-    <w:p>
-      <w:pPr>
-        <w:tabs>
-          <w:tab w:val="left" w:pos="720"/>
-          <w:tab w:val="left" w:pos="990"/>
-        </w:tabs>
-      </w:pPr>
-    </w:p>
-    <w:p>
-      <w:pPr>
-        <w:pStyle w:val="ListParagraph"/>
-        <w:tabs>
-          <w:tab w:val="left" w:pos="720"/>
-          <w:tab w:val="left" w:pos="990"/>
-        </w:tabs>
-      </w:pPr>
-    </w:p>
-    <w:p>
-      <w:pPr>
-        <w:pStyle w:val="ListParagraph"/>
         <w:tabs>
           <w:tab w:val="left" w:pos="720"/>
           <w:tab w:val="left" w:pos="990"/>
@@ -797,7 +673,6 @@
         <w:rPr>
           <w:b/>
         </w:rPr>
-        <w:lastRenderedPageBreak/>
         <w:t>Visual Studio Configurations</w:t>
       </w:r>
     </w:p>
@@ -914,7 +789,11 @@
         </w:tabs>
       </w:pPr>
       <w:r>
-        <w:t xml:space="preserve">Go to the library section instead of the include section: “Tools → Options → VC++ Directories → Library Files”. Add the fortran library location. This will be something like </w:t>
+        <w:t xml:space="preserve">Go to the library section instead of the include section: “Tools → Options → VC++ Directories → Library Files”. Add the fortran library location. This will be something </w:t>
+      </w:r>
+      <w:r>
+        <w:lastRenderedPageBreak/>
+        <w:t xml:space="preserve">like </w:t>
       </w:r>
       <w:r>
         <w:t>C:\Program Files (x86)\Intel\Compiler\11.1\065\lib\ia32</w:t>
@@ -974,7 +853,6 @@
       <w:r>
         <w:rPr>
           <w:noProof/>
-          <w:lang w:eastAsia="zh-CN"/>
         </w:rPr>
         <w:drawing>
           <wp:inline distT="0" distB="0" distL="0" distR="0">
@@ -1058,7 +936,6 @@
       <w:r>
         <w:rPr>
           <w:noProof/>
-          <w:lang w:eastAsia="zh-CN"/>
         </w:rPr>
         <w:lastRenderedPageBreak/>
         <w:drawing>
@@ -1226,156 +1103,69 @@
         <w:t>The subversion number is embedded automatically at compilation time.</w:t>
       </w:r>
       <w:r>
-        <w:t xml:space="preserve"> To modify or increment DSM2 version number, please edit the </w:t>
-      </w:r>
-      <w:r>
-        <w:t xml:space="preserve">version no in the </w:t>
-      </w:r>
-      <w:r>
-        <w:t>following 3 files:</w:t>
-      </w:r>
-    </w:p>
-    <w:p>
-      <w:pPr>
-        <w:pStyle w:val="ListParagraph"/>
-        <w:tabs>
-          <w:tab w:val="left" w:pos="720"/>
-          <w:tab w:val="left" w:pos="990"/>
-        </w:tabs>
-      </w:pPr>
-      <w:r>
-        <w:t>D:\delta\models\dsm2\src\common</w:t>
+        <w:t xml:space="preserve"> To modify or increment DSM2 version number, please edit the Python script “version_generate.py</w:t>
+      </w:r>
+      <w:r>
+        <w:t>” in</w:t>
+      </w:r>
+      <w:r>
+        <w:t xml:space="preserve"> the folder “D:\delta\models\dsm2\src\common”</w:t>
+      </w:r>
+      <w:r>
+        <w:t>.</w:t>
       </w:r>
       <w:r>
         <w:t xml:space="preserve"> </w:t>
       </w:r>
-      <w:r>
-        <w:t>version_generate.py</w:t>
-      </w:r>
-    </w:p>
-    <w:p>
-      <w:pPr>
-        <w:pStyle w:val="ListParagraph"/>
-        <w:tabs>
-          <w:tab w:val="left" w:pos="720"/>
-          <w:tab w:val="left" w:pos="990"/>
-        </w:tabs>
-        <w:rPr>
-          <w:sz w:val="22"/>
-          <w:szCs w:val="22"/>
-        </w:rPr>
-      </w:pPr>
-      <w:r>
-        <w:rPr>
-          <w:sz w:val="22"/>
-          <w:szCs w:val="22"/>
-        </w:rPr>
-        <w:t>D:\delta\mode</w:t>
-      </w:r>
-      <w:r>
-        <w:rPr>
-          <w:sz w:val="22"/>
-          <w:szCs w:val="22"/>
-        </w:rPr>
-        <w:t>ls\dsm2_distribute\dsm2\install</w:t>
-      </w:r>
-      <w:r>
-        <w:rPr>
-          <w:sz w:val="22"/>
-          <w:szCs w:val="22"/>
-        </w:rPr>
+    </w:p>
+    <w:p>
+      <w:pPr>
+        <w:pStyle w:val="ListParagraph"/>
+        <w:tabs>
+          <w:tab w:val="left" w:pos="720"/>
+          <w:tab w:val="left" w:pos="990"/>
+        </w:tabs>
+        <w:rPr>
+          <w:u w:val="single"/>
+        </w:rPr>
+      </w:pPr>
+    </w:p>
+    <w:p>
+      <w:pPr>
+        <w:pStyle w:val="ListParagraph"/>
+        <w:tabs>
+          <w:tab w:val="left" w:pos="720"/>
+          <w:tab w:val="left" w:pos="990"/>
+        </w:tabs>
+      </w:pPr>
+      <w:r>
+        <w:t>*BDO is using a</w:t>
+      </w:r>
+      <w:r>
+        <w:t>n</w:t>
+      </w:r>
+      <w:r>
         <w:t xml:space="preserve"> </w:t>
       </w:r>
       <w:r>
-        <w:rPr>
-          <w:sz w:val="22"/>
-          <w:szCs w:val="22"/>
-        </w:rPr>
-        <w:t>copy_hydr</w:t>
-      </w:r>
-      <w:r>
-        <w:rPr>
-          <w:sz w:val="22"/>
-          <w:szCs w:val="22"/>
-        </w:rPr>
-        <w:t>o_qual_ptmDLL_notepad_style.bat</w:t>
-      </w:r>
-    </w:p>
-    <w:p>
-      <w:pPr>
-        <w:pStyle w:val="ListParagraph"/>
-        <w:tabs>
-          <w:tab w:val="left" w:pos="720"/>
-          <w:tab w:val="left" w:pos="990"/>
-        </w:tabs>
-        <w:rPr>
-          <w:sz w:val="22"/>
-          <w:szCs w:val="22"/>
-        </w:rPr>
-      </w:pPr>
-      <w:r>
-        <w:rPr>
-          <w:sz w:val="22"/>
-          <w:szCs w:val="22"/>
-        </w:rPr>
-        <w:t>D:\delta\mode</w:t>
-      </w:r>
-      <w:r>
-        <w:rPr>
-          <w:sz w:val="22"/>
-          <w:szCs w:val="22"/>
-        </w:rPr>
-        <w:t>ls\dsm2_distribute\dsm2\install\DSM2setup_Script_Generate.py</w:t>
-      </w:r>
-    </w:p>
-    <w:p>
-      <w:pPr>
-        <w:pStyle w:val="ListParagraph"/>
-        <w:tabs>
-          <w:tab w:val="left" w:pos="720"/>
-          <w:tab w:val="left" w:pos="990"/>
-        </w:tabs>
-        <w:rPr>
-          <w:u w:val="single"/>
-        </w:rPr>
-      </w:pPr>
-    </w:p>
-    <w:p>
-      <w:pPr>
-        <w:pStyle w:val="ListParagraph"/>
-        <w:tabs>
-          <w:tab w:val="left" w:pos="720"/>
-          <w:tab w:val="left" w:pos="990"/>
-        </w:tabs>
-      </w:pPr>
-      <w:r>
-        <w:t>*BDO is using a</w:t>
-      </w:r>
-      <w:r>
-        <w:t>n</w:t>
+        <w:t>‘</w:t>
+      </w:r>
+      <w:r>
+        <w:t>unstable trunk</w:t>
+      </w:r>
+      <w:r>
+        <w:t xml:space="preserve">’ </w:t>
+      </w:r>
+      <w:r>
+        <w:t xml:space="preserve">branching </w:t>
+      </w:r>
+      <w:r>
+        <w:t>strategy</w:t>
       </w:r>
       <w:r>
         <w:t xml:space="preserve"> </w:t>
       </w:r>
       <w:r>
-        <w:t>‘</w:t>
-      </w:r>
-      <w:r>
-        <w:t>unstable trunk</w:t>
-      </w:r>
-      <w:r>
-        <w:t xml:space="preserve">’ </w:t>
-      </w:r>
-      <w:r>
-        <w:t xml:space="preserve">branching </w:t>
-      </w:r>
-      <w:r>
-        <w:t>strategy</w:t>
-      </w:r>
-      <w:r>
-        <w:t xml:space="preserve"> </w:t>
-      </w:r>
-      <w:r>
         <w:t xml:space="preserve">in SVN </w:t>
       </w:r>
       <w:r>
@@ -1424,13 +1214,7 @@
         <w:t>rd</w:t>
       </w:r>
       <w:r>
-        <w:t xml:space="preserve"> digit in the version number) is designed to use odd number for </w:t>
-      </w:r>
-      <w:r>
-        <w:t>internal</w:t>
-      </w:r>
-      <w:r>
-        <w:t xml:space="preserve"> use, and even number for formal release</w:t>
+        <w:t xml:space="preserve"> digit in the version number) is designed to use odd number for Internal use, and even number for formal release</w:t>
       </w:r>
     </w:p>
     <w:p>
@@ -1516,7 +1300,6 @@
         </w:rPr>
       </w:pPr>
       <w:r>
-        <w:lastRenderedPageBreak/>
         <w:t xml:space="preserve">Checkout </w:t>
       </w:r>
       <w:r>
@@ -1741,7 +1524,6 @@
       <w:r>
         <w:rPr>
           <w:noProof/>
-          <w:lang w:eastAsia="zh-CN"/>
         </w:rPr>
         <w:drawing>
           <wp:inline distT="0" distB="0" distL="0" distR="0">
@@ -2027,28 +1809,28 @@
         <w:rPr>
           <w:u w:val="single"/>
         </w:rPr>
+        <w:t>Compile Oprule library:</w:t>
+      </w:r>
+    </w:p>
+    <w:p>
+      <w:pPr>
+        <w:pStyle w:val="ListParagraph"/>
+        <w:tabs>
+          <w:tab w:val="left" w:pos="720"/>
+          <w:tab w:val="left" w:pos="990"/>
+        </w:tabs>
+      </w:pPr>
+    </w:p>
+    <w:p>
+      <w:pPr>
+        <w:tabs>
+          <w:tab w:val="left" w:pos="720"/>
+          <w:tab w:val="left" w:pos="990"/>
+        </w:tabs>
+        <w:ind w:left="720"/>
+      </w:pPr>
+      <w:r>
         <w:lastRenderedPageBreak/>
-        <w:t>Compile Oprule library:</w:t>
-      </w:r>
-    </w:p>
-    <w:p>
-      <w:pPr>
-        <w:pStyle w:val="ListParagraph"/>
-        <w:tabs>
-          <w:tab w:val="left" w:pos="720"/>
-          <w:tab w:val="left" w:pos="990"/>
-        </w:tabs>
-      </w:pPr>
-    </w:p>
-    <w:p>
-      <w:pPr>
-        <w:tabs>
-          <w:tab w:val="left" w:pos="720"/>
-          <w:tab w:val="left" w:pos="990"/>
-        </w:tabs>
-        <w:ind w:left="720"/>
-      </w:pPr>
-      <w:r>
         <w:t xml:space="preserve">Use Visual Studio 2008 to open the following solution file and compile both Debug and Release versions. </w:t>
       </w:r>
     </w:p>
@@ -2269,7 +2051,6 @@
       <w:r>
         <w:rPr>
           <w:noProof/>
-          <w:lang w:eastAsia="zh-CN"/>
         </w:rPr>
         <w:drawing>
           <wp:inline distT="0" distB="0" distL="0" distR="0">
@@ -2442,13 +2223,7 @@
         <w:t xml:space="preserve"> Check the version number is correct in the Python script “version_generate.py“ under the folder “</w:t>
       </w:r>
       <w:r>
-        <w:t>D:\delta\models\dsm2</w:t>
-      </w:r>
-      <w:r>
-        <w:t>_v8_0</w:t>
-      </w:r>
-      <w:r>
-        <w:t>\src\common</w:t>
+        <w:t>D:\delta\models\dsm2\src\common</w:t>
       </w:r>
       <w:r>
         <w:t>”.</w:t>
@@ -2467,47 +2242,50 @@
         </w:tabs>
       </w:pPr>
       <w:r>
+        <w:t xml:space="preserve"> </w:t>
+      </w:r>
+      <w:r>
+        <w:t xml:space="preserve">Do SVN </w:t>
+      </w:r>
+      <w:r>
+        <w:t xml:space="preserve">commit and update </w:t>
+      </w:r>
+      <w:r>
+        <w:t xml:space="preserve">on </w:t>
+      </w:r>
+      <w:r>
+        <w:t>the two folders “</w:t>
+      </w:r>
+      <w:r>
+        <w:t>D:\delta\models\dsm2</w:t>
+      </w:r>
+      <w:r>
+        <w:t>_v8_0</w:t>
+      </w:r>
+      <w:r>
+        <w:t>” and “</w:t>
+      </w:r>
+      <w:r>
+        <w:t>D:\delta\models\dsm2_distribute</w:t>
+      </w:r>
+      <w:r>
+        <w:t>”</w:t>
+      </w:r>
+      <w:r>
+        <w:t xml:space="preserve">. The Python script </w:t>
+      </w:r>
+      <w:r>
+        <w:t>“</w:t>
+      </w:r>
+      <w:r>
+        <w:t xml:space="preserve">version_generate.py </w:t>
+      </w:r>
+      <w:r>
+        <w:t xml:space="preserve">“ under </w:t>
+      </w:r>
+      <w:r>
         <w:lastRenderedPageBreak/>
-        <w:t xml:space="preserve"> </w:t>
-      </w:r>
-      <w:r>
-        <w:t xml:space="preserve">Do SVN </w:t>
-      </w:r>
-      <w:r>
-        <w:t xml:space="preserve">commit and update </w:t>
-      </w:r>
-      <w:r>
-        <w:t xml:space="preserve">on </w:t>
-      </w:r>
-      <w:r>
-        <w:t>the two folders “</w:t>
-      </w:r>
-      <w:r>
-        <w:t>D:\delta\models\dsm2</w:t>
-      </w:r>
-      <w:r>
-        <w:t>_v8_0</w:t>
-      </w:r>
-      <w:r>
-        <w:t>” and “</w:t>
-      </w:r>
-      <w:r>
-        <w:t>D:\delta\models\dsm2_distribute</w:t>
-      </w:r>
-      <w:r>
-        <w:t>”</w:t>
-      </w:r>
-      <w:r>
-        <w:t xml:space="preserve">. The Python script </w:t>
-      </w:r>
-      <w:r>
-        <w:t>“</w:t>
-      </w:r>
-      <w:r>
-        <w:t xml:space="preserve">version_generate.py </w:t>
-      </w:r>
-      <w:r>
-        <w:t>“ under the folder “</w:t>
+        <w:t>the folder “</w:t>
       </w:r>
       <w:r>
         <w:t>D:\delta\models\dsm2\src\common</w:t>
@@ -2568,13 +2346,7 @@
         <w:t>_v8_0</w:t>
       </w:r>
       <w:r>
-        <w:t>\build_vs2008sp1_</w:t>
-      </w:r>
-      <w:r>
-        <w:t>if</w:t>
-      </w:r>
-      <w:r>
-        <w:t>11\all</w:t>
+        <w:t>\build_vs2008sp1_ivf11\all</w:t>
       </w:r>
       <w:r>
         <w:t xml:space="preserve">” </w:t>
@@ -2583,13 +2355,7 @@
         <w:t>with Visual Studio 2008 and compile</w:t>
       </w:r>
       <w:r>
-        <w:t xml:space="preserve"> using Rebuild </w:t>
-      </w:r>
-      <w:r>
-        <w:t>Solution</w:t>
-      </w:r>
-      <w:r>
-        <w:t xml:space="preserve"> with Release version</w:t>
+        <w:t xml:space="preserve"> using Rebuild All</w:t>
       </w:r>
       <w:r>
         <w:t xml:space="preserve">. </w:t>
@@ -2673,13 +2439,7 @@
         <w:t>_v8_0</w:t>
       </w:r>
       <w:r>
-        <w:t>\build_vs2008sp1_</w:t>
-      </w:r>
-      <w:r>
-        <w:t>if</w:t>
-      </w:r>
-      <w:r>
-        <w:t>11\</w:t>
+        <w:t>\build_vs2008sp1_ivf11\</w:t>
       </w:r>
       <w:r>
         <w:t>all</w:t>
@@ -2703,13 +2463,10 @@
         <w:t>_v8_0</w:t>
       </w:r>
       <w:r>
-        <w:t>\build_vs2008sp1_</w:t>
-      </w:r>
-      <w:r>
-        <w:t>if</w:t>
-      </w:r>
-      <w:r>
-        <w:t>11\all\DLL</w:t>
+        <w:t>\build_vs2008sp1_ivf11\all\DLL</w:t>
+      </w:r>
+      <w:r>
+        <w:t>\</w:t>
       </w:r>
       <w:r>
         <w:t xml:space="preserve">    (ptm</w:t>
@@ -2724,46 +2481,6 @@
     <w:p>
       <w:pPr>
         <w:pStyle w:val="ListParagraph"/>
-        <w:numPr>
-          <w:ilvl w:val="0"/>
-          <w:numId w:val="13"/>
-        </w:numPr>
-        <w:tabs>
-          <w:tab w:val="left" w:pos="720"/>
-          <w:tab w:val="left" w:pos="990"/>
-        </w:tabs>
-      </w:pPr>
-      <w:r>
-        <w:t xml:space="preserve"> </w:t>
-      </w:r>
-      <w:r>
-        <w:t xml:space="preserve"> </w:t>
-      </w:r>
-      <w:r>
-        <w:t xml:space="preserve">The major part of </w:t>
-      </w:r>
-      <w:r>
-        <w:t xml:space="preserve">PTM module is </w:t>
-      </w:r>
-      <w:r>
-        <w:t xml:space="preserve">written in Java programming language and </w:t>
-      </w:r>
-      <w:r>
-        <w:t xml:space="preserve">placed in the source </w:t>
-      </w:r>
-      <w:r>
-        <w:t xml:space="preserve">code </w:t>
-      </w:r>
-      <w:r>
-        <w:t>folder</w:t>
-      </w:r>
-      <w:r>
-        <w:t>:</w:t>
-      </w:r>
-    </w:p>
-    <w:p>
-      <w:pPr>
-        <w:pStyle w:val="ListParagraph"/>
         <w:tabs>
           <w:tab w:val="left" w:pos="720"/>
           <w:tab w:val="left" w:pos="990"/>
@@ -2771,98 +2488,26 @@
         <w:ind w:left="1080"/>
       </w:pPr>
       <w:r>
-        <w:t>D:\delta\models\dsm2_v8_0\src\ptm</w:t>
-      </w:r>
-    </w:p>
-    <w:p>
-      <w:pPr>
-        <w:pStyle w:val="ListParagraph"/>
-        <w:tabs>
-          <w:tab w:val="left" w:pos="720"/>
-          <w:tab w:val="left" w:pos="990"/>
-        </w:tabs>
-        <w:ind w:left="1080"/>
-      </w:pPr>
-      <w:r>
-        <w:t xml:space="preserve">The default PTM Java compiling procedure is set in build.xml; open the command window and run ‘ant’ </w:t>
-      </w:r>
-      <w:r>
-        <w:t>(build.xml as default</w:t>
-      </w:r>
-      <w:r>
-        <w:t xml:space="preserve"> running file</w:t>
-      </w:r>
-      <w:r>
-        <w:t xml:space="preserve">) </w:t>
-      </w:r>
-      <w:r>
-        <w:t xml:space="preserve">at </w:t>
-      </w:r>
-      <w:r>
-        <w:t>current</w:t>
-      </w:r>
-      <w:r>
-        <w:t xml:space="preserve"> folde</w:t>
-      </w:r>
-      <w:r>
-        <w:t>r</w:t>
-      </w:r>
-      <w:r>
-        <w:t>.</w:t>
-      </w:r>
-      <w:r>
-        <w:t xml:space="preserve"> </w:t>
-      </w:r>
-      <w:r>
-        <w:t xml:space="preserve">The release version of compiled </w:t>
-      </w:r>
-      <w:r>
-        <w:t>application</w:t>
-      </w:r>
-      <w:r>
-        <w:t xml:space="preserve"> file will be automatically placed in the folder:</w:t>
-      </w:r>
-      <w:r>
-        <w:t xml:space="preserve"> </w:t>
-      </w:r>
-    </w:p>
-    <w:p>
-      <w:pPr>
-        <w:pStyle w:val="ListParagraph"/>
-        <w:tabs>
-          <w:tab w:val="left" w:pos="720"/>
-          <w:tab w:val="left" w:pos="990"/>
-        </w:tabs>
-        <w:ind w:left="1080"/>
-      </w:pPr>
-      <w:r>
-        <w:t>D:\delta\models\dsm2_v8_0\src\ptm\lib</w:t>
-      </w:r>
-      <w:r>
-        <w:t xml:space="preserve"> </w:t>
-      </w:r>
-      <w:r>
-        <w:t>(</w:t>
-      </w:r>
-      <w:r>
-        <w:t>ptm.jar</w:t>
-      </w:r>
-      <w:r>
-        <w:t>)</w:t>
-      </w:r>
-    </w:p>
-    <w:p>
-      <w:pPr>
-        <w:pStyle w:val="ListParagraph"/>
-        <w:tabs>
-          <w:tab w:val="left" w:pos="720"/>
-          <w:tab w:val="left" w:pos="990"/>
-        </w:tabs>
-      </w:pPr>
-    </w:p>
-    <w:p>
-      <w:pPr>
-        <w:pStyle w:val="ListParagraph"/>
+        <w:t xml:space="preserve">*ptm.jar is generated with </w:t>
+      </w:r>
+      <w:r>
+        <w:t>related</w:t>
+      </w:r>
+      <w:r>
+        <w:t xml:space="preserve"> Java codes</w:t>
+      </w:r>
+      <w:r>
+        <w:t xml:space="preserve">, which would be </w:t>
+      </w:r>
+      <w:r>
+        <w:t xml:space="preserve">incorporated </w:t>
+      </w:r>
+      <w:r>
+        <w:t>later</w:t>
+      </w:r>
+    </w:p>
+    <w:p>
+      <w:pPr>
         <w:tabs>
           <w:tab w:val="left" w:pos="720"/>
           <w:tab w:val="left" w:pos="990"/>
@@ -3167,25 +2812,7 @@
         <w:ind w:left="1080"/>
       </w:pPr>
       <w:r>
-        <w:t>Be aware of the version consistence</w:t>
-      </w:r>
-      <w:r>
-        <w:t xml:space="preserve"> for the 3 control files mentioned in ‘DSM2 Versioning’</w:t>
-      </w:r>
-      <w:r>
-        <w:t xml:space="preserve">; if not, </w:t>
-      </w:r>
-      <w:r>
-        <w:t>correct them</w:t>
-      </w:r>
-      <w:r>
-        <w:t xml:space="preserve"> and re-compile from 6-4 </w:t>
-      </w:r>
-      <w:r>
-        <w:t>in the previous sectio</w:t>
-      </w:r>
-      <w:r>
-        <w:t>n</w:t>
+        <w:t>Be aware of the version setting consistence.</w:t>
       </w:r>
     </w:p>
     <w:p>
@@ -3203,85 +2830,6 @@
       <w:r>
         <w:t xml:space="preserve"> Run the batch file “copy_hydro_qual_ptmDLL_notepad_style.bat”</w:t>
       </w:r>
-      <w:r>
-        <w:t>.</w:t>
-      </w:r>
-    </w:p>
-    <w:p>
-      <w:pPr>
-        <w:tabs>
-          <w:tab w:val="left" w:pos="720"/>
-          <w:tab w:val="left" w:pos="990"/>
-        </w:tabs>
-      </w:pPr>
-      <w:r>
-        <w:rPr>
-          <w:noProof/>
-          <w:lang w:eastAsia="zh-CN"/>
-        </w:rPr>
-        <w:lastRenderedPageBreak/>
-        <w:drawing>
-          <wp:inline distT="0" distB="0" distL="0" distR="0">
-            <wp:extent cx="5950318" cy="2785730"/>
-            <wp:effectExtent l="19050" t="0" r="0" b="0"/>
-            <wp:docPr id="10" name="Picture 9" descr="3.jpg"/>
-            <wp:cNvGraphicFramePr>
-              <a:graphicFrameLocks xmlns:a="http://schemas.openxmlformats.org/drawingml/2006/main" noChangeAspect="1"/>
-            </wp:cNvGraphicFramePr>
-            <a:graphic xmlns:a="http://schemas.openxmlformats.org/drawingml/2006/main">
-              <a:graphicData uri="http://schemas.openxmlformats.org/drawingml/2006/picture">
-                <pic:pic xmlns:pic="http://schemas.openxmlformats.org/drawingml/2006/picture">
-                  <pic:nvPicPr>
-                    <pic:cNvPr id="0" name="3.jpg"/>
-                    <pic:cNvPicPr/>
-                  </pic:nvPicPr>
-                  <pic:blipFill>
-                    <a:blip r:embed="rId24" cstate="print"/>
-                    <a:srcRect l="1000" t="12894" r="40999" b="43553"/>
-                    <a:stretch>
-                      <a:fillRect/>
-                    </a:stretch>
-                  </pic:blipFill>
-                  <pic:spPr>
-                    <a:xfrm>
-                      <a:off x="0" y="0"/>
-                      <a:ext cx="5950318" cy="2785730"/>
-                    </a:xfrm>
-                    <a:prstGeom prst="rect">
-                      <a:avLst/>
-                    </a:prstGeom>
-                  </pic:spPr>
-                </pic:pic>
-              </a:graphicData>
-            </a:graphic>
-          </wp:inline>
-        </w:drawing>
-      </w:r>
-    </w:p>
-    <w:p>
-      <w:pPr>
-        <w:pStyle w:val="Caption"/>
-        <w:jc w:val="center"/>
-      </w:pPr>
-      <w:r>
-        <w:t xml:space="preserve">Figure </w:t>
-      </w:r>
-      <w:fldSimple w:instr=" SEQ Figure \* ARABIC ">
-        <w:r>
-          <w:rPr>
-            <w:noProof/>
-          </w:rPr>
-          <w:t>5</w:t>
-        </w:r>
-      </w:fldSimple>
-    </w:p>
-    <w:p>
-      <w:pPr>
-        <w:tabs>
-          <w:tab w:val="left" w:pos="720"/>
-          <w:tab w:val="left" w:pos="990"/>
-        </w:tabs>
-      </w:pPr>
     </w:p>
     <w:p>
       <w:pPr>
@@ -3401,10 +2949,7 @@
         <w:ind w:left="1080"/>
       </w:pPr>
       <w:r>
-        <w:t xml:space="preserve">Be </w:t>
-      </w:r>
-      <w:r>
-        <w:t>aware of the version consistence for the 3 control files mentioned in ‘DSM2 Versioning’; if not, correct them and re-compile from 6-4 in the previous section</w:t>
+        <w:t>Be aware of the version setting consistence.</w:t>
       </w:r>
     </w:p>
     <w:p>
@@ -3445,81 +2990,6 @@
           <w:tab w:val="left" w:pos="990"/>
         </w:tabs>
       </w:pPr>
-      <w:r>
-        <w:rPr>
-          <w:noProof/>
-          <w:lang w:eastAsia="zh-CN"/>
-        </w:rPr>
-        <w:drawing>
-          <wp:inline distT="0" distB="0" distL="0" distR="0">
-            <wp:extent cx="5856585" cy="765544"/>
-            <wp:effectExtent l="19050" t="0" r="0" b="0"/>
-            <wp:docPr id="3" name="Picture 2" descr="2.jpg"/>
-            <wp:cNvGraphicFramePr>
-              <a:graphicFrameLocks xmlns:a="http://schemas.openxmlformats.org/drawingml/2006/main" noChangeAspect="1"/>
-            </wp:cNvGraphicFramePr>
-            <a:graphic xmlns:a="http://schemas.openxmlformats.org/drawingml/2006/main">
-              <a:graphicData uri="http://schemas.openxmlformats.org/drawingml/2006/picture">
-                <pic:pic xmlns:pic="http://schemas.openxmlformats.org/drawingml/2006/picture">
-                  <pic:nvPicPr>
-                    <pic:cNvPr id="0" name="2.jpg"/>
-                    <pic:cNvPicPr/>
-                  </pic:nvPicPr>
-                  <pic:blipFill>
-                    <a:blip r:embed="rId25" cstate="print"/>
-                    <a:srcRect l="774" t="38008" r="61006" b="53950"/>
-                    <a:stretch>
-                      <a:fillRect/>
-                    </a:stretch>
-                  </pic:blipFill>
-                  <pic:spPr>
-                    <a:xfrm>
-                      <a:off x="0" y="0"/>
-                      <a:ext cx="5860258" cy="766024"/>
-                    </a:xfrm>
-                    <a:prstGeom prst="rect">
-                      <a:avLst/>
-                    </a:prstGeom>
-                  </pic:spPr>
-                </pic:pic>
-              </a:graphicData>
-            </a:graphic>
-          </wp:inline>
-        </w:drawing>
-      </w:r>
-    </w:p>
-    <w:p>
-      <w:pPr>
-        <w:pStyle w:val="Caption"/>
-        <w:jc w:val="center"/>
-      </w:pPr>
-      <w:r>
-        <w:t xml:space="preserve">Figure </w:t>
-      </w:r>
-      <w:fldSimple w:instr=" SEQ Figure \* ARABIC ">
-        <w:r>
-          <w:rPr>
-            <w:noProof/>
-          </w:rPr>
-          <w:t>6</w:t>
-        </w:r>
-      </w:fldSimple>
-    </w:p>
-    <w:p>
-      <w:pPr>
-        <w:tabs>
-          <w:tab w:val="left" w:pos="720"/>
-          <w:tab w:val="left" w:pos="990"/>
-        </w:tabs>
-      </w:pPr>
-    </w:p>
-    <w:p>
-      <w:pPr>
-        <w:tabs>
-          <w:tab w:val="left" w:pos="720"/>
-          <w:tab w:val="left" w:pos="990"/>
-        </w:tabs>
-      </w:pPr>
     </w:p>
     <w:p>
       <w:pPr>
@@ -3630,84 +3100,6 @@
         </w:tabs>
         <w:ind w:left="720"/>
       </w:pPr>
-      <w:r>
-        <w:rPr>
-          <w:noProof/>
-          <w:lang w:eastAsia="zh-CN"/>
-        </w:rPr>
-        <w:lastRenderedPageBreak/>
-        <w:drawing>
-          <wp:inline distT="0" distB="0" distL="0" distR="0">
-            <wp:extent cx="5403555" cy="5199172"/>
-            <wp:effectExtent l="19050" t="0" r="6645" b="0"/>
-            <wp:docPr id="8" name="Picture 7" descr="4.jpg"/>
-            <wp:cNvGraphicFramePr>
-              <a:graphicFrameLocks xmlns:a="http://schemas.openxmlformats.org/drawingml/2006/main" noChangeAspect="1"/>
-            </wp:cNvGraphicFramePr>
-            <a:graphic xmlns:a="http://schemas.openxmlformats.org/drawingml/2006/main">
-              <a:graphicData uri="http://schemas.openxmlformats.org/drawingml/2006/picture">
-                <pic:pic xmlns:pic="http://schemas.openxmlformats.org/drawingml/2006/picture">
-                  <pic:nvPicPr>
-                    <pic:cNvPr id="0" name="4.jpg"/>
-                    <pic:cNvPicPr/>
-                  </pic:nvPicPr>
-                  <pic:blipFill>
-                    <a:blip r:embed="rId26" cstate="print"/>
-                    <a:srcRect r="37553" b="3725"/>
-                    <a:stretch>
-                      <a:fillRect/>
-                    </a:stretch>
-                  </pic:blipFill>
-                  <pic:spPr>
-                    <a:xfrm>
-                      <a:off x="0" y="0"/>
-                      <a:ext cx="5405404" cy="5200951"/>
-                    </a:xfrm>
-                    <a:prstGeom prst="rect">
-                      <a:avLst/>
-                    </a:prstGeom>
-                  </pic:spPr>
-                </pic:pic>
-              </a:graphicData>
-            </a:graphic>
-          </wp:inline>
-        </w:drawing>
-      </w:r>
-    </w:p>
-    <w:p>
-      <w:pPr>
-        <w:pStyle w:val="Caption"/>
-        <w:jc w:val="center"/>
-      </w:pPr>
-      <w:r>
-        <w:t xml:space="preserve">Figure </w:t>
-      </w:r>
-      <w:fldSimple w:instr=" SEQ Figure \* ARABIC ">
-        <w:r>
-          <w:rPr>
-            <w:noProof/>
-          </w:rPr>
-          <w:t>7</w:t>
-        </w:r>
-      </w:fldSimple>
-    </w:p>
-    <w:p>
-      <w:pPr>
-        <w:tabs>
-          <w:tab w:val="left" w:pos="720"/>
-          <w:tab w:val="left" w:pos="990"/>
-        </w:tabs>
-        <w:ind w:left="720"/>
-      </w:pPr>
-    </w:p>
-    <w:p>
-      <w:pPr>
-        <w:tabs>
-          <w:tab w:val="left" w:pos="720"/>
-          <w:tab w:val="left" w:pos="990"/>
-        </w:tabs>
-        <w:ind w:left="720"/>
-      </w:pPr>
     </w:p>
     <w:p>
       <w:pPr>
@@ -3989,7 +3381,6 @@
     </w:p>
     <w:p>
       <w:pPr>
-        <w:pStyle w:val="ListParagraph"/>
         <w:tabs>
           <w:tab w:val="left" w:pos="720"/>
           <w:tab w:val="left" w:pos="990"/>
@@ -4001,6 +3392,18 @@
     </w:p>
     <w:p>
       <w:pPr>
+        <w:pStyle w:val="ListParagraph"/>
+        <w:tabs>
+          <w:tab w:val="left" w:pos="720"/>
+          <w:tab w:val="left" w:pos="990"/>
+        </w:tabs>
+        <w:rPr>
+          <w:u w:val="single"/>
+        </w:rPr>
+      </w:pPr>
+    </w:p>
+    <w:p>
+      <w:pPr>
         <w:tabs>
           <w:tab w:val="left" w:pos="720"/>
           <w:tab w:val="left" w:pos="990"/>
@@ -4009,7 +3412,6 @@
       <w:r>
         <w:rPr>
           <w:noProof/>
-          <w:lang w:eastAsia="zh-CN"/>
         </w:rPr>
         <w:drawing>
           <wp:inline distT="0" distB="0" distL="0" distR="0">
@@ -4029,7 +3431,7 @@
                     </pic:cNvPicPr>
                   </pic:nvPicPr>
                   <pic:blipFill>
-                    <a:blip r:embed="rId27" cstate="print"/>
+                    <a:blip r:embed="rId24" cstate="print"/>
                     <a:srcRect/>
                     <a:stretch>
                       <a:fillRect/>
@@ -4072,11 +3474,27 @@
           <w:rPr>
             <w:noProof/>
           </w:rPr>
-          <w:t>8</w:t>
+          <w:t>5</w:t>
         </w:r>
       </w:fldSimple>
       <w:bookmarkEnd w:id="5"/>
     </w:p>
+    <w:p>
+      <w:pPr>
+        <w:tabs>
+          <w:tab w:val="left" w:pos="720"/>
+          <w:tab w:val="left" w:pos="990"/>
+        </w:tabs>
+      </w:pPr>
+    </w:p>
+    <w:p>
+      <w:pPr>
+        <w:tabs>
+          <w:tab w:val="left" w:pos="720"/>
+          <w:tab w:val="left" w:pos="990"/>
+        </w:tabs>
+      </w:pPr>
+    </w:p>
     <w:bookmarkEnd w:id="0"/>
     <w:p>
       <w:pPr>
@@ -4087,9 +3505,9 @@
       </w:pPr>
     </w:p>
     <w:sectPr>
-      <w:footerReference w:type="default" r:id="rId28"/>
-      <w:headerReference w:type="first" r:id="rId29"/>
-      <w:footerReference w:type="first" r:id="rId30"/>
+      <w:footerReference w:type="default" r:id="rId25"/>
+      <w:headerReference w:type="first" r:id="rId26"/>
+      <w:footerReference w:type="first" r:id="rId27"/>
       <w:pgSz w:w="12240" w:h="15840"/>
       <w:pgMar w:top="1440" w:right="1440" w:bottom="1440" w:left="1440" w:header="720" w:footer="720" w:gutter="0"/>
       <w:cols w:space="720"/>
@@ -4177,7 +3595,7 @@
         <w:snapToGrid w:val="0"/>
         <w:sz w:val="20"/>
       </w:rPr>
-      <w:t>9</w:t>
+      <w:t>2</w:t>
     </w:r>
     <w:r>
       <w:rPr>
@@ -4226,7 +3644,7 @@
         <w:snapToGrid w:val="0"/>
         <w:sz w:val="20"/>
       </w:rPr>
-      <w:t>9</w:t>
+      <w:t>7</w:t>
     </w:r>
     <w:r>
       <w:rPr>
@@ -4275,7 +3693,7 @@
         <w:snapToGrid w:val="0"/>
         <w:sz w:val="20"/>
       </w:rPr>
-      <w:t>10/20/10</w:t>
+      <w:t>10/13/10</w:t>
     </w:r>
     <w:r>
       <w:rPr>
@@ -4397,7 +3815,7 @@
         <w:snapToGrid w:val="0"/>
         <w:sz w:val="16"/>
       </w:rPr>
-      <w:t>8</w:t>
+      <w:t>7</w:t>
     </w:r>
     <w:r>
       <w:rPr>
@@ -6625,7 +6043,7 @@
 </file>
 
 <file path=customXml/itemProps1.xml><?xml version="1.0" encoding="utf-8"?>
-<ds:datastoreItem xmlns:ds="http://schemas.openxmlformats.org/officeDocument/2006/customXml" ds:itemID="{A09D2C99-E427-4532-B9B5-93C422693105}">
+<ds:datastoreItem xmlns:ds="http://schemas.openxmlformats.org/officeDocument/2006/customXml" ds:itemID="{7CF05D01-B330-4A6C-9B25-554366EF0673}">
   <ds:schemaRefs>
     <ds:schemaRef ds:uri="http://schemas.openxmlformats.org/officeDocument/2006/bibliography"/>
   </ds:schemaRefs>

</xml_diff>

<commit_message>
merged PTM and other changes from dsm2_v8_0 branch
git-svn-id: http://dminfo:8686/svn/repository/models/trunk@2143 cdc4813b-4270-ec4f-936e-925f93a782c2

Former-commit-id: 58a7e05d57f83ccd0330466dbade28c0634d40d9
</commit_message>
<xml_diff>
--- a/dsm2/DSM2_v8_0_Compiling_and_Packaging.docx
+++ b/dsm2/DSM2_v8_0_Compiling_and_Packaging.docx
@@ -96,8 +96,13 @@
       <w:r>
         <w:tab/>
       </w:r>
-      <w:r>
-        <w:t xml:space="preserve">Prabhjot </w:t>
+      <w:proofErr w:type="spellStart"/>
+      <w:r>
+        <w:t>Prabhjot</w:t>
+      </w:r>
+      <w:proofErr w:type="spellEnd"/>
+      <w:r>
+        <w:t xml:space="preserve"> </w:t>
       </w:r>
       <w:r>
         <w:t>(</w:t>
@@ -109,8 +114,13 @@
         <w:t>)</w:t>
       </w:r>
       <w:r>
-        <w:t xml:space="preserve"> Sandhu</w:t>
-      </w:r>
+        <w:t xml:space="preserve"> </w:t>
+      </w:r>
+      <w:proofErr w:type="spellStart"/>
+      <w:r>
+        <w:t>Sandhu</w:t>
+      </w:r>
+      <w:proofErr w:type="spellEnd"/>
       <w:r>
         <w:t xml:space="preserve">, Tara Smith </w:t>
       </w:r>
@@ -262,8 +272,13 @@
         <w:t>Eli</w:t>
       </w:r>
       <w:r>
-        <w:t xml:space="preserve"> Ateljevich</w:t>
-      </w:r>
+        <w:t xml:space="preserve"> </w:t>
+      </w:r>
+      <w:proofErr w:type="spellStart"/>
+      <w:r>
+        <w:t>Ateljevich</w:t>
+      </w:r>
+      <w:proofErr w:type="spellEnd"/>
     </w:p>
     <w:p>
       <w:pPr>
@@ -274,6 +289,48 @@
       </w:pPr>
       <w:r>
         <w:t xml:space="preserve">                Yu Zhou</w:t>
+      </w:r>
+    </w:p>
+    <w:p>
+      <w:pPr>
+        <w:tabs>
+          <w:tab w:val="left" w:pos="720"/>
+          <w:tab w:val="left" w:pos="990"/>
+          <w:tab w:val="right" w:pos="11070"/>
+        </w:tabs>
+      </w:pPr>
+      <w:r>
+        <w:t>Date:</w:t>
+      </w:r>
+      <w:r>
+        <w:tab/>
+      </w:r>
+      <w:r>
+        <w:tab/>
+        <w:t>10/20/2010</w:t>
+      </w:r>
+    </w:p>
+    <w:p>
+      <w:pPr>
+        <w:tabs>
+          <w:tab w:val="left" w:pos="720"/>
+          <w:tab w:val="left" w:pos="990"/>
+        </w:tabs>
+      </w:pPr>
+      <w:r>
+        <w:t>Rev 2:</w:t>
+      </w:r>
+      <w:r>
+        <w:t xml:space="preserve">      Yu Zhou</w:t>
+      </w:r>
+      <w:r>
+        <w:t xml:space="preserve"> (PTM compiling addition, before</w:t>
+      </w:r>
+      <w:r>
+        <w:t xml:space="preserve"> 8.0.6</w:t>
+      </w:r>
+      <w:r>
+        <w:t xml:space="preserve"> release)</w:t>
       </w:r>
     </w:p>
     <w:p>
@@ -491,14 +548,28 @@
       <w:r>
         <w:t xml:space="preserve">   </w:t>
       </w:r>
-      <w:hyperlink r:id="rId9" w:history="1">
-        <w:r>
-          <w:rPr>
-            <w:rStyle w:val="Hyperlink"/>
-          </w:rPr>
-          <w:t>http://tortoisesvn.net/downloads</w:t>
-        </w:r>
-      </w:hyperlink>
+      <w:bookmarkStart w:id="1" w:name="OLE_LINK9"/>
+      <w:bookmarkStart w:id="2" w:name="OLE_LINK10"/>
+      <w:r>
+        <w:fldChar w:fldCharType="begin"/>
+      </w:r>
+      <w:r>
+        <w:instrText>HYPERLINK "http://tortoisesvn.net/downloads"</w:instrText>
+      </w:r>
+      <w:r>
+        <w:fldChar w:fldCharType="separate"/>
+      </w:r>
+      <w:r>
+        <w:rPr>
+          <w:rStyle w:val="Hyperlink"/>
+        </w:rPr>
+        <w:t>http://tortoisesvn.net/downloads</w:t>
+      </w:r>
+      <w:r>
+        <w:fldChar w:fldCharType="end"/>
+      </w:r>
+      <w:bookmarkEnd w:id="1"/>
+      <w:bookmarkEnd w:id="2"/>
     </w:p>
     <w:p>
       <w:pPr>
@@ -519,30 +590,68 @@
         <w:t>lex and Bison packages in</w:t>
       </w:r>
       <w:r>
-        <w:t xml:space="preserve"> Cygwin </w:t>
+        <w:t xml:space="preserve"> </w:t>
+      </w:r>
+      <w:proofErr w:type="spellStart"/>
+      <w:r>
+        <w:t>Cygwin</w:t>
+      </w:r>
+      <w:proofErr w:type="spellEnd"/>
+      <w:r>
+        <w:t xml:space="preserve"> </w:t>
       </w:r>
       <w:r>
         <w:t xml:space="preserve">  </w:t>
       </w:r>
-      <w:hyperlink r:id="rId10" w:history="1">
-        <w:r>
-          <w:rPr>
-            <w:rStyle w:val="Hyperlink"/>
-          </w:rPr>
-          <w:t>http://www.cygwin.com/setup.exe</w:t>
-        </w:r>
-      </w:hyperlink>
-    </w:p>
-    <w:p>
-      <w:pPr>
-        <w:pStyle w:val="ListParagraph"/>
-        <w:tabs>
-          <w:tab w:val="left" w:pos="720"/>
-          <w:tab w:val="left" w:pos="990"/>
-        </w:tabs>
-      </w:pPr>
-      <w:r>
-        <w:t>(make sure ../cywin/bin set in the environment path)</w:t>
+      <w:bookmarkStart w:id="3" w:name="OLE_LINK1"/>
+      <w:bookmarkStart w:id="4" w:name="OLE_LINK2"/>
+      <w:r>
+        <w:fldChar w:fldCharType="begin"/>
+      </w:r>
+      <w:r>
+        <w:instrText>HYPERLINK "http://www.cygwin.com/setup.exe"</w:instrText>
+      </w:r>
+      <w:r>
+        <w:fldChar w:fldCharType="separate"/>
+      </w:r>
+      <w:r>
+        <w:rPr>
+          <w:rStyle w:val="Hyperlink"/>
+        </w:rPr>
+        <w:t>http://www.cygwin.com/setup.exe</w:t>
+      </w:r>
+      <w:r>
+        <w:fldChar w:fldCharType="end"/>
+      </w:r>
+      <w:bookmarkEnd w:id="3"/>
+      <w:bookmarkEnd w:id="4"/>
+    </w:p>
+    <w:p>
+      <w:pPr>
+        <w:pStyle w:val="ListParagraph"/>
+        <w:tabs>
+          <w:tab w:val="left" w:pos="720"/>
+          <w:tab w:val="left" w:pos="990"/>
+        </w:tabs>
+      </w:pPr>
+      <w:r>
+        <w:t>(</w:t>
+      </w:r>
+      <w:proofErr w:type="gramStart"/>
+      <w:r>
+        <w:t>make</w:t>
+      </w:r>
+      <w:proofErr w:type="gramEnd"/>
+      <w:r>
+        <w:t xml:space="preserve"> sure ../</w:t>
+      </w:r>
+      <w:proofErr w:type="spellStart"/>
+      <w:r>
+        <w:t>cywin</w:t>
+      </w:r>
+      <w:proofErr w:type="spellEnd"/>
+      <w:r>
+        <w:t>/bin set in the environment path)</w:t>
       </w:r>
     </w:p>
     <w:p>
@@ -557,20 +666,39 @@
           <w:tab w:val="left" w:pos="990"/>
         </w:tabs>
       </w:pPr>
-      <w:r>
-        <w:t>Inno Setup Compiler v5.2.3</w:t>
+      <w:proofErr w:type="spellStart"/>
+      <w:r>
+        <w:t>Inno</w:t>
+      </w:r>
+      <w:proofErr w:type="spellEnd"/>
+      <w:r>
+        <w:t xml:space="preserve"> Setup Compiler v5.2.3</w:t>
       </w:r>
       <w:r>
         <w:t xml:space="preserve">  </w:t>
       </w:r>
-      <w:hyperlink r:id="rId11" w:history="1">
-        <w:r>
-          <w:rPr>
-            <w:rStyle w:val="Hyperlink"/>
-          </w:rPr>
-          <w:t>http://files.jrsoftware.org/is/5/isetup-5.2.3.exe</w:t>
-        </w:r>
-      </w:hyperlink>
+      <w:bookmarkStart w:id="5" w:name="OLE_LINK7"/>
+      <w:bookmarkStart w:id="6" w:name="OLE_LINK8"/>
+      <w:r>
+        <w:fldChar w:fldCharType="begin"/>
+      </w:r>
+      <w:r>
+        <w:instrText>HYPERLINK "http://files.jrsoftware.org/is/5/isetup-5.2.3.exe"</w:instrText>
+      </w:r>
+      <w:r>
+        <w:fldChar w:fldCharType="separate"/>
+      </w:r>
+      <w:r>
+        <w:rPr>
+          <w:rStyle w:val="Hyperlink"/>
+        </w:rPr>
+        <w:t>http://files.jrsoftware.org/is/5/isetup-5.2.3.exe</w:t>
+      </w:r>
+      <w:r>
+        <w:fldChar w:fldCharType="end"/>
+      </w:r>
+      <w:bookmarkEnd w:id="5"/>
+      <w:bookmarkEnd w:id="6"/>
     </w:p>
     <w:p>
       <w:pPr>
@@ -587,14 +715,28 @@
       <w:r>
         <w:t xml:space="preserve">Python   </w:t>
       </w:r>
-      <w:hyperlink r:id="rId12" w:history="1">
-        <w:r>
-          <w:rPr>
-            <w:rStyle w:val="Hyperlink"/>
-          </w:rPr>
-          <w:t>http://www.python.org/download/</w:t>
-        </w:r>
-      </w:hyperlink>
+      <w:bookmarkStart w:id="7" w:name="OLE_LINK5"/>
+      <w:bookmarkStart w:id="8" w:name="OLE_LINK6"/>
+      <w:r>
+        <w:fldChar w:fldCharType="begin"/>
+      </w:r>
+      <w:r>
+        <w:instrText>HYPERLINK "http://www.python.org/download/"</w:instrText>
+      </w:r>
+      <w:r>
+        <w:fldChar w:fldCharType="separate"/>
+      </w:r>
+      <w:r>
+        <w:rPr>
+          <w:rStyle w:val="Hyperlink"/>
+        </w:rPr>
+        <w:t>http://www.python.org/download/</w:t>
+      </w:r>
+      <w:r>
+        <w:fldChar w:fldCharType="end"/>
+      </w:r>
+      <w:bookmarkEnd w:id="7"/>
+      <w:bookmarkEnd w:id="8"/>
     </w:p>
     <w:p>
       <w:pPr>
@@ -617,14 +759,28 @@
       <w:r>
         <w:t xml:space="preserve"> </w:t>
       </w:r>
-      <w:hyperlink r:id="rId13" w:history="1">
-        <w:r>
-          <w:rPr>
-            <w:rStyle w:val="Hyperlink"/>
-          </w:rPr>
-          <w:t>http://java.sun.com/javase/downloads/index.jsp</w:t>
-        </w:r>
-      </w:hyperlink>
+      <w:bookmarkStart w:id="9" w:name="OLE_LINK3"/>
+      <w:bookmarkStart w:id="10" w:name="OLE_LINK4"/>
+      <w:r>
+        <w:fldChar w:fldCharType="begin"/>
+      </w:r>
+      <w:r>
+        <w:instrText>HYPERLINK "http://java.sun.com/javase/downloads/index.jsp"</w:instrText>
+      </w:r>
+      <w:r>
+        <w:fldChar w:fldCharType="separate"/>
+      </w:r>
+      <w:r>
+        <w:rPr>
+          <w:rStyle w:val="Hyperlink"/>
+        </w:rPr>
+        <w:t>http://java.sun.com/javase/downloads/index.jsp</w:t>
+      </w:r>
+      <w:r>
+        <w:fldChar w:fldCharType="end"/>
+      </w:r>
+      <w:bookmarkEnd w:id="9"/>
+      <w:bookmarkEnd w:id="10"/>
     </w:p>
     <w:p>
       <w:pPr>
@@ -644,6 +800,94 @@
     </w:p>
     <w:p>
       <w:pPr>
+        <w:pStyle w:val="ListParagraph"/>
+        <w:numPr>
+          <w:ilvl w:val="0"/>
+          <w:numId w:val="4"/>
+        </w:numPr>
+        <w:tabs>
+          <w:tab w:val="left" w:pos="720"/>
+          <w:tab w:val="left" w:pos="990"/>
+        </w:tabs>
+      </w:pPr>
+      <w:r>
+        <w:t xml:space="preserve">Apache ANT </w:t>
+      </w:r>
+      <w:r>
+        <w:rPr>
+          <w:rStyle w:val="Hyperlink"/>
+        </w:rPr>
+        <w:t>http://ant.apache.org/bindownload.cgi</w:t>
+      </w:r>
+    </w:p>
+    <w:p>
+      <w:pPr>
+        <w:pStyle w:val="ListParagraph"/>
+        <w:tabs>
+          <w:tab w:val="left" w:pos="720"/>
+          <w:tab w:val="left" w:pos="990"/>
+        </w:tabs>
+      </w:pPr>
+    </w:p>
+    <w:p>
+      <w:pPr>
+        <w:pStyle w:val="ListParagraph"/>
+        <w:tabs>
+          <w:tab w:val="left" w:pos="720"/>
+          <w:tab w:val="left" w:pos="990"/>
+        </w:tabs>
+      </w:pPr>
+      <w:r>
+        <w:t xml:space="preserve">Note: make sure all </w:t>
+      </w:r>
+      <w:r>
+        <w:t>software</w:t>
+      </w:r>
+      <w:r>
+        <w:t xml:space="preserve"> hav</w:t>
+      </w:r>
+      <w:r>
+        <w:t>e</w:t>
+      </w:r>
+      <w:r>
+        <w:t xml:space="preserve"> their binary</w:t>
+      </w:r>
+      <w:r>
+        <w:t>, header,</w:t>
+      </w:r>
+      <w:r>
+        <w:t xml:space="preserve"> </w:t>
+      </w:r>
+      <w:r>
+        <w:t>or</w:t>
+      </w:r>
+      <w:r>
+        <w:t xml:space="preserve"> library folder</w:t>
+      </w:r>
+      <w:r>
+        <w:t xml:space="preserve"> set in the environment variables.</w:t>
+      </w:r>
+    </w:p>
+    <w:p>
+      <w:pPr>
+        <w:tabs>
+          <w:tab w:val="left" w:pos="720"/>
+          <w:tab w:val="left" w:pos="990"/>
+        </w:tabs>
+      </w:pPr>
+    </w:p>
+    <w:p>
+      <w:pPr>
+        <w:pStyle w:val="ListParagraph"/>
+        <w:tabs>
+          <w:tab w:val="left" w:pos="720"/>
+          <w:tab w:val="left" w:pos="990"/>
+        </w:tabs>
+      </w:pPr>
+    </w:p>
+    <w:p>
+      <w:pPr>
+        <w:pStyle w:val="ListParagraph"/>
         <w:tabs>
           <w:tab w:val="left" w:pos="720"/>
           <w:tab w:val="left" w:pos="990"/>
@@ -673,6 +917,7 @@
         <w:rPr>
           <w:b/>
         </w:rPr>
+        <w:lastRenderedPageBreak/>
         <w:t>Visual Studio Configurations</w:t>
       </w:r>
     </w:p>
@@ -703,6 +948,9 @@
         <w:t xml:space="preserve"> → Options</w:t>
       </w:r>
       <w:r>
+        <w:t xml:space="preserve"> → Projects and Solutions</w:t>
+      </w:r>
+      <w:r>
         <w:t xml:space="preserve"> → VC++ Directories → Include Files</w:t>
       </w:r>
       <w:r>
@@ -789,11 +1037,39 @@
         </w:tabs>
       </w:pPr>
       <w:r>
-        <w:t xml:space="preserve">Go to the library section instead of the include section: “Tools → Options → VC++ Directories → Library Files”. Add the fortran library location. This will be something </w:t>
-      </w:r>
-      <w:r>
-        <w:lastRenderedPageBreak/>
-        <w:t xml:space="preserve">like </w:t>
+        <w:t xml:space="preserve">Go to the library </w:t>
+      </w:r>
+      <w:r>
+        <w:t>files</w:t>
+      </w:r>
+      <w:r>
+        <w:t xml:space="preserve">: “Tools → Options </w:t>
+      </w:r>
+      <w:bookmarkStart w:id="11" w:name="OLE_LINK11"/>
+      <w:bookmarkStart w:id="12" w:name="OLE_LINK12"/>
+      <w:r>
+        <w:t xml:space="preserve">→ </w:t>
+      </w:r>
+      <w:r>
+        <w:t>Projects and Solutions</w:t>
+      </w:r>
+      <w:bookmarkEnd w:id="11"/>
+      <w:bookmarkEnd w:id="12"/>
+      <w:r>
+        <w:t xml:space="preserve"> → </w:t>
+      </w:r>
+      <w:r>
+        <w:t xml:space="preserve">VC++ Directories → Library Files”. Add the </w:t>
+      </w:r>
+      <w:proofErr w:type="spellStart"/>
+      <w:proofErr w:type="gramStart"/>
+      <w:r>
+        <w:t>fortran</w:t>
+      </w:r>
+      <w:proofErr w:type="spellEnd"/>
+      <w:proofErr w:type="gramEnd"/>
+      <w:r>
+        <w:t xml:space="preserve"> library location. This will be something like </w:t>
       </w:r>
       <w:r>
         <w:t>C:\Program Files (x86)\Intel\Compiler\11.1\065\lib\ia32</w:t>
@@ -853,6 +1129,7 @@
       <w:r>
         <w:rPr>
           <w:noProof/>
+          <w:lang w:eastAsia="zh-CN"/>
         </w:rPr>
         <w:drawing>
           <wp:inline distT="0" distB="0" distL="0" distR="0">
@@ -872,7 +1149,7 @@
                     </pic:cNvPicPr>
                   </pic:nvPicPr>
                   <pic:blipFill>
-                    <a:blip r:embed="rId14" cstate="print"/>
+                    <a:blip r:embed="rId9" cstate="print"/>
                     <a:srcRect/>
                     <a:stretch>
                       <a:fillRect/>
@@ -909,7 +1186,7 @@
           <w:u w:val="single"/>
         </w:rPr>
       </w:pPr>
-      <w:bookmarkStart w:id="1" w:name="_Ref257102866"/>
+      <w:bookmarkStart w:id="13" w:name="_Ref257102866"/>
       <w:r>
         <w:t xml:space="preserve">Figure </w:t>
       </w:r>
@@ -921,7 +1198,7 @@
           <w:t>1</w:t>
         </w:r>
       </w:fldSimple>
-      <w:bookmarkEnd w:id="1"/>
+      <w:bookmarkEnd w:id="13"/>
     </w:p>
     <w:p>
       <w:pPr>
@@ -936,6 +1213,7 @@
       <w:r>
         <w:rPr>
           <w:noProof/>
+          <w:lang w:eastAsia="zh-CN"/>
         </w:rPr>
         <w:lastRenderedPageBreak/>
         <w:drawing>
@@ -956,7 +1234,7 @@
                     </pic:cNvPicPr>
                   </pic:nvPicPr>
                   <pic:blipFill>
-                    <a:blip r:embed="rId15" cstate="print"/>
+                    <a:blip r:embed="rId10" cstate="print"/>
                     <a:srcRect/>
                     <a:stretch>
                       <a:fillRect/>
@@ -990,7 +1268,7 @@
         <w:pStyle w:val="Caption"/>
         <w:jc w:val="center"/>
       </w:pPr>
-      <w:bookmarkStart w:id="2" w:name="_Ref257102979"/>
+      <w:bookmarkStart w:id="14" w:name="_Ref257102979"/>
       <w:r>
         <w:t xml:space="preserve">Figure </w:t>
       </w:r>
@@ -1002,10 +1280,9 @@
           <w:t>2</w:t>
         </w:r>
       </w:fldSimple>
-      <w:bookmarkEnd w:id="2"/>
+      <w:bookmarkEnd w:id="14"/>
     </w:p>
     <w:p/>
-    <w:p/>
     <w:p>
       <w:pPr>
         <w:tabs>
@@ -1103,80 +1380,167 @@
         <w:t>The subversion number is embedded automatically at compilation time.</w:t>
       </w:r>
       <w:r>
-        <w:t xml:space="preserve"> To modify or increment DSM2 version number, please edit the Python script “version_generate.py</w:t>
-      </w:r>
-      <w:r>
-        <w:t>” in</w:t>
-      </w:r>
-      <w:r>
-        <w:t xml:space="preserve"> the folder “D:\delta\models\dsm2\src\common”</w:t>
+        <w:t xml:space="preserve"> To modify or increment DSM2 version number, please edit the </w:t>
+      </w:r>
+      <w:r>
+        <w:t xml:space="preserve">version no in the </w:t>
+      </w:r>
+      <w:r>
+        <w:t>following 3 files:</w:t>
+      </w:r>
+    </w:p>
+    <w:p>
+      <w:pPr>
+        <w:pStyle w:val="ListParagraph"/>
+        <w:tabs>
+          <w:tab w:val="left" w:pos="720"/>
+          <w:tab w:val="left" w:pos="990"/>
+        </w:tabs>
+      </w:pPr>
+      <w:r>
+        <w:t>D:\delta\models\dsm2\src\common</w:t>
+      </w:r>
+      <w:r>
+        <w:t>\</w:t>
+      </w:r>
+      <w:r>
+        <w:t>version_generate.py</w:t>
+      </w:r>
+    </w:p>
+    <w:p>
+      <w:pPr>
+        <w:pStyle w:val="ListParagraph"/>
+        <w:tabs>
+          <w:tab w:val="left" w:pos="720"/>
+          <w:tab w:val="left" w:pos="990"/>
+        </w:tabs>
+        <w:rPr>
+          <w:sz w:val="22"/>
+          <w:szCs w:val="22"/>
+        </w:rPr>
+      </w:pPr>
+      <w:r>
+        <w:rPr>
+          <w:sz w:val="22"/>
+          <w:szCs w:val="22"/>
+        </w:rPr>
+        <w:t>D:\delta\mode</w:t>
+      </w:r>
+      <w:r>
+        <w:rPr>
+          <w:sz w:val="22"/>
+          <w:szCs w:val="22"/>
+        </w:rPr>
+        <w:t>ls\dsm2_distribute\dsm2\install</w:t>
+      </w:r>
+      <w:r>
+        <w:rPr>
+          <w:sz w:val="22"/>
+          <w:szCs w:val="22"/>
+        </w:rPr>
+        <w:t xml:space="preserve"> </w:t>
+      </w:r>
+      <w:r>
+        <w:rPr>
+          <w:sz w:val="22"/>
+          <w:szCs w:val="22"/>
+        </w:rPr>
+        <w:t>copy_hydr</w:t>
+      </w:r>
+      <w:r>
+        <w:rPr>
+          <w:sz w:val="22"/>
+          <w:szCs w:val="22"/>
+        </w:rPr>
+        <w:t>o_qual_ptmDLL_notepad_style.bat</w:t>
+      </w:r>
+    </w:p>
+    <w:p>
+      <w:pPr>
+        <w:pStyle w:val="ListParagraph"/>
+        <w:tabs>
+          <w:tab w:val="left" w:pos="720"/>
+          <w:tab w:val="left" w:pos="990"/>
+        </w:tabs>
+        <w:rPr>
+          <w:sz w:val="22"/>
+          <w:szCs w:val="22"/>
+        </w:rPr>
+      </w:pPr>
+      <w:r>
+        <w:rPr>
+          <w:sz w:val="22"/>
+          <w:szCs w:val="22"/>
+        </w:rPr>
+        <w:t>D:\delta\mode</w:t>
+      </w:r>
+      <w:r>
+        <w:rPr>
+          <w:sz w:val="22"/>
+          <w:szCs w:val="22"/>
+        </w:rPr>
+        <w:t>ls\dsm2_distribute\dsm2\install\DSM2setup_Script_Generate.py</w:t>
+      </w:r>
+    </w:p>
+    <w:p>
+      <w:pPr>
+        <w:pStyle w:val="ListParagraph"/>
+        <w:tabs>
+          <w:tab w:val="left" w:pos="720"/>
+          <w:tab w:val="left" w:pos="990"/>
+        </w:tabs>
+        <w:rPr>
+          <w:u w:val="single"/>
+        </w:rPr>
+      </w:pPr>
+    </w:p>
+    <w:p>
+      <w:pPr>
+        <w:pStyle w:val="ListParagraph"/>
+        <w:tabs>
+          <w:tab w:val="left" w:pos="720"/>
+          <w:tab w:val="left" w:pos="990"/>
+        </w:tabs>
+      </w:pPr>
+      <w:r>
+        <w:t>*BDO is using a</w:t>
+      </w:r>
+      <w:r>
+        <w:t>n</w:t>
+      </w:r>
+      <w:r>
+        <w:t xml:space="preserve"> </w:t>
+      </w:r>
+      <w:r>
+        <w:t>‘</w:t>
+      </w:r>
+      <w:r>
+        <w:t>unstable trunk</w:t>
+      </w:r>
+      <w:r>
+        <w:t xml:space="preserve">’ </w:t>
+      </w:r>
+      <w:r>
+        <w:t xml:space="preserve">branching </w:t>
+      </w:r>
+      <w:r>
+        <w:t>strategy</w:t>
+      </w:r>
+      <w:r>
+        <w:t xml:space="preserve"> </w:t>
+      </w:r>
+      <w:r>
+        <w:t xml:space="preserve">in SVN </w:t>
+      </w:r>
+      <w:r>
+        <w:t xml:space="preserve">for </w:t>
+      </w:r>
+      <w:r>
+        <w:t>DSM2 development</w:t>
       </w:r>
       <w:r>
         <w:t>.</w:t>
       </w:r>
-      <w:r>
-        <w:t xml:space="preserve"> </w:t>
-      </w:r>
-    </w:p>
-    <w:p>
-      <w:pPr>
-        <w:pStyle w:val="ListParagraph"/>
-        <w:tabs>
-          <w:tab w:val="left" w:pos="720"/>
-          <w:tab w:val="left" w:pos="990"/>
-        </w:tabs>
-        <w:rPr>
-          <w:u w:val="single"/>
-        </w:rPr>
-      </w:pPr>
-    </w:p>
-    <w:p>
-      <w:pPr>
-        <w:pStyle w:val="ListParagraph"/>
-        <w:tabs>
-          <w:tab w:val="left" w:pos="720"/>
-          <w:tab w:val="left" w:pos="990"/>
-        </w:tabs>
-      </w:pPr>
-      <w:r>
-        <w:t>*BDO is using a</w:t>
-      </w:r>
-      <w:r>
-        <w:t>n</w:t>
-      </w:r>
-      <w:r>
-        <w:t xml:space="preserve"> </w:t>
-      </w:r>
-      <w:r>
-        <w:t>‘</w:t>
-      </w:r>
-      <w:r>
-        <w:t>unstable trunk</w:t>
-      </w:r>
-      <w:r>
-        <w:t xml:space="preserve">’ </w:t>
-      </w:r>
-      <w:r>
-        <w:t xml:space="preserve">branching </w:t>
-      </w:r>
-      <w:r>
-        <w:t>strategy</w:t>
-      </w:r>
-      <w:r>
-        <w:t xml:space="preserve"> </w:t>
-      </w:r>
-      <w:r>
-        <w:t xml:space="preserve">in SVN </w:t>
-      </w:r>
-      <w:r>
-        <w:t xml:space="preserve">for </w:t>
-      </w:r>
-      <w:r>
-        <w:t>DSM2 development</w:t>
-      </w:r>
-      <w:r>
-        <w:t>.</w:t>
-      </w:r>
     </w:p>
     <w:p>
       <w:pPr>
@@ -1214,30 +1578,14 @@
         <w:t>rd</w:t>
       </w:r>
       <w:r>
-        <w:t xml:space="preserve"> digit in the version number) is designed to use odd number for Internal use, and even number for formal release</w:t>
-      </w:r>
-    </w:p>
-    <w:p>
-      <w:pPr>
-        <w:tabs>
-          <w:tab w:val="left" w:pos="720"/>
-          <w:tab w:val="left" w:pos="990"/>
-        </w:tabs>
-        <w:rPr>
-          <w:b/>
-        </w:rPr>
-      </w:pPr>
-    </w:p>
-    <w:p>
-      <w:pPr>
-        <w:tabs>
-          <w:tab w:val="left" w:pos="720"/>
-          <w:tab w:val="left" w:pos="990"/>
-        </w:tabs>
-        <w:rPr>
-          <w:b/>
-        </w:rPr>
-      </w:pPr>
+        <w:t xml:space="preserve"> digit in the version number) is designed to use odd number for </w:t>
+      </w:r>
+      <w:r>
+        <w:t>internal</w:t>
+      </w:r>
+      <w:r>
+        <w:t xml:space="preserve"> use, and even number for formal release</w:t>
+      </w:r>
     </w:p>
     <w:p>
       <w:pPr>
@@ -1338,7 +1686,7 @@
           <w:tab w:val="left" w:pos="990"/>
         </w:tabs>
       </w:pPr>
-      <w:hyperlink r:id="rId16" w:history="1">
+      <w:hyperlink r:id="rId11" w:history="1">
         <w:r>
           <w:rPr>
             <w:rStyle w:val="Hyperlink"/>
@@ -1355,7 +1703,7 @@
           <w:tab w:val="left" w:pos="990"/>
         </w:tabs>
       </w:pPr>
-      <w:hyperlink r:id="rId17" w:history="1">
+      <w:hyperlink r:id="rId12" w:history="1">
         <w:r>
           <w:rPr>
             <w:rStyle w:val="Hyperlink"/>
@@ -1372,7 +1720,7 @@
           <w:tab w:val="left" w:pos="990"/>
         </w:tabs>
       </w:pPr>
-      <w:hyperlink r:id="rId18" w:history="1">
+      <w:hyperlink r:id="rId13" w:history="1">
         <w:r>
           <w:rPr>
             <w:rStyle w:val="Hyperlink"/>
@@ -1389,7 +1737,7 @@
           <w:tab w:val="left" w:pos="990"/>
         </w:tabs>
       </w:pPr>
-      <w:hyperlink r:id="rId19" w:history="1">
+      <w:hyperlink r:id="rId14" w:history="1">
         <w:r>
           <w:rPr>
             <w:rStyle w:val="Hyperlink"/>
@@ -1406,7 +1754,7 @@
           <w:tab w:val="left" w:pos="990"/>
         </w:tabs>
       </w:pPr>
-      <w:hyperlink r:id="rId20" w:history="1">
+      <w:hyperlink r:id="rId15" w:history="1">
         <w:r>
           <w:rPr>
             <w:rStyle w:val="Hyperlink"/>
@@ -1423,7 +1771,7 @@
           <w:tab w:val="left" w:pos="990"/>
         </w:tabs>
       </w:pPr>
-      <w:hyperlink r:id="rId21" w:history="1">
+      <w:hyperlink r:id="rId16" w:history="1">
         <w:r>
           <w:rPr>
             <w:rStyle w:val="Hyperlink"/>
@@ -1461,13 +1809,41 @@
         </w:tabs>
       </w:pPr>
       <w:r>
-        <w:t xml:space="preserve">Rename the folder “input_storage_v1_0” to “input_storage”, </w:t>
-      </w:r>
-      <w:r>
-        <w:t>“oprule_v1_0” to “oprule”, “dsm2_distribute_v8_0” to “dsm2_distribute”</w:t>
-      </w:r>
-      <w:r>
-        <w:t xml:space="preserve">; “dsm2_v8_0” would be kept the same with the version number </w:t>
+        <w:t>Rename the folder “input_storage_v1_0” to “</w:t>
+      </w:r>
+      <w:proofErr w:type="spellStart"/>
+      <w:r>
+        <w:t>input_storage</w:t>
+      </w:r>
+      <w:proofErr w:type="spellEnd"/>
+      <w:r>
+        <w:t xml:space="preserve">”, </w:t>
+      </w:r>
+      <w:r>
+        <w:t>“oprule_v1_0” to “</w:t>
+      </w:r>
+      <w:proofErr w:type="spellStart"/>
+      <w:r>
+        <w:t>oprule</w:t>
+      </w:r>
+      <w:proofErr w:type="spellEnd"/>
+      <w:r>
+        <w:t>”, “dsm2_distribute_v8_0” to “dsm2_distribute”</w:t>
+      </w:r>
+      <w:r>
+        <w:t>; “dsm2_v8_0” would be kept the same with the version number</w:t>
+      </w:r>
+      <w:r>
+        <w:t>:</w:t>
+      </w:r>
+      <w:r>
+        <w:t xml:space="preserve"> </w:t>
+      </w:r>
+      <w:r>
+        <w:t>_</w:t>
+      </w:r>
+      <w:r>
+        <w:t xml:space="preserve">v8_0 </w:t>
       </w:r>
       <w:r>
         <w:t>(</w:t>
@@ -1524,12 +1900,13 @@
       <w:r>
         <w:rPr>
           <w:noProof/>
+          <w:lang w:eastAsia="zh-CN"/>
         </w:rPr>
         <w:drawing>
           <wp:inline distT="0" distB="0" distL="0" distR="0">
-            <wp:extent cx="5943600" cy="2443480"/>
+            <wp:extent cx="5945815" cy="4555072"/>
             <wp:effectExtent l="19050" t="0" r="0" b="0"/>
-            <wp:docPr id="4" name="Picture 3" descr="untitled.JPG"/>
+            <wp:docPr id="6" name="Picture 1"/>
             <wp:cNvGraphicFramePr>
               <a:graphicFrameLocks xmlns:a="http://schemas.openxmlformats.org/drawingml/2006/main" noChangeAspect="1"/>
             </wp:cNvGraphicFramePr>
@@ -1537,23 +1914,33 @@
               <a:graphicData uri="http://schemas.openxmlformats.org/drawingml/2006/picture">
                 <pic:pic xmlns:pic="http://schemas.openxmlformats.org/drawingml/2006/picture">
                   <pic:nvPicPr>
-                    <pic:cNvPr id="0" name="untitled.JPG"/>
-                    <pic:cNvPicPr/>
+                    <pic:cNvPr id="0" name="Picture 1"/>
+                    <pic:cNvPicPr>
+                      <a:picLocks noChangeAspect="1" noChangeArrowheads="1"/>
+                    </pic:cNvPicPr>
                   </pic:nvPicPr>
                   <pic:blipFill>
-                    <a:blip r:embed="rId22" cstate="print"/>
+                    <a:blip r:embed="rId17" cstate="print"/>
+                    <a:srcRect l="1289" t="26000" r="65373" b="33143"/>
                     <a:stretch>
                       <a:fillRect/>
                     </a:stretch>
                   </pic:blipFill>
-                  <pic:spPr>
+                  <pic:spPr bwMode="auto">
                     <a:xfrm>
                       <a:off x="0" y="0"/>
-                      <a:ext cx="5943600" cy="2443480"/>
+                      <a:ext cx="5945815" cy="4555072"/>
                     </a:xfrm>
                     <a:prstGeom prst="rect">
                       <a:avLst/>
                     </a:prstGeom>
+                    <a:noFill/>
+                    <a:ln w="9525">
+                      <a:noFill/>
+                      <a:miter lim="800000"/>
+                      <a:headEnd/>
+                      <a:tailEnd/>
+                    </a:ln>
                   </pic:spPr>
                 </pic:pic>
               </a:graphicData>
@@ -1567,7 +1954,7 @@
         <w:pStyle w:val="Caption"/>
         <w:jc w:val="center"/>
       </w:pPr>
-      <w:bookmarkStart w:id="3" w:name="_Ref257103044"/>
+      <w:bookmarkStart w:id="15" w:name="_Ref257103044"/>
       <w:r>
         <w:t xml:space="preserve">Figure </w:t>
       </w:r>
@@ -1579,7 +1966,7 @@
           <w:t>3</w:t>
         </w:r>
       </w:fldSimple>
-      <w:bookmarkEnd w:id="3"/>
+      <w:bookmarkEnd w:id="15"/>
     </w:p>
     <w:p>
       <w:pPr>
@@ -1608,15 +1995,6 @@
         </w:rPr>
         <w:t>Compiling DSM2_v8</w:t>
       </w:r>
-    </w:p>
-    <w:p>
-      <w:pPr>
-        <w:pStyle w:val="ListParagraph"/>
-        <w:tabs>
-          <w:tab w:val="left" w:pos="720"/>
-          <w:tab w:val="left" w:pos="990"/>
-        </w:tabs>
-      </w:pPr>
     </w:p>
     <w:p>
       <w:pPr>
@@ -1646,18 +2024,32 @@
         <w:rPr>
           <w:u w:val="single"/>
         </w:rPr>
-        <w:t>Compile Input_Storage library:</w:t>
-      </w:r>
-    </w:p>
-    <w:p>
-      <w:pPr>
-        <w:tabs>
-          <w:tab w:val="left" w:pos="720"/>
-          <w:tab w:val="left" w:pos="990"/>
-        </w:tabs>
+        <w:t xml:space="preserve">Compile </w:t>
+      </w:r>
+      <w:proofErr w:type="spellStart"/>
+      <w:r>
         <w:rPr>
           <w:u w:val="single"/>
         </w:rPr>
+        <w:t>Input_Storage</w:t>
+      </w:r>
+      <w:proofErr w:type="spellEnd"/>
+      <w:r>
+        <w:rPr>
+          <w:u w:val="single"/>
+        </w:rPr>
+        <w:t xml:space="preserve"> library:</w:t>
+      </w:r>
+    </w:p>
+    <w:p>
+      <w:pPr>
+        <w:tabs>
+          <w:tab w:val="left" w:pos="720"/>
+          <w:tab w:val="left" w:pos="990"/>
+        </w:tabs>
+        <w:rPr>
+          <w:u w:val="single"/>
+        </w:rPr>
       </w:pPr>
     </w:p>
     <w:p>
@@ -1711,10 +2103,16 @@
         </w:tabs>
       </w:pPr>
       <w:r>
+        <w:lastRenderedPageBreak/>
         <w:t>(</w:t>
       </w:r>
-      <w:r>
-        <w:t xml:space="preserve">generate.py has been already set as </w:t>
+      <w:proofErr w:type="gramStart"/>
+      <w:r>
+        <w:t>generate.py</w:t>
+      </w:r>
+      <w:proofErr w:type="gramEnd"/>
+      <w:r>
+        <w:t xml:space="preserve"> has been already set as </w:t>
       </w:r>
       <w:r>
         <w:t>automatic</w:t>
@@ -1809,7 +2207,21 @@
         <w:rPr>
           <w:u w:val="single"/>
         </w:rPr>
-        <w:t>Compile Oprule library:</w:t>
+        <w:t xml:space="preserve">Compile </w:t>
+      </w:r>
+      <w:proofErr w:type="spellStart"/>
+      <w:r>
+        <w:rPr>
+          <w:u w:val="single"/>
+        </w:rPr>
+        <w:t>Oprule</w:t>
+      </w:r>
+      <w:proofErr w:type="spellEnd"/>
+      <w:r>
+        <w:rPr>
+          <w:u w:val="single"/>
+        </w:rPr>
+        <w:t xml:space="preserve"> library:</w:t>
       </w:r>
     </w:p>
     <w:p>
@@ -1830,7 +2242,6 @@
         <w:ind w:left="720"/>
       </w:pPr>
       <w:r>
-        <w:lastRenderedPageBreak/>
         <w:t xml:space="preserve">Use Visual Studio 2008 to open the following solution file and compile both Debug and Release versions. </w:t>
       </w:r>
     </w:p>
@@ -2022,10 +2433,62 @@
         </w:tabs>
       </w:pPr>
       <w:r>
-        <w:t xml:space="preserve">The Input_Storage and Oprule libraries are also </w:t>
-      </w:r>
-      <w:r>
-        <w:t xml:space="preserve">contained in the folder. Steps 3 and 4 are usually conducted for </w:t>
+        <w:t xml:space="preserve">The </w:t>
+      </w:r>
+      <w:proofErr w:type="spellStart"/>
+      <w:r>
+        <w:t>Input_Storage</w:t>
+      </w:r>
+      <w:proofErr w:type="spellEnd"/>
+      <w:r>
+        <w:t xml:space="preserve"> and </w:t>
+      </w:r>
+      <w:proofErr w:type="spellStart"/>
+      <w:r>
+        <w:t>Oprule</w:t>
+      </w:r>
+      <w:proofErr w:type="spellEnd"/>
+      <w:r>
+        <w:t xml:space="preserve"> libraries are also </w:t>
+      </w:r>
+      <w:r>
+        <w:t>contained in the folder</w:t>
+      </w:r>
+      <w:r>
+        <w:t xml:space="preserve"> (See </w:t>
+      </w:r>
+      <w:r>
+        <w:fldChar w:fldCharType="begin"/>
+      </w:r>
+      <w:r>
+        <w:instrText xml:space="preserve"> REF _Ref257106355 \h </w:instrText>
+      </w:r>
+      <w:r>
+        <w:fldChar w:fldCharType="separate"/>
+      </w:r>
+      <w:r>
+        <w:t xml:space="preserve">Figure </w:t>
+      </w:r>
+      <w:r>
+        <w:rPr>
+          <w:noProof/>
+        </w:rPr>
+        <w:t>4</w:t>
+      </w:r>
+      <w:r>
+        <w:fldChar w:fldCharType="end"/>
+      </w:r>
+      <w:r>
+        <w:t>)</w:t>
+      </w:r>
+      <w:r>
+        <w:t xml:space="preserve">. </w:t>
+      </w:r>
+      <w:r>
+        <w:t>Compilation s</w:t>
+      </w:r>
+      <w:r>
+        <w:t xml:space="preserve">teps 3 and 4 are conducted for </w:t>
       </w:r>
       <w:r>
         <w:t>version unification, to make sure the libraries are updated.</w:t>
@@ -2051,6 +2514,7 @@
       <w:r>
         <w:rPr>
           <w:noProof/>
+          <w:lang w:eastAsia="zh-CN"/>
         </w:rPr>
         <w:drawing>
           <wp:inline distT="0" distB="0" distL="0" distR="0">
@@ -2070,7 +2534,7 @@
                     </pic:cNvPicPr>
                   </pic:nvPicPr>
                   <pic:blipFill>
-                    <a:blip r:embed="rId23" cstate="print"/>
+                    <a:blip r:embed="rId18" cstate="print"/>
                     <a:srcRect/>
                     <a:stretch>
                       <a:fillRect/>
@@ -2104,7 +2568,7 @@
         <w:pStyle w:val="Caption"/>
         <w:jc w:val="center"/>
       </w:pPr>
-      <w:bookmarkStart w:id="4" w:name="_Ref257106355"/>
+      <w:bookmarkStart w:id="16" w:name="_Ref257106355"/>
       <w:r>
         <w:t xml:space="preserve">Figure </w:t>
       </w:r>
@@ -2116,7 +2580,7 @@
           <w:t>4</w:t>
         </w:r>
       </w:fldSimple>
-      <w:bookmarkEnd w:id="4"/>
+      <w:bookmarkEnd w:id="16"/>
     </w:p>
     <w:p>
       <w:pPr>
@@ -2204,8 +2668,135 @@
         <w:t>”</w:t>
       </w:r>
       <w:r>
-        <w:t>.</w:t>
-      </w:r>
+        <w:t>, to generate 121 input storage files.</w:t>
+      </w:r>
+      <w:r>
+        <w:t xml:space="preserve"> (See </w:t>
+      </w:r>
+      <w:r>
+        <w:fldChar w:fldCharType="begin"/>
+      </w:r>
+      <w:r>
+        <w:instrText xml:space="preserve"> REF _Ref285010790 \h </w:instrText>
+      </w:r>
+      <w:r>
+        <w:fldChar w:fldCharType="separate"/>
+      </w:r>
+      <w:r>
+        <w:t xml:space="preserve">Figure </w:t>
+      </w:r>
+      <w:r>
+        <w:rPr>
+          <w:noProof/>
+        </w:rPr>
+        <w:t>5</w:t>
+      </w:r>
+      <w:r>
+        <w:fldChar w:fldCharType="end"/>
+      </w:r>
+      <w:r>
+        <w:t>)</w:t>
+      </w:r>
+    </w:p>
+    <w:p>
+      <w:pPr>
+        <w:pStyle w:val="ListParagraph"/>
+        <w:tabs>
+          <w:tab w:val="left" w:pos="720"/>
+          <w:tab w:val="left" w:pos="990"/>
+        </w:tabs>
+        <w:ind w:left="1080"/>
+      </w:pPr>
+    </w:p>
+    <w:p>
+      <w:pPr>
+        <w:pStyle w:val="ListParagraph"/>
+        <w:tabs>
+          <w:tab w:val="left" w:pos="720"/>
+          <w:tab w:val="left" w:pos="990"/>
+        </w:tabs>
+        <w:ind w:left="1080"/>
+      </w:pPr>
+      <w:r>
+        <w:rPr>
+          <w:noProof/>
+          <w:lang w:eastAsia="zh-CN"/>
+        </w:rPr>
+        <w:drawing>
+          <wp:inline distT="0" distB="0" distL="0" distR="0">
+            <wp:extent cx="5076408" cy="3976577"/>
+            <wp:effectExtent l="19050" t="0" r="0" b="0"/>
+            <wp:docPr id="4" name="Picture 1"/>
+            <wp:cNvGraphicFramePr>
+              <a:graphicFrameLocks xmlns:a="http://schemas.openxmlformats.org/drawingml/2006/main" noChangeAspect="1"/>
+            </wp:cNvGraphicFramePr>
+            <a:graphic xmlns:a="http://schemas.openxmlformats.org/drawingml/2006/main">
+              <a:graphicData uri="http://schemas.openxmlformats.org/drawingml/2006/picture">
+                <pic:pic xmlns:pic="http://schemas.openxmlformats.org/drawingml/2006/picture">
+                  <pic:nvPicPr>
+                    <pic:cNvPr id="0" name="Picture 1"/>
+                    <pic:cNvPicPr>
+                      <a:picLocks noChangeAspect="1" noChangeArrowheads="1"/>
+                    </pic:cNvPicPr>
+                  </pic:nvPicPr>
+                  <pic:blipFill>
+                    <a:blip r:embed="rId19" cstate="print"/>
+                    <a:srcRect l="932" t="25429" r="43633" b="5143"/>
+                    <a:stretch>
+                      <a:fillRect/>
+                    </a:stretch>
+                  </pic:blipFill>
+                  <pic:spPr bwMode="auto">
+                    <a:xfrm>
+                      <a:off x="0" y="0"/>
+                      <a:ext cx="5076408" cy="3976577"/>
+                    </a:xfrm>
+                    <a:prstGeom prst="rect">
+                      <a:avLst/>
+                    </a:prstGeom>
+                    <a:noFill/>
+                    <a:ln w="9525">
+                      <a:noFill/>
+                      <a:miter lim="800000"/>
+                      <a:headEnd/>
+                      <a:tailEnd/>
+                    </a:ln>
+                  </pic:spPr>
+                </pic:pic>
+              </a:graphicData>
+            </a:graphic>
+          </wp:inline>
+        </w:drawing>
+      </w:r>
+    </w:p>
+    <w:p>
+      <w:pPr>
+        <w:pStyle w:val="Caption"/>
+        <w:jc w:val="center"/>
+      </w:pPr>
+      <w:bookmarkStart w:id="17" w:name="_Ref285010790"/>
+      <w:r>
+        <w:t xml:space="preserve">Figure </w:t>
+      </w:r>
+      <w:fldSimple w:instr=" SEQ Figure \* ARABIC ">
+        <w:r>
+          <w:rPr>
+            <w:noProof/>
+          </w:rPr>
+          <w:t>5</w:t>
+        </w:r>
+      </w:fldSimple>
+      <w:bookmarkEnd w:id="17"/>
+    </w:p>
+    <w:p>
+      <w:pPr>
+        <w:pStyle w:val="ListParagraph"/>
+        <w:tabs>
+          <w:tab w:val="left" w:pos="720"/>
+          <w:tab w:val="left" w:pos="990"/>
+        </w:tabs>
+        <w:ind w:left="1080"/>
+      </w:pPr>
     </w:p>
     <w:p>
       <w:pPr>
@@ -2220,10 +2811,30 @@
         </w:tabs>
       </w:pPr>
       <w:r>
-        <w:t xml:space="preserve"> Check the version number is correct in the Python script “version_generate.py“ under the folder “</w:t>
-      </w:r>
-      <w:r>
-        <w:t>D:\delta\models\dsm2\src\common</w:t>
+        <w:t xml:space="preserve"> Check the version number is correct </w:t>
+      </w:r>
+      <w:r>
+        <w:t xml:space="preserve">(8.0.*) </w:t>
+      </w:r>
+      <w:r>
+        <w:t>in the Python script “version_generate.py</w:t>
+      </w:r>
+      <w:proofErr w:type="gramStart"/>
+      <w:r>
+        <w:t>“ under</w:t>
+      </w:r>
+      <w:proofErr w:type="gramEnd"/>
+      <w:r>
+        <w:t xml:space="preserve"> the folder “</w:t>
+      </w:r>
+      <w:r>
+        <w:t>D:\delta\models\dsm2</w:t>
+      </w:r>
+      <w:r>
+        <w:t>_v8_0</w:t>
+      </w:r>
+      <w:r>
+        <w:t>\src\common</w:t>
       </w:r>
       <w:r>
         <w:t>”.</w:t>
@@ -2281,11 +2892,7 @@
         <w:t xml:space="preserve">version_generate.py </w:t>
       </w:r>
       <w:r>
-        <w:t xml:space="preserve">“ under </w:t>
-      </w:r>
-      <w:r>
-        <w:lastRenderedPageBreak/>
-        <w:t>the folder “</w:t>
+        <w:t>“ under the folder “</w:t>
       </w:r>
       <w:r>
         <w:t>D:\delta\models\dsm2\src\common</w:t>
@@ -2346,7 +2953,13 @@
         <w:t>_v8_0</w:t>
       </w:r>
       <w:r>
-        <w:t>\build_vs2008sp1_ivf11\all</w:t>
+        <w:t>\build_vs2008sp1_</w:t>
+      </w:r>
+      <w:r>
+        <w:t>if</w:t>
+      </w:r>
+      <w:r>
+        <w:t>11\all</w:t>
       </w:r>
       <w:r>
         <w:t xml:space="preserve">” </w:t>
@@ -2355,7 +2968,13 @@
         <w:t>with Visual Studio 2008 and compile</w:t>
       </w:r>
       <w:r>
-        <w:t xml:space="preserve"> using Rebuild All</w:t>
+        <w:t xml:space="preserve"> using Rebuild </w:t>
+      </w:r>
+      <w:r>
+        <w:t>Solution</w:t>
+      </w:r>
+      <w:r>
+        <w:t xml:space="preserve"> with Release version</w:t>
       </w:r>
       <w:r>
         <w:t xml:space="preserve">. </w:t>
@@ -2374,7 +2993,23 @@
         </w:tabs>
       </w:pPr>
       <w:r>
-        <w:t xml:space="preserve"> Double check that the svn subversion in version.fi is a single number (eg. “194</w:t>
+        <w:t xml:space="preserve"> Double check that the </w:t>
+      </w:r>
+      <w:proofErr w:type="spellStart"/>
+      <w:r>
+        <w:t>svn</w:t>
+      </w:r>
+      <w:proofErr w:type="spellEnd"/>
+      <w:r>
+        <w:t xml:space="preserve"> subversion in version.fi is a single number (</w:t>
+      </w:r>
+      <w:proofErr w:type="spellStart"/>
+      <w:r>
+        <w:t>eg</w:t>
+      </w:r>
+      <w:proofErr w:type="spellEnd"/>
+      <w:r>
+        <w:t>. “194</w:t>
       </w:r>
       <w:r>
         <w:t>5</w:t>
@@ -2439,7 +3074,13 @@
         <w:t>_v8_0</w:t>
       </w:r>
       <w:r>
-        <w:t>\build_vs2008sp1_ivf11\</w:t>
+        <w:t>\build_vs2008sp1_</w:t>
+      </w:r>
+      <w:r>
+        <w:t>if</w:t>
+      </w:r>
+      <w:r>
+        <w:t>11\</w:t>
       </w:r>
       <w:r>
         <w:t>all</w:t>
@@ -2463,10 +3104,13 @@
         <w:t>_v8_0</w:t>
       </w:r>
       <w:r>
-        <w:t>\build_vs2008sp1_ivf11\all\DLL</w:t>
-      </w:r>
-      <w:r>
-        <w:t>\</w:t>
+        <w:t>\build_vs2008sp1_</w:t>
+      </w:r>
+      <w:r>
+        <w:t>if</w:t>
+      </w:r>
+      <w:r>
+        <w:t>11\all\DLL</w:t>
       </w:r>
       <w:r>
         <w:t xml:space="preserve">    (ptm</w:t>
@@ -2481,6 +3125,47 @@
     <w:p>
       <w:pPr>
         <w:pStyle w:val="ListParagraph"/>
+        <w:numPr>
+          <w:ilvl w:val="0"/>
+          <w:numId w:val="13"/>
+        </w:numPr>
+        <w:tabs>
+          <w:tab w:val="left" w:pos="720"/>
+          <w:tab w:val="left" w:pos="990"/>
+        </w:tabs>
+      </w:pPr>
+      <w:r>
+        <w:lastRenderedPageBreak/>
+        <w:t xml:space="preserve"> </w:t>
+      </w:r>
+      <w:r>
+        <w:t xml:space="preserve"> </w:t>
+      </w:r>
+      <w:r>
+        <w:t xml:space="preserve">The major part of </w:t>
+      </w:r>
+      <w:r>
+        <w:t xml:space="preserve">PTM module is </w:t>
+      </w:r>
+      <w:r>
+        <w:t xml:space="preserve">written in Java programming language and </w:t>
+      </w:r>
+      <w:r>
+        <w:t xml:space="preserve">placed in the source </w:t>
+      </w:r>
+      <w:r>
+        <w:t xml:space="preserve">code </w:t>
+      </w:r>
+      <w:r>
+        <w:t>folder</w:t>
+      </w:r>
+      <w:r>
+        <w:t>:</w:t>
+      </w:r>
+    </w:p>
+    <w:p>
+      <w:pPr>
+        <w:pStyle w:val="ListParagraph"/>
         <w:tabs>
           <w:tab w:val="left" w:pos="720"/>
           <w:tab w:val="left" w:pos="990"/>
@@ -2488,26 +3173,98 @@
         <w:ind w:left="1080"/>
       </w:pPr>
       <w:r>
-        <w:t xml:space="preserve">*ptm.jar is generated with </w:t>
-      </w:r>
-      <w:r>
-        <w:t>related</w:t>
-      </w:r>
-      <w:r>
-        <w:t xml:space="preserve"> Java codes</w:t>
-      </w:r>
-      <w:r>
-        <w:t xml:space="preserve">, which would be </w:t>
-      </w:r>
-      <w:r>
-        <w:t xml:space="preserve">incorporated </w:t>
-      </w:r>
-      <w:r>
-        <w:t>later</w:t>
-      </w:r>
-    </w:p>
-    <w:p>
-      <w:pPr>
+        <w:t>D:\delta\models\dsm2_v8_0\src\ptm</w:t>
+      </w:r>
+    </w:p>
+    <w:p>
+      <w:pPr>
+        <w:pStyle w:val="ListParagraph"/>
+        <w:tabs>
+          <w:tab w:val="left" w:pos="720"/>
+          <w:tab w:val="left" w:pos="990"/>
+        </w:tabs>
+        <w:ind w:left="1080"/>
+      </w:pPr>
+      <w:r>
+        <w:t xml:space="preserve">The default PTM Java compiling procedure is set in build.xml; open the command window and run ‘ant’ </w:t>
+      </w:r>
+      <w:r>
+        <w:t>(build.xml as default</w:t>
+      </w:r>
+      <w:r>
+        <w:t xml:space="preserve"> running file</w:t>
+      </w:r>
+      <w:r>
+        <w:t xml:space="preserve">) </w:t>
+      </w:r>
+      <w:r>
+        <w:t xml:space="preserve">at </w:t>
+      </w:r>
+      <w:r>
+        <w:t>current</w:t>
+      </w:r>
+      <w:r>
+        <w:t xml:space="preserve"> folde</w:t>
+      </w:r>
+      <w:r>
+        <w:t>r</w:t>
+      </w:r>
+      <w:r>
+        <w:t>.</w:t>
+      </w:r>
+      <w:r>
+        <w:t xml:space="preserve"> </w:t>
+      </w:r>
+      <w:r>
+        <w:t xml:space="preserve">The release version of compiled </w:t>
+      </w:r>
+      <w:r>
+        <w:t>application</w:t>
+      </w:r>
+      <w:r>
+        <w:t xml:space="preserve"> file will be automatically placed in the folder:</w:t>
+      </w:r>
+      <w:r>
+        <w:t xml:space="preserve"> </w:t>
+      </w:r>
+    </w:p>
+    <w:p>
+      <w:pPr>
+        <w:pStyle w:val="ListParagraph"/>
+        <w:tabs>
+          <w:tab w:val="left" w:pos="720"/>
+          <w:tab w:val="left" w:pos="990"/>
+        </w:tabs>
+        <w:ind w:left="1080"/>
+      </w:pPr>
+      <w:r>
+        <w:t>D:\delta\models\dsm2_v8_0\src\ptm\lib</w:t>
+      </w:r>
+      <w:r>
+        <w:t xml:space="preserve"> </w:t>
+      </w:r>
+      <w:r>
+        <w:t>(</w:t>
+      </w:r>
+      <w:r>
+        <w:t>ptm.jar</w:t>
+      </w:r>
+      <w:r>
+        <w:t>)</w:t>
+      </w:r>
+    </w:p>
+    <w:p>
+      <w:pPr>
+        <w:pStyle w:val="ListParagraph"/>
+        <w:tabs>
+          <w:tab w:val="left" w:pos="720"/>
+          <w:tab w:val="left" w:pos="990"/>
+        </w:tabs>
+      </w:pPr>
+    </w:p>
+    <w:p>
+      <w:pPr>
+        <w:pStyle w:val="ListParagraph"/>
         <w:tabs>
           <w:tab w:val="left" w:pos="720"/>
           <w:tab w:val="left" w:pos="990"/>
@@ -2812,7 +3569,25 @@
         <w:ind w:left="1080"/>
       </w:pPr>
       <w:r>
-        <w:t>Be aware of the version setting consistence.</w:t>
+        <w:t>Be aware of the version consistence</w:t>
+      </w:r>
+      <w:r>
+        <w:t xml:space="preserve"> for the 3 control files mentioned in ‘DSM2 Versioning’</w:t>
+      </w:r>
+      <w:r>
+        <w:t xml:space="preserve">; if not, </w:t>
+      </w:r>
+      <w:r>
+        <w:t>correct them</w:t>
+      </w:r>
+      <w:r>
+        <w:t xml:space="preserve"> and re-compile from 6-4 </w:t>
+      </w:r>
+      <w:r>
+        <w:t>in the previous sectio</w:t>
+      </w:r>
+      <w:r>
+        <w:t>n</w:t>
       </w:r>
     </w:p>
     <w:p>
@@ -2830,6 +3605,84 @@
       <w:r>
         <w:t xml:space="preserve"> Run the batch file “copy_hydro_qual_ptmDLL_notepad_style.bat”</w:t>
       </w:r>
+      <w:r>
+        <w:t>.</w:t>
+      </w:r>
+    </w:p>
+    <w:p>
+      <w:pPr>
+        <w:tabs>
+          <w:tab w:val="left" w:pos="720"/>
+          <w:tab w:val="left" w:pos="990"/>
+        </w:tabs>
+      </w:pPr>
+      <w:r>
+        <w:rPr>
+          <w:noProof/>
+          <w:lang w:eastAsia="zh-CN"/>
+        </w:rPr>
+        <w:drawing>
+          <wp:inline distT="0" distB="0" distL="0" distR="0">
+            <wp:extent cx="5950318" cy="2785730"/>
+            <wp:effectExtent l="19050" t="0" r="0" b="0"/>
+            <wp:docPr id="10" name="Picture 9" descr="3.jpg"/>
+            <wp:cNvGraphicFramePr>
+              <a:graphicFrameLocks xmlns:a="http://schemas.openxmlformats.org/drawingml/2006/main" noChangeAspect="1"/>
+            </wp:cNvGraphicFramePr>
+            <a:graphic xmlns:a="http://schemas.openxmlformats.org/drawingml/2006/main">
+              <a:graphicData uri="http://schemas.openxmlformats.org/drawingml/2006/picture">
+                <pic:pic xmlns:pic="http://schemas.openxmlformats.org/drawingml/2006/picture">
+                  <pic:nvPicPr>
+                    <pic:cNvPr id="0" name="3.jpg"/>
+                    <pic:cNvPicPr/>
+                  </pic:nvPicPr>
+                  <pic:blipFill>
+                    <a:blip r:embed="rId20" cstate="print"/>
+                    <a:srcRect l="1000" t="12894" r="40999" b="43553"/>
+                    <a:stretch>
+                      <a:fillRect/>
+                    </a:stretch>
+                  </pic:blipFill>
+                  <pic:spPr>
+                    <a:xfrm>
+                      <a:off x="0" y="0"/>
+                      <a:ext cx="5950318" cy="2785730"/>
+                    </a:xfrm>
+                    <a:prstGeom prst="rect">
+                      <a:avLst/>
+                    </a:prstGeom>
+                  </pic:spPr>
+                </pic:pic>
+              </a:graphicData>
+            </a:graphic>
+          </wp:inline>
+        </w:drawing>
+      </w:r>
+    </w:p>
+    <w:p>
+      <w:pPr>
+        <w:pStyle w:val="Caption"/>
+        <w:jc w:val="center"/>
+      </w:pPr>
+      <w:r>
+        <w:t xml:space="preserve">Figure </w:t>
+      </w:r>
+      <w:fldSimple w:instr=" SEQ Figure \* ARABIC ">
+        <w:r>
+          <w:rPr>
+            <w:noProof/>
+          </w:rPr>
+          <w:t>5</w:t>
+        </w:r>
+      </w:fldSimple>
+    </w:p>
+    <w:p>
+      <w:pPr>
+        <w:tabs>
+          <w:tab w:val="left" w:pos="720"/>
+          <w:tab w:val="left" w:pos="990"/>
+        </w:tabs>
+      </w:pPr>
     </w:p>
     <w:p>
       <w:pPr>
@@ -2949,7 +3802,10 @@
         <w:ind w:left="1080"/>
       </w:pPr>
       <w:r>
-        <w:t>Be aware of the version setting consistence.</w:t>
+        <w:t xml:space="preserve">Be </w:t>
+      </w:r>
+      <w:r>
+        <w:t>aware of the version consistence for the 3 control files mentioned in ‘DSM2 Versioning’; if not, correct them and re-compile from 6-4 in the previous section</w:t>
       </w:r>
     </w:p>
     <w:p>
@@ -2970,8 +3826,13 @@
       <w:r>
         <w:t xml:space="preserve">to generate </w:t>
       </w:r>
-      <w:r>
-        <w:t>Inno Setup</w:t>
+      <w:proofErr w:type="spellStart"/>
+      <w:r>
+        <w:t>Inno</w:t>
+      </w:r>
+      <w:proofErr w:type="spellEnd"/>
+      <w:r>
+        <w:t xml:space="preserve"> Setup</w:t>
       </w:r>
       <w:r>
         <w:t xml:space="preserve"> script </w:t>
@@ -2982,6 +3843,120 @@
       <w:r>
         <w:t>.</w:t>
       </w:r>
+      <w:r>
+        <w:t xml:space="preserve"> (see </w:t>
+      </w:r>
+      <w:r>
+        <w:fldChar w:fldCharType="begin"/>
+      </w:r>
+      <w:r>
+        <w:instrText xml:space="preserve"> REF _Ref285018158 \h </w:instrText>
+      </w:r>
+      <w:r>
+        <w:fldChar w:fldCharType="separate"/>
+      </w:r>
+      <w:r>
+        <w:t xml:space="preserve">Figure </w:t>
+      </w:r>
+      <w:r>
+        <w:rPr>
+          <w:noProof/>
+        </w:rPr>
+        <w:t>6</w:t>
+      </w:r>
+      <w:r>
+        <w:fldChar w:fldCharType="end"/>
+      </w:r>
+      <w:r>
+        <w:t>)</w:t>
+      </w:r>
+    </w:p>
+    <w:p>
+      <w:pPr>
+        <w:pStyle w:val="ListParagraph"/>
+        <w:tabs>
+          <w:tab w:val="left" w:pos="720"/>
+          <w:tab w:val="left" w:pos="990"/>
+        </w:tabs>
+        <w:ind w:left="1080"/>
+      </w:pPr>
+    </w:p>
+    <w:p>
+      <w:pPr>
+        <w:tabs>
+          <w:tab w:val="left" w:pos="720"/>
+          <w:tab w:val="left" w:pos="990"/>
+        </w:tabs>
+      </w:pPr>
+      <w:r>
+        <w:rPr>
+          <w:noProof/>
+          <w:lang w:eastAsia="zh-CN"/>
+        </w:rPr>
+        <w:drawing>
+          <wp:inline distT="0" distB="0" distL="0" distR="0">
+            <wp:extent cx="5856585" cy="765544"/>
+            <wp:effectExtent l="19050" t="0" r="0" b="0"/>
+            <wp:docPr id="3" name="Picture 2" descr="2.jpg"/>
+            <wp:cNvGraphicFramePr>
+              <a:graphicFrameLocks xmlns:a="http://schemas.openxmlformats.org/drawingml/2006/main" noChangeAspect="1"/>
+            </wp:cNvGraphicFramePr>
+            <a:graphic xmlns:a="http://schemas.openxmlformats.org/drawingml/2006/main">
+              <a:graphicData uri="http://schemas.openxmlformats.org/drawingml/2006/picture">
+                <pic:pic xmlns:pic="http://schemas.openxmlformats.org/drawingml/2006/picture">
+                  <pic:nvPicPr>
+                    <pic:cNvPr id="0" name="2.jpg"/>
+                    <pic:cNvPicPr/>
+                  </pic:nvPicPr>
+                  <pic:blipFill>
+                    <a:blip r:embed="rId21" cstate="print"/>
+                    <a:srcRect l="774" t="38008" r="61006" b="53950"/>
+                    <a:stretch>
+                      <a:fillRect/>
+                    </a:stretch>
+                  </pic:blipFill>
+                  <pic:spPr>
+                    <a:xfrm>
+                      <a:off x="0" y="0"/>
+                      <a:ext cx="5860258" cy="766024"/>
+                    </a:xfrm>
+                    <a:prstGeom prst="rect">
+                      <a:avLst/>
+                    </a:prstGeom>
+                  </pic:spPr>
+                </pic:pic>
+              </a:graphicData>
+            </a:graphic>
+          </wp:inline>
+        </w:drawing>
+      </w:r>
+    </w:p>
+    <w:p>
+      <w:pPr>
+        <w:pStyle w:val="Caption"/>
+        <w:jc w:val="center"/>
+      </w:pPr>
+      <w:bookmarkStart w:id="18" w:name="_Ref285018158"/>
+      <w:r>
+        <w:t xml:space="preserve">Figure </w:t>
+      </w:r>
+      <w:fldSimple w:instr=" SEQ Figure \* ARABIC ">
+        <w:r>
+          <w:rPr>
+            <w:noProof/>
+          </w:rPr>
+          <w:t>6</w:t>
+        </w:r>
+      </w:fldSimple>
+      <w:bookmarkEnd w:id="18"/>
+    </w:p>
+    <w:p>
+      <w:pPr>
+        <w:tabs>
+          <w:tab w:val="left" w:pos="720"/>
+          <w:tab w:val="left" w:pos="990"/>
+        </w:tabs>
+      </w:pPr>
     </w:p>
     <w:p>
       <w:pPr>
@@ -3059,7 +4034,15 @@
         <w:tab/>
       </w:r>
       <w:r>
-        <w:t>Run “DSM2setup_v8.iss” with Inno Setup Compiler v5.2.3</w:t>
+        <w:t xml:space="preserve">Run “DSM2setup_v8.iss” with </w:t>
+      </w:r>
+      <w:proofErr w:type="spellStart"/>
+      <w:r>
+        <w:t>Inno</w:t>
+      </w:r>
+      <w:proofErr w:type="spellEnd"/>
+      <w:r>
+        <w:t xml:space="preserve"> Setup Compiler v5.2.3</w:t>
       </w:r>
     </w:p>
     <w:p>
@@ -3091,6 +4074,84 @@
       <w:r>
         <w:t>”</w:t>
       </w:r>
+    </w:p>
+    <w:p>
+      <w:pPr>
+        <w:tabs>
+          <w:tab w:val="left" w:pos="720"/>
+          <w:tab w:val="left" w:pos="990"/>
+        </w:tabs>
+        <w:ind w:left="720"/>
+      </w:pPr>
+      <w:r>
+        <w:rPr>
+          <w:noProof/>
+          <w:lang w:eastAsia="zh-CN"/>
+        </w:rPr>
+        <w:lastRenderedPageBreak/>
+        <w:drawing>
+          <wp:inline distT="0" distB="0" distL="0" distR="0">
+            <wp:extent cx="5403555" cy="5199172"/>
+            <wp:effectExtent l="19050" t="0" r="6645" b="0"/>
+            <wp:docPr id="8" name="Picture 7" descr="4.jpg"/>
+            <wp:cNvGraphicFramePr>
+              <a:graphicFrameLocks xmlns:a="http://schemas.openxmlformats.org/drawingml/2006/main" noChangeAspect="1"/>
+            </wp:cNvGraphicFramePr>
+            <a:graphic xmlns:a="http://schemas.openxmlformats.org/drawingml/2006/main">
+              <a:graphicData uri="http://schemas.openxmlformats.org/drawingml/2006/picture">
+                <pic:pic xmlns:pic="http://schemas.openxmlformats.org/drawingml/2006/picture">
+                  <pic:nvPicPr>
+                    <pic:cNvPr id="0" name="4.jpg"/>
+                    <pic:cNvPicPr/>
+                  </pic:nvPicPr>
+                  <pic:blipFill>
+                    <a:blip r:embed="rId22" cstate="print"/>
+                    <a:srcRect r="37553" b="3725"/>
+                    <a:stretch>
+                      <a:fillRect/>
+                    </a:stretch>
+                  </pic:blipFill>
+                  <pic:spPr>
+                    <a:xfrm>
+                      <a:off x="0" y="0"/>
+                      <a:ext cx="5405404" cy="5200951"/>
+                    </a:xfrm>
+                    <a:prstGeom prst="rect">
+                      <a:avLst/>
+                    </a:prstGeom>
+                  </pic:spPr>
+                </pic:pic>
+              </a:graphicData>
+            </a:graphic>
+          </wp:inline>
+        </w:drawing>
+      </w:r>
+    </w:p>
+    <w:p>
+      <w:pPr>
+        <w:pStyle w:val="Caption"/>
+        <w:jc w:val="center"/>
+      </w:pPr>
+      <w:r>
+        <w:t xml:space="preserve">Figure </w:t>
+      </w:r>
+      <w:fldSimple w:instr=" SEQ Figure \* ARABIC ">
+        <w:r>
+          <w:rPr>
+            <w:noProof/>
+          </w:rPr>
+          <w:t>7</w:t>
+        </w:r>
+      </w:fldSimple>
+    </w:p>
+    <w:p>
+      <w:pPr>
+        <w:tabs>
+          <w:tab w:val="left" w:pos="720"/>
+          <w:tab w:val="left" w:pos="990"/>
+        </w:tabs>
+        <w:ind w:left="720"/>
+      </w:pPr>
     </w:p>
     <w:p>
       <w:pPr>
@@ -3162,8 +4223,21 @@
         <w:t xml:space="preserve">. </w:t>
       </w:r>
       <w:r>
-        <w:t>Run historical hydro, qual_ec and ptm</w:t>
-      </w:r>
+        <w:t xml:space="preserve">Run historical hydro, </w:t>
+      </w:r>
+      <w:proofErr w:type="spellStart"/>
+      <w:r>
+        <w:t>qual_ec</w:t>
+      </w:r>
+      <w:proofErr w:type="spellEnd"/>
+      <w:r>
+        <w:t xml:space="preserve"> and </w:t>
+      </w:r>
+      <w:proofErr w:type="spellStart"/>
+      <w:r>
+        <w:t>ptm</w:t>
+      </w:r>
+      <w:proofErr w:type="spellEnd"/>
       <w:r>
         <w:t>.</w:t>
       </w:r>
@@ -3247,7 +4321,11 @@
         <w:t>elease tag for both “dsm2” and “dsm2_distribute” folders</w:t>
       </w:r>
       <w:r>
-        <w:t xml:space="preserve">. (See </w:t>
+        <w:t xml:space="preserve">. </w:t>
+      </w:r>
+      <w:proofErr w:type="gramStart"/>
+      <w:r>
+        <w:t xml:space="preserve">(See </w:t>
       </w:r>
       <w:r>
         <w:fldChar w:fldCharType="begin"/>
@@ -3273,6 +4351,7 @@
       <w:r>
         <w:t>).</w:t>
       </w:r>
+      <w:proofErr w:type="gramEnd"/>
     </w:p>
     <w:p>
       <w:pPr>
@@ -3381,6 +4460,7 @@
     </w:p>
     <w:p>
       <w:pPr>
+        <w:pStyle w:val="ListParagraph"/>
         <w:tabs>
           <w:tab w:val="left" w:pos="720"/>
           <w:tab w:val="left" w:pos="990"/>
@@ -3392,18 +4472,6 @@
     </w:p>
     <w:p>
       <w:pPr>
-        <w:pStyle w:val="ListParagraph"/>
-        <w:tabs>
-          <w:tab w:val="left" w:pos="720"/>
-          <w:tab w:val="left" w:pos="990"/>
-        </w:tabs>
-        <w:rPr>
-          <w:u w:val="single"/>
-        </w:rPr>
-      </w:pPr>
-    </w:p>
-    <w:p>
-      <w:pPr>
         <w:tabs>
           <w:tab w:val="left" w:pos="720"/>
           <w:tab w:val="left" w:pos="990"/>
@@ -3412,6 +4480,7 @@
       <w:r>
         <w:rPr>
           <w:noProof/>
+          <w:lang w:eastAsia="zh-CN"/>
         </w:rPr>
         <w:drawing>
           <wp:inline distT="0" distB="0" distL="0" distR="0">
@@ -3431,7 +4500,7 @@
                     </pic:cNvPicPr>
                   </pic:nvPicPr>
                   <pic:blipFill>
-                    <a:blip r:embed="rId24" cstate="print"/>
+                    <a:blip r:embed="rId23" cstate="print"/>
                     <a:srcRect/>
                     <a:stretch>
                       <a:fillRect/>
@@ -3465,7 +4534,7 @@
         <w:pStyle w:val="Caption"/>
         <w:jc w:val="center"/>
       </w:pPr>
-      <w:bookmarkStart w:id="5" w:name="_Ref259625247"/>
+      <w:bookmarkStart w:id="19" w:name="_Ref259625247"/>
       <w:r>
         <w:t xml:space="preserve">Figure </w:t>
       </w:r>
@@ -3474,26 +4543,10 @@
           <w:rPr>
             <w:noProof/>
           </w:rPr>
-          <w:t>5</w:t>
+          <w:t>8</w:t>
         </w:r>
       </w:fldSimple>
-      <w:bookmarkEnd w:id="5"/>
-    </w:p>
-    <w:p>
-      <w:pPr>
-        <w:tabs>
-          <w:tab w:val="left" w:pos="720"/>
-          <w:tab w:val="left" w:pos="990"/>
-        </w:tabs>
-      </w:pPr>
-    </w:p>
-    <w:p>
-      <w:pPr>
-        <w:tabs>
-          <w:tab w:val="left" w:pos="720"/>
-          <w:tab w:val="left" w:pos="990"/>
-        </w:tabs>
-      </w:pPr>
+      <w:bookmarkEnd w:id="19"/>
     </w:p>
     <w:bookmarkEnd w:id="0"/>
     <w:p>
@@ -3505,9 +4558,9 @@
       </w:pPr>
     </w:p>
     <w:sectPr>
-      <w:footerReference w:type="default" r:id="rId25"/>
-      <w:headerReference w:type="first" r:id="rId26"/>
-      <w:footerReference w:type="first" r:id="rId27"/>
+      <w:footerReference w:type="default" r:id="rId24"/>
+      <w:headerReference w:type="first" r:id="rId25"/>
+      <w:footerReference w:type="first" r:id="rId26"/>
       <w:pgSz w:w="12240" w:h="15840"/>
       <w:pgMar w:top="1440" w:right="1440" w:bottom="1440" w:left="1440" w:header="720" w:footer="720" w:gutter="0"/>
       <w:cols w:space="720"/>
@@ -3595,7 +4648,7 @@
         <w:snapToGrid w:val="0"/>
         <w:sz w:val="20"/>
       </w:rPr>
-      <w:t>2</w:t>
+      <w:t>3</w:t>
     </w:r>
     <w:r>
       <w:rPr>
@@ -3644,7 +4697,7 @@
         <w:snapToGrid w:val="0"/>
         <w:sz w:val="20"/>
       </w:rPr>
-      <w:t>7</w:t>
+      <w:t>10</w:t>
     </w:r>
     <w:r>
       <w:rPr>
@@ -3693,7 +4746,7 @@
         <w:snapToGrid w:val="0"/>
         <w:sz w:val="20"/>
       </w:rPr>
-      <w:t>10/13/10</w:t>
+      <w:t>09/29/11</w:t>
     </w:r>
     <w:r>
       <w:rPr>
@@ -3815,7 +4868,7 @@
         <w:snapToGrid w:val="0"/>
         <w:sz w:val="16"/>
       </w:rPr>
-      <w:t>7</w:t>
+      <w:t>10</w:t>
     </w:r>
     <w:r>
       <w:rPr>
@@ -5752,6 +6805,15 @@
       <w:contextualSpacing/>
     </w:pPr>
   </w:style>
+  <w:style w:type="character" w:styleId="FollowedHyperlink">
+    <w:name w:val="FollowedHyperlink"/>
+    <w:basedOn w:val="DefaultParagraphFont"/>
+    <w:rsid w:val="002051CF"/>
+    <w:rPr>
+      <w:color w:val="800080" w:themeColor="followedHyperlink"/>
+      <w:u w:val="single"/>
+    </w:rPr>
+  </w:style>
 </w:styles>
 </file>
 
@@ -6043,7 +7105,7 @@
 </file>
 
 <file path=customXml/itemProps1.xml><?xml version="1.0" encoding="utf-8"?>
-<ds:datastoreItem xmlns:ds="http://schemas.openxmlformats.org/officeDocument/2006/customXml" ds:itemID="{7CF05D01-B330-4A6C-9B25-554366EF0673}">
+<ds:datastoreItem xmlns:ds="http://schemas.openxmlformats.org/officeDocument/2006/customXml" ds:itemID="{4522A77B-04B1-4AF7-A278-6F8C976D1697}">
   <ds:schemaRefs>
     <ds:schemaRef ds:uri="http://schemas.openxmlformats.org/officeDocument/2006/bibliography"/>
   </ds:schemaRefs>

</xml_diff>

<commit_message>
correct: document for compilation & package add: eclipse .project which make it easier for Java project buildup
git-svn-id: http://dminfo:8686/svn/repository/models/trunk@2164 cdc4813b-4270-ec4f-936e-925f93a782c2

Former-commit-id: 6f2562470fad725203cca431538100d82dcb6341
</commit_message>
<xml_diff>
--- a/dsm2/DSM2_v8_0_Compiling_and_Packaging.docx
+++ b/dsm2/DSM2_v8_0_Compiling_and_Packaging.docx
@@ -96,13 +96,8 @@
       <w:r>
         <w:tab/>
       </w:r>
-      <w:proofErr w:type="spellStart"/>
-      <w:r>
-        <w:t>Prabhjot</w:t>
-      </w:r>
-      <w:proofErr w:type="spellEnd"/>
-      <w:r>
-        <w:t xml:space="preserve"> </w:t>
+      <w:r>
+        <w:t xml:space="preserve">Prabhjot </w:t>
       </w:r>
       <w:r>
         <w:t>(</w:t>
@@ -114,13 +109,8 @@
         <w:t>)</w:t>
       </w:r>
       <w:r>
-        <w:t xml:space="preserve"> </w:t>
-      </w:r>
-      <w:proofErr w:type="spellStart"/>
-      <w:r>
-        <w:t>Sandhu</w:t>
-      </w:r>
-      <w:proofErr w:type="spellEnd"/>
+        <w:t xml:space="preserve"> Sandhu</w:t>
+      </w:r>
       <w:r>
         <w:t xml:space="preserve">, Tara Smith </w:t>
       </w:r>
@@ -272,13 +262,8 @@
         <w:t>Eli</w:t>
       </w:r>
       <w:r>
-        <w:t xml:space="preserve"> </w:t>
-      </w:r>
-      <w:proofErr w:type="spellStart"/>
-      <w:r>
-        <w:t>Ateljevich</w:t>
-      </w:r>
-      <w:proofErr w:type="spellEnd"/>
+        <w:t xml:space="preserve"> Ateljevich</w:t>
+      </w:r>
     </w:p>
     <w:p>
       <w:pPr>
@@ -347,6 +332,50 @@
           <w:tab w:val="left" w:pos="720"/>
           <w:tab w:val="left" w:pos="990"/>
         </w:tabs>
+      </w:pPr>
+      <w:r>
+        <w:t>Date:        1/142013</w:t>
+      </w:r>
+    </w:p>
+    <w:p>
+      <w:pPr>
+        <w:tabs>
+          <w:tab w:val="left" w:pos="720"/>
+          <w:tab w:val="left" w:pos="990"/>
+        </w:tabs>
+      </w:pPr>
+      <w:r>
+        <w:t xml:space="preserve">Rev </w:t>
+      </w:r>
+      <w:r>
+        <w:t>3</w:t>
+      </w:r>
+      <w:r>
+        <w:t>:      Yu Zhou (Updates of SVN strategy, compiler, before 8.1.2 release)</w:t>
+      </w:r>
+    </w:p>
+    <w:p>
+      <w:pPr>
+        <w:tabs>
+          <w:tab w:val="left" w:pos="720"/>
+          <w:tab w:val="left" w:pos="990"/>
+        </w:tabs>
+      </w:pPr>
+    </w:p>
+    <w:p>
+      <w:pPr>
+        <w:tabs>
+          <w:tab w:val="left" w:pos="720"/>
+          <w:tab w:val="left" w:pos="990"/>
+        </w:tabs>
+      </w:pPr>
+    </w:p>
+    <w:p>
+      <w:pPr>
+        <w:tabs>
+          <w:tab w:val="left" w:pos="720"/>
+          <w:tab w:val="left" w:pos="990"/>
+        </w:tabs>
         <w:ind w:left="990" w:hanging="990"/>
       </w:pPr>
       <w:r>
@@ -432,7 +461,13 @@
         <w:t>an open-</w:t>
       </w:r>
       <w:r>
-        <w:t>source server in the near future. Please consult with Nicky or Eli for more information.</w:t>
+        <w:t>source server in the near future. Please consult with Nicky or Eli</w:t>
+      </w:r>
+      <w:r>
+        <w:t xml:space="preserve"> or Joey</w:t>
+      </w:r>
+      <w:r>
+        <w:t xml:space="preserve"> for more information.</w:t>
       </w:r>
     </w:p>
     <w:p>
@@ -500,7 +535,10 @@
         </w:tabs>
       </w:pPr>
       <w:r>
-        <w:t>Intel Fortran Compiler 11</w:t>
+        <w:t>Intel Fortran Comp</w:t>
+      </w:r>
+      <w:r>
+        <w:t>oser 2013</w:t>
       </w:r>
     </w:p>
     <w:p>
@@ -917,7 +955,6 @@
         <w:rPr>
           <w:b/>
         </w:rPr>
-        <w:lastRenderedPageBreak/>
         <w:t>Visual Studio Configurations</w:t>
       </w:r>
     </w:p>
@@ -1326,40 +1363,79 @@
         </w:tabs>
       </w:pPr>
       <w:r>
-        <w:t>The latest DSM2 release version is 8.0.</w:t>
-      </w:r>
-      <w:r>
-        <w:t>5</w:t>
-      </w:r>
-      <w:r>
-        <w:t xml:space="preserve"> Subversion: 1</w:t>
-      </w:r>
-      <w:r>
-        <w:t>945</w:t>
+        <w:t>The latest DSM2 release version is 8.</w:t>
+      </w:r>
+      <w:r>
+        <w:t>1</w:t>
       </w:r>
       <w:r>
         <w:t>.</w:t>
       </w:r>
-    </w:p>
-    <w:p>
-      <w:pPr>
-        <w:pStyle w:val="ListParagraph"/>
-        <w:tabs>
-          <w:tab w:val="left" w:pos="720"/>
-          <w:tab w:val="left" w:pos="990"/>
-        </w:tabs>
-      </w:pPr>
-    </w:p>
-    <w:p>
-      <w:pPr>
-        <w:pStyle w:val="ListParagraph"/>
-        <w:tabs>
-          <w:tab w:val="left" w:pos="720"/>
-          <w:tab w:val="left" w:pos="990"/>
-        </w:tabs>
-      </w:pPr>
-      <w:r>
-        <w:t>DSM2 is currently on a branch versioned as 8_0, which defines the first two digits of DSM2 version. The 3</w:t>
+      <w:r>
+        <w:t>1</w:t>
+      </w:r>
+      <w:r>
+        <w:t xml:space="preserve"> Subversion: </w:t>
+      </w:r>
+      <w:r>
+        <w:rPr>
+          <w:color w:val="FF0000"/>
+        </w:rPr>
+        <w:t>2146</w:t>
+      </w:r>
+      <w:r>
+        <w:t>.</w:t>
+      </w:r>
+    </w:p>
+    <w:p>
+      <w:pPr>
+        <w:pStyle w:val="ListParagraph"/>
+        <w:tabs>
+          <w:tab w:val="left" w:pos="720"/>
+          <w:tab w:val="left" w:pos="990"/>
+        </w:tabs>
+      </w:pPr>
+    </w:p>
+    <w:p>
+      <w:pPr>
+        <w:pStyle w:val="ListParagraph"/>
+        <w:tabs>
+          <w:tab w:val="left" w:pos="720"/>
+          <w:tab w:val="left" w:pos="990"/>
+        </w:tabs>
+      </w:pPr>
+      <w:r>
+        <w:t xml:space="preserve">DSM2 is currently on </w:t>
+      </w:r>
+      <w:r>
+        <w:t>the trunk. Its</w:t>
+      </w:r>
+      <w:r>
+        <w:t xml:space="preserve"> versioned </w:t>
+      </w:r>
+      <w:r>
+        <w:t xml:space="preserve">is </w:t>
+      </w:r>
+      <w:r>
+        <w:t>8_</w:t>
+      </w:r>
+      <w:r>
+        <w:t xml:space="preserve">1_*: </w:t>
+      </w:r>
+      <w:r>
+        <w:t>the first two digits of DSM2 version</w:t>
+      </w:r>
+      <w:r>
+        <w:t>;</w:t>
+      </w:r>
+      <w:r>
+        <w:t xml:space="preserve"> </w:t>
+      </w:r>
+      <w:r>
+        <w:t>t</w:t>
+      </w:r>
+      <w:r>
+        <w:t>he 3</w:t>
       </w:r>
       <w:r>
         <w:rPr>
@@ -1368,10 +1444,10 @@
         <w:t>rd</w:t>
       </w:r>
       <w:r>
-        <w:t xml:space="preserve"> digit is used for minor (bug-fix) release</w:t>
-      </w:r>
-      <w:r>
-        <w:t>, and it is recorded in the tag</w:t>
+        <w:t xml:space="preserve"> digit is </w:t>
+      </w:r>
+      <w:r>
+        <w:t>used for minor (bug-fix) releases</w:t>
       </w:r>
       <w:r>
         <w:t xml:space="preserve">. </w:t>
@@ -1380,13 +1456,22 @@
         <w:t>The subversion number is embedded automatically at compilation time.</w:t>
       </w:r>
       <w:r>
-        <w:t xml:space="preserve"> To modify or increment DSM2 version number, please edit the </w:t>
-      </w:r>
-      <w:r>
-        <w:t xml:space="preserve">version no in the </w:t>
-      </w:r>
-      <w:r>
-        <w:t>following 3 files:</w:t>
+        <w:t xml:space="preserve"> To modify or increment DSM2 version number, please </w:t>
+      </w:r>
+      <w:r>
+        <w:t xml:space="preserve">confirm that </w:t>
+      </w:r>
+      <w:r>
+        <w:t xml:space="preserve">the </w:t>
+      </w:r>
+      <w:r>
+        <w:t>following 3 files</w:t>
+      </w:r>
+      <w:r>
+        <w:t xml:space="preserve"> are modified</w:t>
+      </w:r>
+      <w:r>
+        <w:t>:</w:t>
       </w:r>
     </w:p>
     <w:p>
@@ -1551,25 +1636,34 @@
         </w:tabs>
       </w:pPr>
       <w:r>
-        <w:t xml:space="preserve">*trunk is for new </w:t>
-      </w:r>
-      <w:r>
-        <w:t xml:space="preserve">module </w:t>
-      </w:r>
-      <w:r>
-        <w:t>feature, while branch is for bug fix</w:t>
-      </w:r>
-    </w:p>
-    <w:p>
-      <w:pPr>
-        <w:pStyle w:val="ListParagraph"/>
-        <w:tabs>
-          <w:tab w:val="left" w:pos="720"/>
-          <w:tab w:val="left" w:pos="990"/>
-        </w:tabs>
-      </w:pPr>
-      <w:r>
-        <w:t>*tag (the 3</w:t>
+        <w:t>*</w:t>
+      </w:r>
+      <w:r>
+        <w:t>SVN categories: T</w:t>
+      </w:r>
+      <w:r>
+        <w:t xml:space="preserve">runk is for </w:t>
+      </w:r>
+      <w:r>
+        <w:t>major development and bug fix; Branches are usually for separate and time-consuming studies on old versions; Tags are the records for all release versions.</w:t>
+      </w:r>
+    </w:p>
+    <w:p>
+      <w:pPr>
+        <w:pStyle w:val="ListParagraph"/>
+        <w:tabs>
+          <w:tab w:val="left" w:pos="720"/>
+          <w:tab w:val="left" w:pos="990"/>
+        </w:tabs>
+      </w:pPr>
+      <w:r>
+        <w:t>*</w:t>
+      </w:r>
+      <w:r>
+        <w:t>DSM2 version t</w:t>
+      </w:r>
+      <w:r>
+        <w:t>ag (the 3</w:t>
       </w:r>
       <w:r>
         <w:rPr>
@@ -1691,7 +1785,7 @@
           <w:rPr>
             <w:rStyle w:val="Hyperlink"/>
           </w:rPr>
-          <w:t>http://dminfo:8686/svn/repository/models/branches/dsm2_v8_0</w:t>
+          <w:t>http://dminfo:8686/svn/repository/models/trunk/dsm2</w:t>
         </w:r>
       </w:hyperlink>
     </w:p>
@@ -1708,7 +1802,7 @@
           <w:rPr>
             <w:rStyle w:val="Hyperlink"/>
           </w:rPr>
-          <w:t>http://dminfo:8686/svn/repository/models/branches/input_storage_v1_0</w:t>
+          <w:t>http://dminfo:8686/svn/repository/models/trunk/input_storage</w:t>
         </w:r>
       </w:hyperlink>
     </w:p>
@@ -1725,7 +1819,7 @@
           <w:rPr>
             <w:rStyle w:val="Hyperlink"/>
           </w:rPr>
-          <w:t>http://dminfo:8686/svn/repository/models/branches/oprule_v1_0</w:t>
+          <w:t>http://dminfo:8686/svn/repository/models/trunk/oprule</w:t>
         </w:r>
       </w:hyperlink>
     </w:p>
@@ -1742,7 +1836,7 @@
           <w:rPr>
             <w:rStyle w:val="Hyperlink"/>
           </w:rPr>
-          <w:t>http://dminfo:8686/svn/repository/models/branches/dsm2_distribute_v8_0</w:t>
+          <w:t>http://dminfo:8686/svn/repository/models/trunk/dsm2_distribute</w:t>
         </w:r>
       </w:hyperlink>
     </w:p>
@@ -1809,50 +1903,31 @@
         </w:tabs>
       </w:pPr>
       <w:r>
-        <w:t>Rename the folder “input_storage_v1_0” to “</w:t>
-      </w:r>
-      <w:proofErr w:type="spellStart"/>
-      <w:r>
-        <w:t>input_storage</w:t>
-      </w:r>
-      <w:proofErr w:type="spellEnd"/>
-      <w:r>
-        <w:t xml:space="preserve">”, </w:t>
-      </w:r>
-      <w:r>
-        <w:t>“oprule_v1_0” to “</w:t>
-      </w:r>
-      <w:proofErr w:type="spellStart"/>
-      <w:r>
-        <w:t>oprule</w:t>
-      </w:r>
-      <w:proofErr w:type="spellEnd"/>
-      <w:r>
-        <w:t>”, “dsm2_distribute_v8_0” to “dsm2_distribute”</w:t>
-      </w:r>
-      <w:r>
-        <w:t>; “dsm2_v8_0” would be kept the same with the version number</w:t>
-      </w:r>
-      <w:r>
-        <w:t>:</w:t>
+        <w:t>Confirm</w:t>
+      </w:r>
+      <w:r>
+        <w:t xml:space="preserve"> the </w:t>
+      </w:r>
+      <w:r>
+        <w:t xml:space="preserve">check-out </w:t>
+      </w:r>
+      <w:r>
+        <w:t>folder</w:t>
+      </w:r>
+      <w:r>
+        <w:t>s hierarchy and names</w:t>
       </w:r>
       <w:r>
         <w:t xml:space="preserve"> </w:t>
       </w:r>
       <w:r>
-        <w:t>_</w:t>
-      </w:r>
-      <w:r>
-        <w:t xml:space="preserve">v8_0 </w:t>
+        <w:t>as following</w:t>
+      </w:r>
+      <w:r>
+        <w:t xml:space="preserve"> </w:t>
       </w:r>
       <w:r>
         <w:t>(</w:t>
-      </w:r>
-      <w:r>
-        <w:t>See</w:t>
-      </w:r>
-      <w:r>
-        <w:t xml:space="preserve"> </w:t>
       </w:r>
       <w:r>
         <w:fldChar w:fldCharType="begin"/>
@@ -3273,24 +3348,6 @@
     </w:p>
     <w:p>
       <w:pPr>
-        <w:pStyle w:val="ListParagraph"/>
-        <w:tabs>
-          <w:tab w:val="left" w:pos="720"/>
-          <w:tab w:val="left" w:pos="990"/>
-        </w:tabs>
-      </w:pPr>
-    </w:p>
-    <w:p>
-      <w:pPr>
-        <w:pStyle w:val="ListParagraph"/>
-        <w:tabs>
-          <w:tab w:val="left" w:pos="720"/>
-          <w:tab w:val="left" w:pos="990"/>
-        </w:tabs>
-      </w:pPr>
-    </w:p>
-    <w:p>
-      <w:pPr>
         <w:tabs>
           <w:tab w:val="left" w:pos="720"/>
           <w:tab w:val="left" w:pos="990"/>
@@ -3708,6 +3765,7 @@
         </w:rPr>
       </w:pPr>
       <w:r>
+        <w:lastRenderedPageBreak/>
         <w:t xml:space="preserve"> </w:t>
       </w:r>
       <w:r>
@@ -3949,14 +4007,6 @@
         </w:r>
       </w:fldSimple>
       <w:bookmarkEnd w:id="18"/>
-    </w:p>
-    <w:p>
-      <w:pPr>
-        <w:tabs>
-          <w:tab w:val="left" w:pos="720"/>
-          <w:tab w:val="left" w:pos="990"/>
-        </w:tabs>
-      </w:pPr>
     </w:p>
     <w:p>
       <w:pPr>
@@ -4648,7 +4698,7 @@
         <w:snapToGrid w:val="0"/>
         <w:sz w:val="20"/>
       </w:rPr>
-      <w:t>3</w:t>
+      <w:t>10</w:t>
     </w:r>
     <w:r>
       <w:rPr>
@@ -4746,7 +4796,7 @@
         <w:snapToGrid w:val="0"/>
         <w:sz w:val="20"/>
       </w:rPr>
-      <w:t>09/29/11</w:t>
+      <w:t>01/14/13</w:t>
     </w:r>
     <w:r>
       <w:rPr>
@@ -6444,7 +6494,6 @@
   <w:style w:type="character" w:default="1" w:styleId="DefaultParagraphFont">
     <w:name w:val="Default Paragraph Font"/>
     <w:uiPriority w:val="1"/>
-    <w:semiHidden/>
     <w:unhideWhenUsed/>
   </w:style>
   <w:style w:type="table" w:default="1" w:styleId="TableNormal">
@@ -7105,7 +7154,7 @@
 </file>
 
 <file path=customXml/itemProps1.xml><?xml version="1.0" encoding="utf-8"?>
-<ds:datastoreItem xmlns:ds="http://schemas.openxmlformats.org/officeDocument/2006/customXml" ds:itemID="{4522A77B-04B1-4AF7-A278-6F8C976D1697}">
+<ds:datastoreItem xmlns:ds="http://schemas.openxmlformats.org/officeDocument/2006/customXml" ds:itemID="{083F6538-2A26-427C-9E52-4325764C96F9}">
   <ds:schemaRefs>
     <ds:schemaRef ds:uri="http://schemas.openxmlformats.org/officeDocument/2006/bibliography"/>
   </ds:schemaRefs>

</xml_diff>

<commit_message>
dsm2 v8.1.1 updates minor changes in src code
git-svn-id: http://dminfo:8686/svn/repository/models/trunk@2214 cdc4813b-4270-ec4f-936e-925f93a782c2

Former-commit-id: ddc114c4bbb1839f3dcbf9ac8277febb46da8e82
</commit_message>
<xml_diff>
--- a/dsm2/DSM2_v8_0_Compiling_and_Packaging.docx
+++ b/dsm2/DSM2_v8_0_Compiling_and_Packaging.docx
@@ -325,16 +325,14 @@
           <w:tab w:val="left" w:pos="990"/>
         </w:tabs>
       </w:pPr>
-    </w:p>
-    <w:p>
-      <w:pPr>
-        <w:tabs>
-          <w:tab w:val="left" w:pos="720"/>
-          <w:tab w:val="left" w:pos="990"/>
-        </w:tabs>
-      </w:pPr>
-      <w:r>
-        <w:t>Date:        1/142013</w:t>
+      <w:r>
+        <w:t>Date:        1/14</w:t>
+      </w:r>
+      <w:r>
+        <w:t>/</w:t>
+      </w:r>
+      <w:r>
+        <w:t>2013</w:t>
       </w:r>
     </w:p>
     <w:p>
@@ -3765,7 +3763,6 @@
         </w:rPr>
       </w:pPr>
       <w:r>
-        <w:lastRenderedPageBreak/>
         <w:t xml:space="preserve"> </w:t>
       </w:r>
       <w:r>
@@ -4698,7 +4695,7 @@
         <w:snapToGrid w:val="0"/>
         <w:sz w:val="20"/>
       </w:rPr>
-      <w:t>10</w:t>
+      <w:t>8</w:t>
     </w:r>
     <w:r>
       <w:rPr>
@@ -4796,7 +4793,7 @@
         <w:snapToGrid w:val="0"/>
         <w:sz w:val="20"/>
       </w:rPr>
-      <w:t>01/14/13</w:t>
+      <w:t>05/01/13</w:t>
     </w:r>
     <w:r>
       <w:rPr>
@@ -6494,6 +6491,7 @@
   <w:style w:type="character" w:default="1" w:styleId="DefaultParagraphFont">
     <w:name w:val="Default Paragraph Font"/>
     <w:uiPriority w:val="1"/>
+    <w:semiHidden/>
     <w:unhideWhenUsed/>
   </w:style>
   <w:style w:type="table" w:default="1" w:styleId="TableNormal">
@@ -7154,7 +7152,7 @@
 </file>
 
 <file path=customXml/itemProps1.xml><?xml version="1.0" encoding="utf-8"?>
-<ds:datastoreItem xmlns:ds="http://schemas.openxmlformats.org/officeDocument/2006/customXml" ds:itemID="{083F6538-2A26-427C-9E52-4325764C96F9}">
+<ds:datastoreItem xmlns:ds="http://schemas.openxmlformats.org/officeDocument/2006/customXml" ds:itemID="{9EC8EB35-6D65-4D14-B802-A48E8C7DE42A}">
   <ds:schemaRefs>
     <ds:schemaRef ds:uri="http://schemas.openxmlformats.org/officeDocument/2006/bibliography"/>
   </ds:schemaRefs>

</xml_diff>

<commit_message>
8.1.2 renewal from 8.1.1 src code and related
git-svn-id: http://dminfo:8686/svn/repository/models/trunk@2267 cdc4813b-4270-ec4f-936e-925f93a782c2

Former-commit-id: eaa0ba1783e66525b87d9548a3f28f5daaeb21ab
</commit_message>
<xml_diff>
--- a/dsm2/DSM2_v8_0_Compiling_and_Packaging.docx
+++ b/dsm2/DSM2_v8_0_Compiling_and_Packaging.docx
@@ -2732,7 +2732,10 @@
         <w:t>D:\delta\models\dsm2</w:t>
       </w:r>
       <w:r>
-        <w:t>_v8_0</w:t>
+        <w:t>_v8_</w:t>
+      </w:r>
+      <w:r>
+        <w:t>1</w:t>
       </w:r>
       <w:r>
         <w:t>\src\input_storage</w:t>
@@ -2887,7 +2890,13 @@
         <w:t xml:space="preserve"> Check the version number is correct </w:t>
       </w:r>
       <w:r>
-        <w:t xml:space="preserve">(8.0.*) </w:t>
+        <w:t>(8.</w:t>
+      </w:r>
+      <w:r>
+        <w:t>1</w:t>
+      </w:r>
+      <w:r>
+        <w:t xml:space="preserve">.*) </w:t>
       </w:r>
       <w:r>
         <w:t>in the Python script “version_generate.py</w:t>
@@ -2904,7 +2913,10 @@
         <w:t>D:\delta\models\dsm2</w:t>
       </w:r>
       <w:r>
-        <w:t>_v8_0</w:t>
+        <w:t>_v8_</w:t>
+      </w:r>
+      <w:r>
+        <w:t>1</w:t>
       </w:r>
       <w:r>
         <w:t>\src\common</w:t>
@@ -2944,7 +2956,10 @@
         <w:t>D:\delta\models\dsm2</w:t>
       </w:r>
       <w:r>
-        <w:t>_v8_0</w:t>
+        <w:t>_v8_</w:t>
+      </w:r>
+      <w:r>
+        <w:t>1</w:t>
       </w:r>
       <w:r>
         <w:t>” and “</w:t>
@@ -3144,7 +3159,10 @@
         <w:t>D:\delta\models\dsm2</w:t>
       </w:r>
       <w:r>
-        <w:t>_v8_0</w:t>
+        <w:t>_v8_</w:t>
+      </w:r>
+      <w:r>
+        <w:t>1</w:t>
       </w:r>
       <w:r>
         <w:t>\build_vs2008sp1_</w:t>
@@ -3174,7 +3192,10 @@
         <w:t xml:space="preserve"> D:\delta\models\dsm2</w:t>
       </w:r>
       <w:r>
-        <w:t>_v8_0</w:t>
+        <w:t>_v8_</w:t>
+      </w:r>
+      <w:r>
+        <w:t>1</w:t>
       </w:r>
       <w:r>
         <w:t>\build_vs2008sp1_</w:t>
@@ -3246,7 +3267,13 @@
         <w:ind w:left="1080"/>
       </w:pPr>
       <w:r>
-        <w:t>D:\delta\models\dsm2_v8_0\src\ptm</w:t>
+        <w:t>D:\delta\models\dsm2_v8_</w:t>
+      </w:r>
+      <w:r>
+        <w:t>1</w:t>
+      </w:r>
+      <w:r>
+        <w:t>\src\ptm</w:t>
       </w:r>
     </w:p>
     <w:p>
@@ -4695,7 +4722,7 @@
         <w:snapToGrid w:val="0"/>
         <w:sz w:val="20"/>
       </w:rPr>
-      <w:t>8</w:t>
+      <w:t>7</w:t>
     </w:r>
     <w:r>
       <w:rPr>
@@ -4793,7 +4820,7 @@
         <w:snapToGrid w:val="0"/>
         <w:sz w:val="20"/>
       </w:rPr>
-      <w:t>05/01/13</w:t>
+      <w:t>09/27/13</w:t>
     </w:r>
     <w:r>
       <w:rPr>
@@ -7152,7 +7179,7 @@
 </file>
 
 <file path=customXml/itemProps1.xml><?xml version="1.0" encoding="utf-8"?>
-<ds:datastoreItem xmlns:ds="http://schemas.openxmlformats.org/officeDocument/2006/customXml" ds:itemID="{9EC8EB35-6D65-4D14-B802-A48E8C7DE42A}">
+<ds:datastoreItem xmlns:ds="http://schemas.openxmlformats.org/officeDocument/2006/customXml" ds:itemID="{56515C80-9D84-457D-B957-1E21FE12C413}">
   <ds:schemaRefs>
     <ds:schemaRef ds:uri="http://schemas.openxmlformats.org/officeDocument/2006/bibliography"/>
   </ds:schemaRefs>

</xml_diff>

<commit_message>
8.1.2 renewal for packaging
git-svn-id: http://dminfo:8686/svn/repository/models/trunk@2268 cdc4813b-4270-ec4f-936e-925f93a782c2

Former-commit-id: 88e4ed0335a19e77bcaa062863e0e65f8cb8f91c
</commit_message>
<xml_diff>
--- a/dsm2/DSM2_v8_0_Compiling_and_Packaging.docx
+++ b/dsm2/DSM2_v8_0_Compiling_and_Packaging.docx
@@ -923,24 +923,6 @@
     </w:p>
     <w:p>
       <w:pPr>
-        <w:pStyle w:val="ListParagraph"/>
-        <w:tabs>
-          <w:tab w:val="left" w:pos="720"/>
-          <w:tab w:val="left" w:pos="990"/>
-        </w:tabs>
-      </w:pPr>
-    </w:p>
-    <w:p>
-      <w:pPr>
-        <w:pStyle w:val="ListParagraph"/>
-        <w:tabs>
-          <w:tab w:val="left" w:pos="720"/>
-          <w:tab w:val="left" w:pos="990"/>
-        </w:tabs>
-      </w:pPr>
-    </w:p>
-    <w:p>
-      <w:pPr>
         <w:tabs>
           <w:tab w:val="left" w:pos="720"/>
           <w:tab w:val="left" w:pos="990"/>
@@ -1112,38 +1094,6 @@
       <w:r>
         <w:t>. You should find a file ifconsol.lib in this directory.</w:t>
       </w:r>
-    </w:p>
-    <w:p>
-      <w:pPr>
-        <w:tabs>
-          <w:tab w:val="left" w:pos="720"/>
-          <w:tab w:val="left" w:pos="990"/>
-        </w:tabs>
-      </w:pPr>
-    </w:p>
-    <w:p>
-      <w:pPr>
-        <w:tabs>
-          <w:tab w:val="left" w:pos="720"/>
-          <w:tab w:val="left" w:pos="990"/>
-        </w:tabs>
-      </w:pPr>
-    </w:p>
-    <w:p>
-      <w:pPr>
-        <w:tabs>
-          <w:tab w:val="left" w:pos="720"/>
-          <w:tab w:val="left" w:pos="990"/>
-        </w:tabs>
-      </w:pPr>
-    </w:p>
-    <w:p>
-      <w:pPr>
-        <w:tabs>
-          <w:tab w:val="left" w:pos="720"/>
-          <w:tab w:val="left" w:pos="990"/>
-        </w:tabs>
-      </w:pPr>
     </w:p>
     <w:p>
       <w:pPr>
@@ -1977,9 +1927,9 @@
         </w:rPr>
         <w:drawing>
           <wp:inline distT="0" distB="0" distL="0" distR="0">
-            <wp:extent cx="5945815" cy="4555072"/>
-            <wp:effectExtent l="19050" t="0" r="0" b="0"/>
-            <wp:docPr id="6" name="Picture 1"/>
+            <wp:extent cx="5311509" cy="4488711"/>
+            <wp:effectExtent l="19050" t="0" r="3441" b="0"/>
+            <wp:docPr id="11" name="Picture 4"/>
             <wp:cNvGraphicFramePr>
               <a:graphicFrameLocks xmlns:a="http://schemas.openxmlformats.org/drawingml/2006/main" noChangeAspect="1"/>
             </wp:cNvGraphicFramePr>
@@ -1987,14 +1937,14 @@
               <a:graphicData uri="http://schemas.openxmlformats.org/drawingml/2006/picture">
                 <pic:pic xmlns:pic="http://schemas.openxmlformats.org/drawingml/2006/picture">
                   <pic:nvPicPr>
-                    <pic:cNvPr id="0" name="Picture 1"/>
+                    <pic:cNvPr id="0" name="Picture 4"/>
                     <pic:cNvPicPr>
                       <a:picLocks noChangeAspect="1" noChangeArrowheads="1"/>
                     </pic:cNvPicPr>
                   </pic:nvPicPr>
                   <pic:blipFill>
                     <a:blip r:embed="rId17" cstate="print"/>
-                    <a:srcRect l="1289" t="26000" r="65373" b="33143"/>
+                    <a:srcRect t="3127" r="82383" b="54742"/>
                     <a:stretch>
                       <a:fillRect/>
                     </a:stretch>
@@ -2002,7 +1952,7 @@
                   <pic:spPr bwMode="auto">
                     <a:xfrm>
                       <a:off x="0" y="0"/>
-                      <a:ext cx="5945815" cy="4555072"/>
+                      <a:ext cx="5311509" cy="4488711"/>
                     </a:xfrm>
                     <a:prstGeom prst="rect">
                       <a:avLst/>
@@ -2566,15 +2516,6 @@
       <w:r>
         <w:t>version unification, to make sure the libraries are updated.</w:t>
       </w:r>
-    </w:p>
-    <w:p>
-      <w:pPr>
-        <w:pStyle w:val="ListParagraph"/>
-        <w:tabs>
-          <w:tab w:val="left" w:pos="720"/>
-          <w:tab w:val="left" w:pos="990"/>
-        </w:tabs>
-      </w:pPr>
     </w:p>
     <w:p>
       <w:pPr>
@@ -3926,7 +3867,7 @@
         <w:t>.</w:t>
       </w:r>
       <w:r>
-        <w:t xml:space="preserve"> (see </w:t>
+        <w:t xml:space="preserve"> (</w:t>
       </w:r>
       <w:r>
         <w:fldChar w:fldCharType="begin"/>
@@ -4722,7 +4663,7 @@
         <w:snapToGrid w:val="0"/>
         <w:sz w:val="20"/>
       </w:rPr>
-      <w:t>7</w:t>
+      <w:t>8</w:t>
     </w:r>
     <w:r>
       <w:rPr>
@@ -7179,7 +7120,7 @@
 </file>
 
 <file path=customXml/itemProps1.xml><?xml version="1.0" encoding="utf-8"?>
-<ds:datastoreItem xmlns:ds="http://schemas.openxmlformats.org/officeDocument/2006/customXml" ds:itemID="{56515C80-9D84-457D-B957-1E21FE12C413}">
+<ds:datastoreItem xmlns:ds="http://schemas.openxmlformats.org/officeDocument/2006/customXml" ds:itemID="{C28B1AFF-4DD9-40B1-8DC5-86E522EBD806}">
   <ds:schemaRefs>
     <ds:schemaRef ds:uri="http://schemas.openxmlformats.org/officeDocument/2006/bibliography"/>
   </ds:schemaRefs>

</xml_diff>

<commit_message>
8.1.2 renew doc correction
git-svn-id: http://dminfo:8686/svn/repository/models/trunk@2271 cdc4813b-4270-ec4f-936e-925f93a782c2

Former-commit-id: 389faa9f0834bd19c0c4c50464e12419a9575de1
</commit_message>
<xml_diff>
--- a/dsm2/DSM2_v8_0_Compiling_and_Packaging.docx
+++ b/dsm2/DSM2_v8_0_Compiling_and_Packaging.docx
@@ -3573,13 +3573,10 @@
         <w:t xml:space="preserve"> </w:t>
       </w:r>
       <w:r>
-        <w:t>“</w:t>
-      </w:r>
-      <w:r>
         <w:t>D:\delta\models\dsm2_distribute\dsm2\install</w:t>
       </w:r>
       <w:r>
-        <w:t>\”</w:t>
+        <w:t>\</w:t>
       </w:r>
     </w:p>
     <w:p>
@@ -3631,6 +3628,16 @@
       <w:r>
         <w:t>.</w:t>
       </w:r>
+    </w:p>
+    <w:p>
+      <w:pPr>
+        <w:pStyle w:val="ListParagraph"/>
+        <w:tabs>
+          <w:tab w:val="left" w:pos="720"/>
+          <w:tab w:val="left" w:pos="990"/>
+        </w:tabs>
+        <w:ind w:left="1080"/>
+      </w:pPr>
     </w:p>
     <w:p>
       <w:pPr>
@@ -3706,14 +3713,23 @@
           <w:tab w:val="left" w:pos="990"/>
         </w:tabs>
       </w:pPr>
-    </w:p>
-    <w:p>
-      <w:pPr>
-        <w:tabs>
-          <w:tab w:val="left" w:pos="720"/>
-          <w:tab w:val="left" w:pos="990"/>
-        </w:tabs>
-      </w:pPr>
+      <w:r>
+        <w:t xml:space="preserve">                 Manually copy hydro.exe, qual.exe, ptm.dll, ptm.jar to the folder</w:t>
+      </w:r>
+    </w:p>
+    <w:p>
+      <w:pPr>
+        <w:tabs>
+          <w:tab w:val="left" w:pos="720"/>
+          <w:tab w:val="left" w:pos="990"/>
+        </w:tabs>
+      </w:pPr>
+      <w:r>
+        <w:t xml:space="preserve">                 </w:t>
+      </w:r>
+      <w:r>
+        <w:t>D:\delta\models\dsm2_distribute\dsm2\bin</w:t>
+      </w:r>
     </w:p>
     <w:p>
       <w:pPr>
@@ -3731,6 +3747,7 @@
         </w:rPr>
       </w:pPr>
       <w:r>
+        <w:lastRenderedPageBreak/>
         <w:t xml:space="preserve"> </w:t>
       </w:r>
       <w:r>
@@ -3803,16 +3820,13 @@
         <w:t>DSM2setup_Script_Generate.py</w:t>
       </w:r>
       <w:r>
-        <w:t>” in the folder “D:\delta\</w:t>
+        <w:t>” in the folder D:\delta\</w:t>
       </w:r>
       <w:r>
         <w:t>models\</w:t>
       </w:r>
       <w:r>
-        <w:t>dsm2_distribute\dsm2\install\”</w:t>
-      </w:r>
-      <w:r>
-        <w:t>.</w:t>
+        <w:t>dsm2_distribute\dsm2\install\</w:t>
       </w:r>
     </w:p>
     <w:p>
@@ -7120,7 +7134,7 @@
 </file>
 
 <file path=customXml/itemProps1.xml><?xml version="1.0" encoding="utf-8"?>
-<ds:datastoreItem xmlns:ds="http://schemas.openxmlformats.org/officeDocument/2006/customXml" ds:itemID="{C28B1AFF-4DD9-40B1-8DC5-86E522EBD806}">
+<ds:datastoreItem xmlns:ds="http://schemas.openxmlformats.org/officeDocument/2006/customXml" ds:itemID="{956A0CE5-BF32-4E5B-BFBB-1DEDED00EDC3}">
   <ds:schemaRefs>
     <ds:schemaRef ds:uri="http://schemas.openxmlformats.org/officeDocument/2006/bibliography"/>
   </ds:schemaRefs>

</xml_diff>

<commit_message>
minor changes in PTM and compile doc for 8.1.2 beta release
git-svn-id: http://dminfo:8686/svn/repository/models/trunk@2296 cdc4813b-4270-ec4f-936e-925f93a782c2

Former-commit-id: 0d13d781351438148bfbafda41dd80b5fe00c362
</commit_message>
<xml_diff>
--- a/dsm2/DSM2_v8_0_Compiling_and_Packaging.docx
+++ b/dsm2/DSM2_v8_0_Compiling_and_Packaging.docx
@@ -626,15 +626,7 @@
         <w:t>lex and Bison packages in</w:t>
       </w:r>
       <w:r>
-        <w:t xml:space="preserve"> </w:t>
-      </w:r>
-      <w:proofErr w:type="spellStart"/>
-      <w:r>
-        <w:t>Cygwin</w:t>
-      </w:r>
-      <w:proofErr w:type="spellEnd"/>
-      <w:r>
-        <w:t xml:space="preserve"> </w:t>
+        <w:t xml:space="preserve"> Cygwin </w:t>
       </w:r>
       <w:r>
         <w:t xml:space="preserve">  </w:t>
@@ -671,23 +663,7 @@
         </w:tabs>
       </w:pPr>
       <w:r>
-        <w:t>(</w:t>
-      </w:r>
-      <w:proofErr w:type="gramStart"/>
-      <w:r>
-        <w:t>make</w:t>
-      </w:r>
-      <w:proofErr w:type="gramEnd"/>
-      <w:r>
-        <w:t xml:space="preserve"> sure ../</w:t>
-      </w:r>
-      <w:proofErr w:type="spellStart"/>
-      <w:r>
-        <w:t>cywin</w:t>
-      </w:r>
-      <w:proofErr w:type="spellEnd"/>
-      <w:r>
-        <w:t>/bin set in the environment path)</w:t>
+        <w:t>(make sure ../cywin/bin set in the environment path)</w:t>
       </w:r>
     </w:p>
     <w:p>
@@ -702,13 +678,8 @@
           <w:tab w:val="left" w:pos="990"/>
         </w:tabs>
       </w:pPr>
-      <w:proofErr w:type="spellStart"/>
-      <w:r>
-        <w:t>Inno</w:t>
-      </w:r>
-      <w:proofErr w:type="spellEnd"/>
-      <w:r>
-        <w:t xml:space="preserve"> Setup Compiler v5.2.3</w:t>
+      <w:r>
+        <w:t>Inno Setup Compiler v5.2.3</w:t>
       </w:r>
       <w:r>
         <w:t xml:space="preserve">  </w:t>
@@ -1076,17 +1047,7 @@
         <w:t xml:space="preserve"> → </w:t>
       </w:r>
       <w:r>
-        <w:t xml:space="preserve">VC++ Directories → Library Files”. Add the </w:t>
-      </w:r>
-      <w:proofErr w:type="spellStart"/>
-      <w:proofErr w:type="gramStart"/>
-      <w:r>
-        <w:t>fortran</w:t>
-      </w:r>
-      <w:proofErr w:type="spellEnd"/>
-      <w:proofErr w:type="gramEnd"/>
-      <w:r>
-        <w:t xml:space="preserve"> library location. This will be something like </w:t>
+        <w:t xml:space="preserve">VC++ Directories → Library Files”. Add the fortran library location. This will be something like </w:t>
       </w:r>
       <w:r>
         <w:t>C:\Program Files (x86)\Intel\Compiler\11.1\065\lib\ia32</w:t>
@@ -1320,7 +1281,7 @@
         <w:t>.</w:t>
       </w:r>
       <w:r>
-        <w:t>1</w:t>
+        <w:t>2</w:t>
       </w:r>
       <w:r>
         <w:t xml:space="preserve"> Subversion: </w:t>
@@ -2047,21 +2008,7 @@
         <w:rPr>
           <w:u w:val="single"/>
         </w:rPr>
-        <w:t xml:space="preserve">Compile </w:t>
-      </w:r>
-      <w:proofErr w:type="spellStart"/>
-      <w:r>
-        <w:rPr>
-          <w:u w:val="single"/>
-        </w:rPr>
-        <w:t>Input_Storage</w:t>
-      </w:r>
-      <w:proofErr w:type="spellEnd"/>
-      <w:r>
-        <w:rPr>
-          <w:u w:val="single"/>
-        </w:rPr>
-        <w:t xml:space="preserve"> library:</w:t>
+        <w:t>Compile Input_Storage library:</w:t>
       </w:r>
     </w:p>
     <w:p>
@@ -2129,31 +2076,20 @@
         <w:lastRenderedPageBreak/>
         <w:t>(</w:t>
       </w:r>
-      <w:proofErr w:type="gramStart"/>
-      <w:r>
-        <w:t>generate.py</w:t>
-      </w:r>
-      <w:proofErr w:type="gramEnd"/>
-      <w:r>
-        <w:t xml:space="preserve"> has been already set as </w:t>
-      </w:r>
-      <w:r>
-        <w:t>automatic</w:t>
-      </w:r>
-      <w:r>
-        <w:t xml:space="preserve"> running before Build</w:t>
-      </w:r>
-      <w:r>
-        <w:t xml:space="preserve"> in different projects</w:t>
-      </w:r>
-      <w:r>
-        <w:t xml:space="preserve">, no need to do the manual </w:t>
-      </w:r>
-      <w:r>
-        <w:t xml:space="preserve">python </w:t>
-      </w:r>
-      <w:r>
-        <w:t>compilation right now</w:t>
+      <w:r>
+        <w:t xml:space="preserve">Before projects Building, make sure </w:t>
+      </w:r>
+      <w:r>
+        <w:t xml:space="preserve">generate.py </w:t>
+      </w:r>
+      <w:r>
+        <w:t>been run</w:t>
+      </w:r>
+      <w:r>
+        <w:t xml:space="preserve">, </w:t>
+      </w:r>
+      <w:r>
+        <w:t>folder ./test and ./example with their cpp &amp; fi files generated</w:t>
       </w:r>
       <w:r>
         <w:t>)</w:t>
@@ -2230,21 +2166,7 @@
         <w:rPr>
           <w:u w:val="single"/>
         </w:rPr>
-        <w:t xml:space="preserve">Compile </w:t>
-      </w:r>
-      <w:proofErr w:type="spellStart"/>
-      <w:r>
-        <w:rPr>
-          <w:u w:val="single"/>
-        </w:rPr>
-        <w:t>Oprule</w:t>
-      </w:r>
-      <w:proofErr w:type="spellEnd"/>
-      <w:r>
-        <w:rPr>
-          <w:u w:val="single"/>
-        </w:rPr>
-        <w:t xml:space="preserve"> library:</w:t>
+        <w:t>Compile Oprule library:</w:t>
       </w:r>
     </w:p>
     <w:p>
@@ -2456,23 +2378,7 @@
         </w:tabs>
       </w:pPr>
       <w:r>
-        <w:t xml:space="preserve">The </w:t>
-      </w:r>
-      <w:proofErr w:type="spellStart"/>
-      <w:r>
-        <w:t>Input_Storage</w:t>
-      </w:r>
-      <w:proofErr w:type="spellEnd"/>
-      <w:r>
-        <w:t xml:space="preserve"> and </w:t>
-      </w:r>
-      <w:proofErr w:type="spellStart"/>
-      <w:r>
-        <w:t>Oprule</w:t>
-      </w:r>
-      <w:proofErr w:type="spellEnd"/>
-      <w:r>
-        <w:t xml:space="preserve"> libraries are also </w:t>
+        <w:t xml:space="preserve">The Input_Storage and Oprule libraries are also </w:t>
       </w:r>
       <w:r>
         <w:t>contained in the folder</w:t>
@@ -2840,15 +2746,7 @@
         <w:t xml:space="preserve">.*) </w:t>
       </w:r>
       <w:r>
-        <w:t>in the Python script “version_generate.py</w:t>
-      </w:r>
-      <w:proofErr w:type="gramStart"/>
-      <w:r>
-        <w:t>“ under</w:t>
-      </w:r>
-      <w:proofErr w:type="gramEnd"/>
-      <w:r>
-        <w:t xml:space="preserve"> the folder “</w:t>
+        <w:t>in the Python script “version_generate.py“ under the folder “</w:t>
       </w:r>
       <w:r>
         <w:t>D:\delta\models\dsm2</w:t>
@@ -3022,23 +2920,7 @@
         </w:tabs>
       </w:pPr>
       <w:r>
-        <w:t xml:space="preserve"> Double check that the </w:t>
-      </w:r>
-      <w:proofErr w:type="spellStart"/>
-      <w:r>
-        <w:t>svn</w:t>
-      </w:r>
-      <w:proofErr w:type="spellEnd"/>
-      <w:r>
-        <w:t xml:space="preserve"> subversion in version.fi is a single number (</w:t>
-      </w:r>
-      <w:proofErr w:type="spellStart"/>
-      <w:r>
-        <w:t>eg</w:t>
-      </w:r>
-      <w:proofErr w:type="spellEnd"/>
-      <w:r>
-        <w:t>. “194</w:t>
+        <w:t xml:space="preserve"> Double check that the svn subversion in version.fi is a single number (eg. “194</w:t>
       </w:r>
       <w:r>
         <w:t>5</w:t>
@@ -3863,13 +3745,8 @@
       <w:r>
         <w:t xml:space="preserve">to generate </w:t>
       </w:r>
-      <w:proofErr w:type="spellStart"/>
-      <w:r>
-        <w:t>Inno</w:t>
-      </w:r>
-      <w:proofErr w:type="spellEnd"/>
-      <w:r>
-        <w:t xml:space="preserve"> Setup</w:t>
+      <w:r>
+        <w:t>Inno Setup</w:t>
       </w:r>
       <w:r>
         <w:t xml:space="preserve"> script </w:t>
@@ -4063,15 +3940,7 @@
         <w:tab/>
       </w:r>
       <w:r>
-        <w:t xml:space="preserve">Run “DSM2setup_v8.iss” with </w:t>
-      </w:r>
-      <w:proofErr w:type="spellStart"/>
-      <w:r>
-        <w:t>Inno</w:t>
-      </w:r>
-      <w:proofErr w:type="spellEnd"/>
-      <w:r>
-        <w:t xml:space="preserve"> Setup Compiler v5.2.3</w:t>
+        <w:t>Run “DSM2setup_v8.iss” with Inno Setup Compiler v5.2.3</w:t>
       </w:r>
     </w:p>
     <w:p>
@@ -4252,21 +4121,8 @@
         <w:t xml:space="preserve">. </w:t>
       </w:r>
       <w:r>
-        <w:t xml:space="preserve">Run historical hydro, </w:t>
-      </w:r>
-      <w:proofErr w:type="spellStart"/>
-      <w:r>
-        <w:t>qual_ec</w:t>
-      </w:r>
-      <w:proofErr w:type="spellEnd"/>
-      <w:r>
-        <w:t xml:space="preserve"> and </w:t>
-      </w:r>
-      <w:proofErr w:type="spellStart"/>
-      <w:r>
-        <w:t>ptm</w:t>
-      </w:r>
-      <w:proofErr w:type="spellEnd"/>
+        <w:t>Run historical hydro, qual_ec and ptm</w:t>
+      </w:r>
       <w:r>
         <w:t>.</w:t>
       </w:r>
@@ -4350,11 +4206,7 @@
         <w:t>elease tag for both “dsm2” and “dsm2_distribute” folders</w:t>
       </w:r>
       <w:r>
-        <w:t xml:space="preserve">. </w:t>
-      </w:r>
-      <w:proofErr w:type="gramStart"/>
-      <w:r>
-        <w:t xml:space="preserve">(See </w:t>
+        <w:t xml:space="preserve">. (See </w:t>
       </w:r>
       <w:r>
         <w:fldChar w:fldCharType="begin"/>
@@ -4380,7 +4232,6 @@
       <w:r>
         <w:t>).</w:t>
       </w:r>
-      <w:proofErr w:type="gramEnd"/>
     </w:p>
     <w:p>
       <w:pPr>
@@ -4677,7 +4528,7 @@
         <w:snapToGrid w:val="0"/>
         <w:sz w:val="20"/>
       </w:rPr>
-      <w:t>8</w:t>
+      <w:t>5</w:t>
     </w:r>
     <w:r>
       <w:rPr>
@@ -4775,7 +4626,7 @@
         <w:snapToGrid w:val="0"/>
         <w:sz w:val="20"/>
       </w:rPr>
-      <w:t>09/27/13</w:t>
+      <w:t>10/21/13</w:t>
     </w:r>
     <w:r>
       <w:rPr>
@@ -7134,7 +6985,7 @@
 </file>
 
 <file path=customXml/itemProps1.xml><?xml version="1.0" encoding="utf-8"?>
-<ds:datastoreItem xmlns:ds="http://schemas.openxmlformats.org/officeDocument/2006/customXml" ds:itemID="{956A0CE5-BF32-4E5B-BFBB-1DEDED00EDC3}">
+<ds:datastoreItem xmlns:ds="http://schemas.openxmlformats.org/officeDocument/2006/customXml" ds:itemID="{C2BF6814-0AAD-4017-97AD-F80AAF4A69DA}">
   <ds:schemaRefs>
     <ds:schemaRef ds:uri="http://schemas.openxmlformats.org/officeDocument/2006/bibliography"/>
   </ds:schemaRefs>

</xml_diff>

<commit_message>
increase dsm2 version number to 8.1.3
git-svn-id: http://dminfo:8686/svn/repository/models/trunk@2390 cdc4813b-4270-ec4f-936e-925f93a782c2

Former-commit-id: 8e0dfe27ef3e62c6bef2ec1c39db33b37d2a98a1
</commit_message>
<xml_diff>
--- a/dsm2/DSM2_v8_0_Compiling_and_Packaging.docx
+++ b/dsm2/DSM2_v8_0_Compiling_and_Packaging.docx
@@ -1281,16 +1281,22 @@
         <w:t>.</w:t>
       </w:r>
       <w:r>
+        <w:t>3</w:t>
+      </w:r>
+      <w:r>
+        <w:t xml:space="preserve"> Subversion: </w:t>
+      </w:r>
+      <w:r>
+        <w:rPr>
+          <w:color w:val="FF0000"/>
+        </w:rPr>
         <w:t>2</w:t>
       </w:r>
       <w:r>
-        <w:t xml:space="preserve"> Subversion: </w:t>
-      </w:r>
-      <w:r>
         <w:rPr>
           <w:color w:val="FF0000"/>
         </w:rPr>
-        <w:t>2146</w:t>
+        <w:t>309</w:t>
       </w:r>
       <w:r>
         <w:t>.</w:t>
@@ -1432,7 +1438,7 @@
           <w:sz w:val="22"/>
           <w:szCs w:val="22"/>
         </w:rPr>
-        <w:t xml:space="preserve"> </w:t>
+        <w:t>\</w:t>
       </w:r>
       <w:r>
         <w:rPr>
@@ -4528,7 +4534,7 @@
         <w:snapToGrid w:val="0"/>
         <w:sz w:val="20"/>
       </w:rPr>
-      <w:t>5</w:t>
+      <w:t>3</w:t>
     </w:r>
     <w:r>
       <w:rPr>
@@ -4626,7 +4632,7 @@
         <w:snapToGrid w:val="0"/>
         <w:sz w:val="20"/>
       </w:rPr>
-      <w:t>10/21/13</w:t>
+      <w:t>11/12/13</w:t>
     </w:r>
     <w:r>
       <w:rPr>
@@ -4748,7 +4754,7 @@
         <w:snapToGrid w:val="0"/>
         <w:sz w:val="16"/>
       </w:rPr>
-      <w:t>10</w:t>
+      <w:t>1</w:t>
     </w:r>
     <w:r>
       <w:rPr>
@@ -6985,7 +6991,7 @@
 </file>
 
 <file path=customXml/itemProps1.xml><?xml version="1.0" encoding="utf-8"?>
-<ds:datastoreItem xmlns:ds="http://schemas.openxmlformats.org/officeDocument/2006/customXml" ds:itemID="{C2BF6814-0AAD-4017-97AD-F80AAF4A69DA}">
+<ds:datastoreItem xmlns:ds="http://schemas.openxmlformats.org/officeDocument/2006/customXml" ds:itemID="{847B6234-7026-4A83-A49D-885154F80A8A}">
   <ds:schemaRefs>
     <ds:schemaRef ds:uri="http://schemas.openxmlformats.org/officeDocument/2006/bibliography"/>
   </ds:schemaRefs>

</xml_diff>